<commit_message>
Update Document due Friday
</commit_message>
<xml_diff>
--- a/Resources/SoftwareDocumentationFinal.docx
+++ b/Resources/SoftwareDocumentationFinal.docx
@@ -77,7 +77,13 @@
         <w:jc w:val="center"/>
       </w:pPr>
       <w:r>
-        <w:t>&lt;Team members&gt;</w:t>
+        <w:t>&lt;</w:t>
+      </w:r>
+      <w:r>
+        <w:t>Tim, Ben, Joe, Max</w:t>
+      </w:r>
+      <w:r>
+        <w:t>&gt;</w:t>
       </w:r>
     </w:p>
     <w:p>
@@ -85,7 +91,13 @@
         <w:jc w:val="center"/>
       </w:pPr>
       <w:r>
-        <w:t>&lt;Date&gt;</w:t>
+        <w:t>&lt;</w:t>
+      </w:r>
+      <w:r>
+        <w:t>3/23/2023</w:t>
+      </w:r>
+      <w:r>
+        <w:t>&gt;</w:t>
       </w:r>
     </w:p>
     <w:p>
@@ -2132,26 +2144,54 @@
     </w:p>
     <w:p/>
     <w:p>
+      <w:r>
+        <w:tab/>
+        <w:t xml:space="preserve">As of 3/23/2023 the software contains 4 main features. Users may check their connection to the webserver through a connect button. After initiating connection, the connection status and server version are displayed to the user. If </w:t>
+      </w:r>
+      <w:r>
+        <w:t>the connection</w:t>
+      </w:r>
+      <w:r>
+        <w:t xml:space="preserve"> was successful users may select a class from a </w:t>
+      </w:r>
+      <w:r>
+        <w:t>drop-down</w:t>
+      </w:r>
+      <w:r>
+        <w:t xml:space="preserve"> menu. After successfully selecting a class users may select a note to view from a list box. Notes are displayed in the format [Date - Author]. After successfully selecting a note from the list box the content of the note is displayed in a multiline text box.</w:t>
+      </w:r>
+      <w:r>
+        <w:t xml:space="preserve"> Users may also add notes. After successfully selecting a class users may input text into a text box </w:t>
+      </w:r>
+      <w:r>
+        <w:t>and</w:t>
+      </w:r>
+      <w:r>
+        <w:t xml:space="preserve"> select the add button to upload their note to the server.</w:t>
+      </w:r>
+    </w:p>
+    <w:p/>
+    <w:p>
       <w:pPr>
         <w:pStyle w:val="Heading2"/>
       </w:pPr>
-      <w:bookmarkStart w:id="12" w:name="_Toc35542559"/>
+      <w:r>
+        <w:t>3.1 Connect to Network</w:t>
+      </w:r>
+    </w:p>
+    <w:p/>
+    <w:p>
+      <w:r>
+        <w:tab/>
+        <w:t xml:space="preserve">Users must check network connection before any of the following features are available. After clicking the connect button a prompt is sent to the server to retrieve the current version. If the server returns a null value the user is notified of the failed connection status. If the server returns a </w:t>
+      </w:r>
       <w:proofErr w:type="gramStart"/>
       <w:r>
-        <w:t>3.1  Feature</w:t>
+        <w:t>value</w:t>
       </w:r>
       <w:proofErr w:type="gramEnd"/>
       <w:r>
-        <w:t xml:space="preserve"> 1</w:t>
-      </w:r>
-      <w:bookmarkEnd w:id="12"/>
-    </w:p>
-    <w:p>
-      <w:r>
-        <w:t xml:space="preserve">&lt;Substitute </w:t>
-      </w:r>
-      <w:r>
-        <w:t>the name of the feature&gt;</w:t>
+        <w:t xml:space="preserve"> it is displayed to the user as the software version. This must be completed before using any other features.</w:t>
       </w:r>
     </w:p>
     <w:p/>
@@ -2159,37 +2199,96 @@
       <w:pPr>
         <w:pStyle w:val="Heading2"/>
       </w:pPr>
-      <w:bookmarkStart w:id="13" w:name="_Toc35542560"/>
-      <w:r>
-        <w:t>3.2 Feature 2</w:t>
-      </w:r>
-      <w:bookmarkEnd w:id="13"/>
+      <w:bookmarkStart w:id="12" w:name="_Toc35542560"/>
+      <w:r>
+        <w:t xml:space="preserve">3.2 </w:t>
+      </w:r>
+      <w:bookmarkEnd w:id="12"/>
+      <w:r>
+        <w:t>Select Class</w:t>
+      </w:r>
+    </w:p>
+    <w:p/>
+    <w:p>
+      <w:r>
+        <w:tab/>
+        <w:t>Users may select a class from the “class” drop down menu. When a class is selected, a prompt containing the class ID is sent to the server. If the connection is successful, the server returns a list of notes</w:t>
+      </w:r>
+      <w:r>
+        <w:t xml:space="preserve"> in the form [Date, Author, Note]. The returned value is parsed, and the Date and Author are displayed in a list box in the form [Date - Author].</w:t>
+      </w:r>
     </w:p>
     <w:p/>
     <w:p>
       <w:pPr>
         <w:pStyle w:val="Heading2"/>
       </w:pPr>
-      <w:bookmarkStart w:id="14" w:name="_Toc35542561"/>
-      <w:r>
-        <w:t>3.3 Feature 3</w:t>
-      </w:r>
-      <w:bookmarkEnd w:id="14"/>
+      <w:bookmarkStart w:id="13" w:name="_Toc35542561"/>
+      <w:r>
+        <w:t xml:space="preserve">3.3 </w:t>
+      </w:r>
+      <w:bookmarkEnd w:id="13"/>
+      <w:r>
+        <w:t>Select and Read Notes</w:t>
+      </w:r>
     </w:p>
     <w:p/>
+    <w:p>
+      <w:r>
+        <w:tab/>
+        <w:t>Users may select and read notes displayed in the list box. When a user selects an index in the list box</w:t>
+      </w:r>
+      <w:r>
+        <w:t xml:space="preserve"> a prompt containing the class ID and index ID is sent to the server. If the connection is successful the server returns a list of notes in the form [Date, Author, Note]. The returned value is parsed, and the content of the note is displayed in a multiline text box.</w:t>
+      </w:r>
+    </w:p>
+    <w:p/>
+    <w:p>
+      <w:pPr>
+        <w:pStyle w:val="Heading2"/>
+      </w:pPr>
+      <w:r>
+        <w:t>3.</w:t>
+      </w:r>
+      <w:r>
+        <w:t>4</w:t>
+      </w:r>
+      <w:r>
+        <w:t xml:space="preserve"> </w:t>
+      </w:r>
+      <w:r>
+        <w:t>Add Notes</w:t>
+      </w:r>
+    </w:p>
+    <w:p/>
+    <w:p>
+      <w:r>
+        <w:tab/>
+        <w:t xml:space="preserve">Users may input text in two separate textboxes, one corresponding to the author and one corresponding to the note. An add button can be used to upload the text box information to the server. If either box is null the user is notified that null values were not uploaded to the server. If both boxes contain values </w:t>
+      </w:r>
+      <w:proofErr w:type="gramStart"/>
+      <w:r>
+        <w:t>than</w:t>
+      </w:r>
+      <w:proofErr w:type="gramEnd"/>
+      <w:r>
+        <w:t xml:space="preserve"> the data is formatted sent to the server, available immediately for use.</w:t>
+      </w:r>
+    </w:p>
     <w:p>
       <w:pPr>
         <w:pStyle w:val="Heading1"/>
       </w:pPr>
-      <w:bookmarkStart w:id="15" w:name="_Toc35542562"/>
+      <w:bookmarkStart w:id="14" w:name="_Toc35542562"/>
       <w:proofErr w:type="gramStart"/>
       <w:r>
+        <w:lastRenderedPageBreak/>
         <w:t xml:space="preserve">4  </w:t>
       </w:r>
       <w:r>
         <w:t>Interface</w:t>
       </w:r>
-      <w:bookmarkEnd w:id="15"/>
+      <w:bookmarkEnd w:id="14"/>
       <w:proofErr w:type="gramEnd"/>
     </w:p>
     <w:p/>
@@ -2197,11 +2296,11 @@
       <w:pPr>
         <w:pStyle w:val="Heading2"/>
       </w:pPr>
-      <w:bookmarkStart w:id="16" w:name="_Toc35542563"/>
+      <w:bookmarkStart w:id="15" w:name="_Toc35542563"/>
       <w:r>
         <w:t>4.1 User Interface</w:t>
       </w:r>
-      <w:bookmarkEnd w:id="16"/>
+      <w:bookmarkEnd w:id="15"/>
     </w:p>
     <w:p>
       <w:r>
@@ -2213,11 +2312,11 @@
       <w:pPr>
         <w:pStyle w:val="Heading2"/>
       </w:pPr>
-      <w:bookmarkStart w:id="17" w:name="_Toc35542564"/>
+      <w:bookmarkStart w:id="16" w:name="_Toc35542564"/>
       <w:r>
         <w:t>4.2 Hardware Interface</w:t>
       </w:r>
-      <w:bookmarkEnd w:id="17"/>
+      <w:bookmarkEnd w:id="16"/>
     </w:p>
     <w:p>
       <w:r>
@@ -2229,11 +2328,11 @@
       <w:pPr>
         <w:pStyle w:val="Heading2"/>
       </w:pPr>
-      <w:bookmarkStart w:id="18" w:name="_Toc35542565"/>
+      <w:bookmarkStart w:id="17" w:name="_Toc35542565"/>
       <w:r>
         <w:t>4.3 Software Interface</w:t>
       </w:r>
-      <w:bookmarkEnd w:id="18"/>
+      <w:bookmarkEnd w:id="17"/>
     </w:p>
     <w:p>
       <w:r>
@@ -2245,12 +2344,12 @@
       <w:pPr>
         <w:pStyle w:val="Heading1"/>
       </w:pPr>
-      <w:bookmarkStart w:id="19" w:name="_Toc35542566"/>
+      <w:bookmarkStart w:id="18" w:name="_Toc35542566"/>
       <w:proofErr w:type="gramStart"/>
       <w:r>
         <w:t xml:space="preserve">5  </w:t>
       </w:r>
-      <w:bookmarkEnd w:id="19"/>
+      <w:bookmarkEnd w:id="18"/>
       <w:r>
         <w:t>User</w:t>
       </w:r>

</xml_diff>

<commit_message>
Update to Software Documentation Paper
Section 4.0  and 5.0 complete
</commit_message>
<xml_diff>
--- a/Resources/SoftwareDocumentationFinal.docx
+++ b/Resources/SoftwareDocumentationFinal.docx
@@ -1,6 +1,6 @@
 
 <file path=word/document.xml><?xml version="1.0" encoding="utf-8"?>
-<w:document xmlns:o="urn:schemas-microsoft-com:office:office" xmlns:r="http://schemas.openxmlformats.org/officeDocument/2006/relationships" xmlns:v="urn:schemas-microsoft-com:vml" xmlns:w="http://schemas.openxmlformats.org/wordprocessingml/2006/main" xmlns:w10="urn:schemas-microsoft-com:office:word" xmlns:wp="http://schemas.openxmlformats.org/drawingml/2006/wordprocessingDrawing" xmlns:wps="http://schemas.microsoft.com/office/word/2010/wordprocessingShape" xmlns:wpg="http://schemas.microsoft.com/office/word/2010/wordprocessingGroup" xmlns:mc="http://schemas.openxmlformats.org/markup-compatibility/2006" xmlns:wp14="http://schemas.microsoft.com/office/word/2010/wordprocessingDrawing" xmlns:w14="http://schemas.microsoft.com/office/word/2010/wordml" xmlns:w15="http://schemas.microsoft.com/office/word/2012/wordml" mc:Ignorable="w14 wp14 w15">
+<w:document xmlns:wpc="http://schemas.microsoft.com/office/word/2010/wordprocessingCanvas" xmlns:cx="http://schemas.microsoft.com/office/drawing/2014/chartex" xmlns:cx1="http://schemas.microsoft.com/office/drawing/2015/9/8/chartex" xmlns:cx2="http://schemas.microsoft.com/office/drawing/2015/10/21/chartex" xmlns:cx3="http://schemas.microsoft.com/office/drawing/2016/5/9/chartex" xmlns:cx4="http://schemas.microsoft.com/office/drawing/2016/5/10/chartex" xmlns:cx5="http://schemas.microsoft.com/office/drawing/2016/5/11/chartex" xmlns:cx6="http://schemas.microsoft.com/office/drawing/2016/5/12/chartex" xmlns:cx7="http://schemas.microsoft.com/office/drawing/2016/5/13/chartex" xmlns:cx8="http://schemas.microsoft.com/office/drawing/2016/5/14/chartex" xmlns:mc="http://schemas.openxmlformats.org/markup-compatibility/2006" xmlns:aink="http://schemas.microsoft.com/office/drawing/2016/ink" xmlns:am3d="http://schemas.microsoft.com/office/drawing/2017/model3d" xmlns:o="urn:schemas-microsoft-com:office:office" xmlns:oel="http://schemas.microsoft.com/office/2019/extlst" xmlns:r="http://schemas.openxmlformats.org/officeDocument/2006/relationships" xmlns:m="http://schemas.openxmlformats.org/officeDocument/2006/math" xmlns:v="urn:schemas-microsoft-com:vml" xmlns:wp14="http://schemas.microsoft.com/office/word/2010/wordprocessingDrawing" xmlns:wp="http://schemas.openxmlformats.org/drawingml/2006/wordprocessingDrawing" xmlns:w10="urn:schemas-microsoft-com:office:word" xmlns:w="http://schemas.openxmlformats.org/wordprocessingml/2006/main" xmlns:w14="http://schemas.microsoft.com/office/word/2010/wordml" xmlns:w15="http://schemas.microsoft.com/office/word/2012/wordml" xmlns:w16cex="http://schemas.microsoft.com/office/word/2018/wordml/cex" xmlns:w16cid="http://schemas.microsoft.com/office/word/2016/wordml/cid" xmlns:w16="http://schemas.microsoft.com/office/word/2018/wordml" xmlns:w16sdtdh="http://schemas.microsoft.com/office/word/2020/wordml/sdtdatahash" xmlns:w16se="http://schemas.microsoft.com/office/word/2015/wordml/symex" xmlns:wpg="http://schemas.microsoft.com/office/word/2010/wordprocessingGroup" xmlns:wpi="http://schemas.microsoft.com/office/word/2010/wordprocessingInk" xmlns:wne="http://schemas.microsoft.com/office/word/2006/wordml" xmlns:wps="http://schemas.microsoft.com/office/word/2010/wordprocessingShape" mc:Ignorable="w14 w15 w16se w16cid w16 w16cex w16sdtdh wp14">
   <w:body>
     <w:p>
       <w:pPr>
@@ -25,9 +25,6 @@
           <w:rStyle w:val="IntenseReference"/>
         </w:rPr>
       </w:pPr>
-      <w:r>
-        <w:rPr/>
-      </w:r>
     </w:p>
     <w:p>
       <w:pPr>
@@ -41,125 +38,113 @@
         <w:rPr>
           <w:rStyle w:val="IntenseReference"/>
         </w:rPr>
-        <w:t>&lt;project&gt;</w:t>
+        <w:t xml:space="preserve">SNUB </w:t>
+      </w:r>
+    </w:p>
+    <w:p>
+      <w:pPr>
+        <w:pStyle w:val="Title"/>
+        <w:jc w:val="center"/>
+        <w:rPr>
+          <w:rStyle w:val="IntenseReference"/>
+          <w:color w:val="000000" w:themeColor="text1"/>
+          <w:sz w:val="44"/>
+          <w:szCs w:val="44"/>
+        </w:rPr>
+      </w:pPr>
+      <w:r>
+        <w:rPr>
+          <w:rStyle w:val="IntenseReference"/>
+          <w:color w:val="000000" w:themeColor="text1"/>
+          <w:sz w:val="44"/>
+          <w:szCs w:val="44"/>
+        </w:rPr>
+        <w:t>Southern New (Hampshire) University Database</w:t>
       </w:r>
     </w:p>
     <w:p>
       <w:pPr>
         <w:pStyle w:val="Heading1"/>
         <w:jc w:val="center"/>
-        <w:rPr/>
-      </w:pPr>
-      <w:r>
-        <w:rPr/>
-      </w:r>
-    </w:p>
-    <w:p>
-      <w:pPr>
-        <w:pStyle w:val="Normal"/>
+      </w:pPr>
+    </w:p>
+    <w:p>
+      <w:pPr>
         <w:jc w:val="center"/>
-        <w:rPr/>
-      </w:pPr>
-      <w:r>
-        <w:rPr/>
+      </w:pPr>
+      <w:r>
         <w:t>CS114 Introduction to Software Engineering</w:t>
       </w:r>
     </w:p>
     <w:p>
       <w:pPr>
-        <w:pStyle w:val="Normal"/>
         <w:jc w:val="center"/>
-        <w:rPr/>
-      </w:pPr>
-      <w:r>
-        <w:rPr/>
-      </w:r>
-    </w:p>
-    <w:p>
-      <w:pPr>
-        <w:pStyle w:val="Normal"/>
+      </w:pPr>
+    </w:p>
+    <w:p>
+      <w:pPr>
         <w:jc w:val="center"/>
-        <w:rPr/>
-      </w:pPr>
-      <w:r>
-        <w:rPr/>
-        <w:t>&lt;Tim, Ben, Joe, Max&gt;</w:t>
-      </w:r>
-    </w:p>
-    <w:p>
-      <w:pPr>
-        <w:pStyle w:val="Normal"/>
+      </w:pPr>
+      <w:r>
+        <w:t>Tim, Ben, Joe, Max</w:t>
+      </w:r>
+    </w:p>
+    <w:p>
+      <w:pPr>
         <w:jc w:val="center"/>
-        <w:rPr/>
-      </w:pPr>
-      <w:r>
-        <w:rPr/>
-        <w:t>&lt;3/23/2023&gt;</w:t>
-      </w:r>
-    </w:p>
-    <w:p>
-      <w:pPr>
-        <w:pStyle w:val="Normal"/>
+      </w:pPr>
+      <w:r>
+        <w:t>3/23/2023</w:t>
+      </w:r>
+    </w:p>
+    <w:p>
+      <w:pPr>
         <w:jc w:val="center"/>
-        <w:rPr/>
-      </w:pPr>
-      <w:r>
-        <w:rPr/>
-      </w:r>
-    </w:p>
-    <w:p>
-      <w:pPr>
-        <w:pStyle w:val="Normal"/>
-        <w:rPr/>
-      </w:pPr>
-      <w:r>
-        <w:rPr/>
-      </w:r>
+      </w:pPr>
+    </w:p>
+    <w:p>
       <w:r>
         <w:br w:type="page"/>
       </w:r>
     </w:p>
-    <w:p>
-      <w:pPr>
-        <w:pStyle w:val="Normal"/>
-        <w:rPr/>
-      </w:pPr>
-      <w:r>
-        <w:rPr/>
-      </w:r>
-    </w:p>
+    <w:p/>
     <w:sdt>
       <w:sdtPr>
+        <w:rPr>
+          <w:rFonts w:asciiTheme="minorHAnsi" w:eastAsiaTheme="minorHAnsi" w:hAnsiTheme="minorHAnsi" w:cstheme="minorBidi"/>
+          <w:b w:val="0"/>
+          <w:bCs w:val="0"/>
+          <w:color w:val="auto"/>
+          <w:sz w:val="24"/>
+          <w:szCs w:val="24"/>
+        </w:rPr>
+        <w:id w:val="-1627854054"/>
         <w:docPartObj>
           <w:docPartGallery w:val="Table of Contents"/>
-          <w:docPartUnique w:val="true"/>
+          <w:docPartUnique/>
         </w:docPartObj>
       </w:sdtPr>
       <w:sdtContent>
         <w:p>
           <w:pPr>
-            <w:pStyle w:val="ContentsHeading"/>
-            <w:rPr/>
+            <w:pStyle w:val="TOCHeading"/>
           </w:pPr>
           <w:r>
-            <w:rPr/>
             <w:t>Table of Contents</w:t>
           </w:r>
         </w:p>
         <w:p>
           <w:pPr>
-            <w:pStyle w:val="Contents1"/>
+            <w:pStyle w:val="TOC1"/>
             <w:tabs>
-              <w:tab w:val="clear" w:pos="720"/>
-              <w:tab w:val="right" w:pos="9350" w:leader="dot"/>
+              <w:tab w:val="right" w:leader="dot" w:pos="9350"/>
             </w:tabs>
             <w:rPr>
-              <w:rFonts w:eastAsia="" w:cs="" w:cstheme="minorBidi" w:eastAsiaTheme="minorEastAsia"/>
-              <w:b w:val="false"/>
-              <w:bCs w:val="false"/>
-              <w:i w:val="false"/>
-              <w:i w:val="false"/>
-              <w:iCs w:val="false"/>
+              <w:rFonts w:eastAsiaTheme="minorEastAsia" w:cstheme="minorBidi"/>
+              <w:b w:val="0"/>
+              <w:bCs w:val="0"/>
+              <w:i w:val="0"/>
+              <w:iCs w:val="0"/>
             </w:rPr>
           </w:pPr>
           <w:r>
@@ -167,14 +152,13 @@
           </w:r>
           <w:r>
             <w:rPr>
+              <w:rStyle w:val="IndexLink"/>
               <w:webHidden/>
-              <w:rStyle w:val="IndexLink"/>
             </w:rPr>
             <w:instrText xml:space="preserve"> TOC \z \o "1-3" \u \h</w:instrText>
           </w:r>
           <w:r>
             <w:rPr>
-              <w:webHidden/>
               <w:rStyle w:val="IndexLink"/>
             </w:rPr>
             <w:fldChar w:fldCharType="separate"/>
@@ -182,8 +166,8 @@
           <w:hyperlink w:anchor="_Toc35542547">
             <w:r>
               <w:rPr>
-                <w:webHidden/>
-                <w:rStyle w:val="IndexLink"/>
+                <w:rStyle w:val="IndexLink"/>
+                <w:webHidden/>
               </w:rPr>
               <w:t>Revision History</w:t>
             </w:r>
@@ -197,7 +181,12 @@
               <w:rPr>
                 <w:webHidden/>
               </w:rPr>
-              <w:instrText xml:space="preserve">PAGEREF _Toc35542547 \h</w:instrText>
+              <w:instrText>PAGEREF _Toc35542547 \h</w:instrText>
+            </w:r>
+            <w:r>
+              <w:rPr>
+                <w:webHidden/>
+              </w:rPr>
             </w:r>
             <w:r>
               <w:rPr>
@@ -208,7 +197,6 @@
             <w:r>
               <w:rPr>
                 <w:rStyle w:val="IndexLink"/>
-                <w:vanish w:val="false"/>
               </w:rPr>
               <w:tab/>
               <w:t>3</w:t>
@@ -223,25 +211,23 @@
         </w:p>
         <w:p>
           <w:pPr>
-            <w:pStyle w:val="Contents1"/>
+            <w:pStyle w:val="TOC1"/>
             <w:tabs>
-              <w:tab w:val="clear" w:pos="720"/>
-              <w:tab w:val="right" w:pos="9350" w:leader="dot"/>
+              <w:tab w:val="right" w:leader="dot" w:pos="9350"/>
             </w:tabs>
             <w:rPr>
-              <w:rFonts w:eastAsia="" w:cs="" w:cstheme="minorBidi" w:eastAsiaTheme="minorEastAsia"/>
-              <w:b w:val="false"/>
-              <w:bCs w:val="false"/>
-              <w:i w:val="false"/>
-              <w:i w:val="false"/>
-              <w:iCs w:val="false"/>
+              <w:rFonts w:eastAsiaTheme="minorEastAsia" w:cstheme="minorBidi"/>
+              <w:b w:val="0"/>
+              <w:bCs w:val="0"/>
+              <w:i w:val="0"/>
+              <w:iCs w:val="0"/>
             </w:rPr>
           </w:pPr>
           <w:hyperlink w:anchor="_Toc35542548">
             <w:r>
               <w:rPr>
-                <w:webHidden/>
-                <w:rStyle w:val="IndexLink"/>
+                <w:rStyle w:val="IndexLink"/>
+                <w:webHidden/>
               </w:rPr>
               <w:t>1  Introduction</w:t>
             </w:r>
@@ -255,7 +241,12 @@
               <w:rPr>
                 <w:webHidden/>
               </w:rPr>
-              <w:instrText xml:space="preserve">PAGEREF _Toc35542548 \h</w:instrText>
+              <w:instrText>PAGEREF _Toc35542548 \h</w:instrText>
+            </w:r>
+            <w:r>
+              <w:rPr>
+                <w:webHidden/>
+              </w:rPr>
             </w:r>
             <w:r>
               <w:rPr>
@@ -266,7 +257,6 @@
             <w:r>
               <w:rPr>
                 <w:rStyle w:val="IndexLink"/>
-                <w:vanish w:val="false"/>
               </w:rPr>
               <w:tab/>
               <w:t>3</w:t>
@@ -281,15 +271,14 @@
         </w:p>
         <w:p>
           <w:pPr>
-            <w:pStyle w:val="Contents2"/>
+            <w:pStyle w:val="TOC2"/>
             <w:tabs>
-              <w:tab w:val="clear" w:pos="720"/>
-              <w:tab w:val="right" w:pos="9350" w:leader="dot"/>
+              <w:tab w:val="right" w:leader="dot" w:pos="9350"/>
             </w:tabs>
             <w:rPr>
-              <w:rFonts w:eastAsia="" w:cs="" w:cstheme="minorBidi" w:eastAsiaTheme="minorEastAsia"/>
-              <w:b w:val="false"/>
-              <w:bCs w:val="false"/>
+              <w:rFonts w:eastAsiaTheme="minorEastAsia" w:cstheme="minorBidi"/>
+              <w:b w:val="0"/>
+              <w:bCs w:val="0"/>
               <w:sz w:val="24"/>
               <w:szCs w:val="24"/>
             </w:rPr>
@@ -297,8 +286,8 @@
           <w:hyperlink w:anchor="_Toc35542549">
             <w:r>
               <w:rPr>
-                <w:webHidden/>
-                <w:rStyle w:val="IndexLink"/>
+                <w:rStyle w:val="IndexLink"/>
+                <w:webHidden/>
               </w:rPr>
               <w:t>1.1  Project Scope and Purpose</w:t>
             </w:r>
@@ -312,7 +301,12 @@
               <w:rPr>
                 <w:webHidden/>
               </w:rPr>
-              <w:instrText xml:space="preserve">PAGEREF _Toc35542549 \h</w:instrText>
+              <w:instrText>PAGEREF _Toc35542549 \h</w:instrText>
+            </w:r>
+            <w:r>
+              <w:rPr>
+                <w:webHidden/>
+              </w:rPr>
             </w:r>
             <w:r>
               <w:rPr>
@@ -323,7 +317,6 @@
             <w:r>
               <w:rPr>
                 <w:rStyle w:val="IndexLink"/>
-                <w:vanish w:val="false"/>
               </w:rPr>
               <w:tab/>
               <w:t>3</w:t>
@@ -338,15 +331,14 @@
         </w:p>
         <w:p>
           <w:pPr>
-            <w:pStyle w:val="Contents2"/>
+            <w:pStyle w:val="TOC2"/>
             <w:tabs>
-              <w:tab w:val="clear" w:pos="720"/>
-              <w:tab w:val="right" w:pos="9350" w:leader="dot"/>
+              <w:tab w:val="right" w:leader="dot" w:pos="9350"/>
             </w:tabs>
             <w:rPr>
-              <w:rFonts w:eastAsia="" w:cs="" w:cstheme="minorBidi" w:eastAsiaTheme="minorEastAsia"/>
-              <w:b w:val="false"/>
-              <w:bCs w:val="false"/>
+              <w:rFonts w:eastAsiaTheme="minorEastAsia" w:cstheme="minorBidi"/>
+              <w:b w:val="0"/>
+              <w:bCs w:val="0"/>
               <w:sz w:val="24"/>
               <w:szCs w:val="24"/>
             </w:rPr>
@@ -354,8 +346,8 @@
           <w:hyperlink w:anchor="_Toc35542550">
             <w:r>
               <w:rPr>
-                <w:webHidden/>
-                <w:rStyle w:val="IndexLink"/>
+                <w:rStyle w:val="IndexLink"/>
+                <w:webHidden/>
               </w:rPr>
               <w:t>1.2  Intended Audience</w:t>
             </w:r>
@@ -369,7 +361,12 @@
               <w:rPr>
                 <w:webHidden/>
               </w:rPr>
-              <w:instrText xml:space="preserve">PAGEREF _Toc35542550 \h</w:instrText>
+              <w:instrText>PAGEREF _Toc35542550 \h</w:instrText>
+            </w:r>
+            <w:r>
+              <w:rPr>
+                <w:webHidden/>
+              </w:rPr>
             </w:r>
             <w:r>
               <w:rPr>
@@ -380,7 +377,6 @@
             <w:r>
               <w:rPr>
                 <w:rStyle w:val="IndexLink"/>
-                <w:vanish w:val="false"/>
               </w:rPr>
               <w:tab/>
               <w:t>3</w:t>
@@ -395,25 +391,23 @@
         </w:p>
         <w:p>
           <w:pPr>
-            <w:pStyle w:val="Contents1"/>
+            <w:pStyle w:val="TOC1"/>
             <w:tabs>
-              <w:tab w:val="clear" w:pos="720"/>
-              <w:tab w:val="right" w:pos="9350" w:leader="dot"/>
+              <w:tab w:val="right" w:leader="dot" w:pos="9350"/>
             </w:tabs>
             <w:rPr>
-              <w:rFonts w:eastAsia="" w:cs="" w:cstheme="minorBidi" w:eastAsiaTheme="minorEastAsia"/>
-              <w:b w:val="false"/>
-              <w:bCs w:val="false"/>
-              <w:i w:val="false"/>
-              <w:i w:val="false"/>
-              <w:iCs w:val="false"/>
+              <w:rFonts w:eastAsiaTheme="minorEastAsia" w:cstheme="minorBidi"/>
+              <w:b w:val="0"/>
+              <w:bCs w:val="0"/>
+              <w:i w:val="0"/>
+              <w:iCs w:val="0"/>
             </w:rPr>
           </w:pPr>
           <w:hyperlink w:anchor="_Toc35542551">
             <w:r>
               <w:rPr>
-                <w:webHidden/>
-                <w:rStyle w:val="IndexLink"/>
+                <w:rStyle w:val="IndexLink"/>
+                <w:webHidden/>
               </w:rPr>
               <w:t>2  Description</w:t>
             </w:r>
@@ -427,7 +421,12 @@
               <w:rPr>
                 <w:webHidden/>
               </w:rPr>
-              <w:instrText xml:space="preserve">PAGEREF _Toc35542551 \h</w:instrText>
+              <w:instrText>PAGEREF _Toc35542551 \h</w:instrText>
+            </w:r>
+            <w:r>
+              <w:rPr>
+                <w:webHidden/>
+              </w:rPr>
             </w:r>
             <w:r>
               <w:rPr>
@@ -438,7 +437,6 @@
             <w:r>
               <w:rPr>
                 <w:rStyle w:val="IndexLink"/>
-                <w:vanish w:val="false"/>
               </w:rPr>
               <w:tab/>
               <w:t>3</w:t>
@@ -453,15 +451,14 @@
         </w:p>
         <w:p>
           <w:pPr>
-            <w:pStyle w:val="Contents2"/>
+            <w:pStyle w:val="TOC2"/>
             <w:tabs>
-              <w:tab w:val="clear" w:pos="720"/>
-              <w:tab w:val="right" w:pos="9350" w:leader="dot"/>
+              <w:tab w:val="right" w:leader="dot" w:pos="9350"/>
             </w:tabs>
             <w:rPr>
-              <w:rFonts w:eastAsia="" w:cs="" w:cstheme="minorBidi" w:eastAsiaTheme="minorEastAsia"/>
-              <w:b w:val="false"/>
-              <w:bCs w:val="false"/>
+              <w:rFonts w:eastAsiaTheme="minorEastAsia" w:cstheme="minorBidi"/>
+              <w:b w:val="0"/>
+              <w:bCs w:val="0"/>
               <w:sz w:val="24"/>
               <w:szCs w:val="24"/>
             </w:rPr>
@@ -469,8 +466,8 @@
           <w:hyperlink w:anchor="_Toc35542552">
             <w:r>
               <w:rPr>
-                <w:webHidden/>
-                <w:rStyle w:val="IndexLink"/>
+                <w:rStyle w:val="IndexLink"/>
+                <w:webHidden/>
               </w:rPr>
               <w:t>2.1 Product Description</w:t>
             </w:r>
@@ -484,7 +481,12 @@
               <w:rPr>
                 <w:webHidden/>
               </w:rPr>
-              <w:instrText xml:space="preserve">PAGEREF _Toc35542552 \h</w:instrText>
+              <w:instrText>PAGEREF _Toc35542552 \h</w:instrText>
+            </w:r>
+            <w:r>
+              <w:rPr>
+                <w:webHidden/>
+              </w:rPr>
             </w:r>
             <w:r>
               <w:rPr>
@@ -495,7 +497,6 @@
             <w:r>
               <w:rPr>
                 <w:rStyle w:val="IndexLink"/>
-                <w:vanish w:val="false"/>
               </w:rPr>
               <w:tab/>
               <w:t>3</w:t>
@@ -510,15 +511,14 @@
         </w:p>
         <w:p>
           <w:pPr>
-            <w:pStyle w:val="Contents2"/>
+            <w:pStyle w:val="TOC2"/>
             <w:tabs>
-              <w:tab w:val="clear" w:pos="720"/>
-              <w:tab w:val="right" w:pos="9350" w:leader="dot"/>
+              <w:tab w:val="right" w:leader="dot" w:pos="9350"/>
             </w:tabs>
             <w:rPr>
-              <w:rFonts w:eastAsia="" w:cs="" w:cstheme="minorBidi" w:eastAsiaTheme="minorEastAsia"/>
-              <w:b w:val="false"/>
-              <w:bCs w:val="false"/>
+              <w:rFonts w:eastAsiaTheme="minorEastAsia" w:cstheme="minorBidi"/>
+              <w:b w:val="0"/>
+              <w:bCs w:val="0"/>
               <w:sz w:val="24"/>
               <w:szCs w:val="24"/>
             </w:rPr>
@@ -526,8 +526,8 @@
           <w:hyperlink w:anchor="_Toc35542553">
             <w:r>
               <w:rPr>
-                <w:webHidden/>
-                <w:rStyle w:val="IndexLink"/>
+                <w:rStyle w:val="IndexLink"/>
+                <w:webHidden/>
               </w:rPr>
               <w:t>2.2 Operating Environment</w:t>
             </w:r>
@@ -541,7 +541,12 @@
               <w:rPr>
                 <w:webHidden/>
               </w:rPr>
-              <w:instrText xml:space="preserve">PAGEREF _Toc35542553 \h</w:instrText>
+              <w:instrText>PAGEREF _Toc35542553 \h</w:instrText>
+            </w:r>
+            <w:r>
+              <w:rPr>
+                <w:webHidden/>
+              </w:rPr>
             </w:r>
             <w:r>
               <w:rPr>
@@ -552,7 +557,6 @@
             <w:r>
               <w:rPr>
                 <w:rStyle w:val="IndexLink"/>
-                <w:vanish w:val="false"/>
               </w:rPr>
               <w:tab/>
               <w:t>3</w:t>
@@ -567,15 +571,14 @@
         </w:p>
         <w:p>
           <w:pPr>
-            <w:pStyle w:val="Contents2"/>
+            <w:pStyle w:val="TOC2"/>
             <w:tabs>
-              <w:tab w:val="clear" w:pos="720"/>
-              <w:tab w:val="right" w:pos="9350" w:leader="dot"/>
+              <w:tab w:val="right" w:leader="dot" w:pos="9350"/>
             </w:tabs>
             <w:rPr>
-              <w:rFonts w:eastAsia="" w:cs="" w:cstheme="minorBidi" w:eastAsiaTheme="minorEastAsia"/>
-              <w:b w:val="false"/>
-              <w:bCs w:val="false"/>
+              <w:rFonts w:eastAsiaTheme="minorEastAsia" w:cstheme="minorBidi"/>
+              <w:b w:val="0"/>
+              <w:bCs w:val="0"/>
               <w:sz w:val="24"/>
               <w:szCs w:val="24"/>
             </w:rPr>
@@ -583,8 +586,8 @@
           <w:hyperlink w:anchor="_Toc35542554">
             <w:r>
               <w:rPr>
-                <w:webHidden/>
-                <w:rStyle w:val="IndexLink"/>
+                <w:rStyle w:val="IndexLink"/>
+                <w:webHidden/>
               </w:rPr>
               <w:t>2.3 User Classes</w:t>
             </w:r>
@@ -598,7 +601,12 @@
               <w:rPr>
                 <w:webHidden/>
               </w:rPr>
-              <w:instrText xml:space="preserve">PAGEREF _Toc35542554 \h</w:instrText>
+              <w:instrText>PAGEREF _Toc35542554 \h</w:instrText>
+            </w:r>
+            <w:r>
+              <w:rPr>
+                <w:webHidden/>
+              </w:rPr>
             </w:r>
             <w:r>
               <w:rPr>
@@ -609,7 +617,6 @@
             <w:r>
               <w:rPr>
                 <w:rStyle w:val="IndexLink"/>
-                <w:vanish w:val="false"/>
               </w:rPr>
               <w:tab/>
               <w:t>3</w:t>
@@ -624,13 +631,12 @@
         </w:p>
         <w:p>
           <w:pPr>
-            <w:pStyle w:val="Contents3"/>
+            <w:pStyle w:val="TOC3"/>
             <w:tabs>
-              <w:tab w:val="clear" w:pos="720"/>
-              <w:tab w:val="right" w:pos="9350" w:leader="dot"/>
+              <w:tab w:val="right" w:leader="dot" w:pos="9350"/>
             </w:tabs>
             <w:rPr>
-              <w:rFonts w:eastAsia="" w:cs="" w:cstheme="minorBidi" w:eastAsiaTheme="minorEastAsia"/>
+              <w:rFonts w:eastAsiaTheme="minorEastAsia" w:cstheme="minorBidi"/>
               <w:sz w:val="24"/>
               <w:szCs w:val="24"/>
             </w:rPr>
@@ -638,8 +644,8 @@
           <w:hyperlink w:anchor="_Toc35542555">
             <w:r>
               <w:rPr>
-                <w:webHidden/>
-                <w:rStyle w:val="IndexLink"/>
+                <w:rStyle w:val="IndexLink"/>
+                <w:webHidden/>
               </w:rPr>
               <w:t>2.3.1 Class 1</w:t>
             </w:r>
@@ -653,7 +659,12 @@
               <w:rPr>
                 <w:webHidden/>
               </w:rPr>
-              <w:instrText xml:space="preserve">PAGEREF _Toc35542555 \h</w:instrText>
+              <w:instrText>PAGEREF _Toc35542555 \h</w:instrText>
+            </w:r>
+            <w:r>
+              <w:rPr>
+                <w:webHidden/>
+              </w:rPr>
             </w:r>
             <w:r>
               <w:rPr>
@@ -664,7 +675,6 @@
             <w:r>
               <w:rPr>
                 <w:rStyle w:val="IndexLink"/>
-                <w:vanish w:val="false"/>
               </w:rPr>
               <w:tab/>
               <w:t>3</w:t>
@@ -679,13 +689,12 @@
         </w:p>
         <w:p>
           <w:pPr>
-            <w:pStyle w:val="Contents3"/>
+            <w:pStyle w:val="TOC3"/>
             <w:tabs>
-              <w:tab w:val="clear" w:pos="720"/>
-              <w:tab w:val="right" w:pos="9350" w:leader="dot"/>
+              <w:tab w:val="right" w:leader="dot" w:pos="9350"/>
             </w:tabs>
             <w:rPr>
-              <w:rFonts w:eastAsia="" w:cs="" w:cstheme="minorBidi" w:eastAsiaTheme="minorEastAsia"/>
+              <w:rFonts w:eastAsiaTheme="minorEastAsia" w:cstheme="minorBidi"/>
               <w:sz w:val="24"/>
               <w:szCs w:val="24"/>
             </w:rPr>
@@ -693,8 +702,8 @@
           <w:hyperlink w:anchor="_Toc35542556">
             <w:r>
               <w:rPr>
-                <w:webHidden/>
-                <w:rStyle w:val="IndexLink"/>
+                <w:rStyle w:val="IndexLink"/>
+                <w:webHidden/>
               </w:rPr>
               <w:t>2.3.2 Class 2</w:t>
             </w:r>
@@ -708,7 +717,12 @@
               <w:rPr>
                 <w:webHidden/>
               </w:rPr>
-              <w:instrText xml:space="preserve">PAGEREF _Toc35542556 \h</w:instrText>
+              <w:instrText>PAGEREF _Toc35542556 \h</w:instrText>
+            </w:r>
+            <w:r>
+              <w:rPr>
+                <w:webHidden/>
+              </w:rPr>
             </w:r>
             <w:r>
               <w:rPr>
@@ -719,7 +733,6 @@
             <w:r>
               <w:rPr>
                 <w:rStyle w:val="IndexLink"/>
-                <w:vanish w:val="false"/>
               </w:rPr>
               <w:tab/>
               <w:t>3</w:t>
@@ -734,13 +747,12 @@
         </w:p>
         <w:p>
           <w:pPr>
-            <w:pStyle w:val="Contents3"/>
+            <w:pStyle w:val="TOC3"/>
             <w:tabs>
-              <w:tab w:val="clear" w:pos="720"/>
-              <w:tab w:val="right" w:pos="9350" w:leader="dot"/>
+              <w:tab w:val="right" w:leader="dot" w:pos="9350"/>
             </w:tabs>
             <w:rPr>
-              <w:rFonts w:eastAsia="" w:cs="" w:cstheme="minorBidi" w:eastAsiaTheme="minorEastAsia"/>
+              <w:rFonts w:eastAsiaTheme="minorEastAsia" w:cstheme="minorBidi"/>
               <w:sz w:val="24"/>
               <w:szCs w:val="24"/>
             </w:rPr>
@@ -748,8 +760,8 @@
           <w:hyperlink w:anchor="_Toc35542557">
             <w:r>
               <w:rPr>
-                <w:webHidden/>
-                <w:rStyle w:val="IndexLink"/>
+                <w:rStyle w:val="IndexLink"/>
+                <w:webHidden/>
               </w:rPr>
               <w:t>2.3.3 Class 3</w:t>
             </w:r>
@@ -763,7 +775,12 @@
               <w:rPr>
                 <w:webHidden/>
               </w:rPr>
-              <w:instrText xml:space="preserve">PAGEREF _Toc35542557 \h</w:instrText>
+              <w:instrText>PAGEREF _Toc35542557 \h</w:instrText>
+            </w:r>
+            <w:r>
+              <w:rPr>
+                <w:webHidden/>
+              </w:rPr>
             </w:r>
             <w:r>
               <w:rPr>
@@ -774,7 +791,6 @@
             <w:r>
               <w:rPr>
                 <w:rStyle w:val="IndexLink"/>
-                <w:vanish w:val="false"/>
               </w:rPr>
               <w:tab/>
               <w:t>3</w:t>
@@ -789,25 +805,23 @@
         </w:p>
         <w:p>
           <w:pPr>
-            <w:pStyle w:val="Contents1"/>
+            <w:pStyle w:val="TOC1"/>
             <w:tabs>
-              <w:tab w:val="clear" w:pos="720"/>
-              <w:tab w:val="right" w:pos="9350" w:leader="dot"/>
+              <w:tab w:val="right" w:leader="dot" w:pos="9350"/>
             </w:tabs>
             <w:rPr>
-              <w:rFonts w:eastAsia="" w:cs="" w:cstheme="minorBidi" w:eastAsiaTheme="minorEastAsia"/>
-              <w:b w:val="false"/>
-              <w:bCs w:val="false"/>
-              <w:i w:val="false"/>
-              <w:i w:val="false"/>
-              <w:iCs w:val="false"/>
+              <w:rFonts w:eastAsiaTheme="minorEastAsia" w:cstheme="minorBidi"/>
+              <w:b w:val="0"/>
+              <w:bCs w:val="0"/>
+              <w:i w:val="0"/>
+              <w:iCs w:val="0"/>
             </w:rPr>
           </w:pPr>
           <w:hyperlink w:anchor="_Toc35542558">
             <w:r>
               <w:rPr>
-                <w:webHidden/>
-                <w:rStyle w:val="IndexLink"/>
+                <w:rStyle w:val="IndexLink"/>
+                <w:webHidden/>
               </w:rPr>
               <w:t>3  Features</w:t>
             </w:r>
@@ -821,7 +835,12 @@
               <w:rPr>
                 <w:webHidden/>
               </w:rPr>
-              <w:instrText xml:space="preserve">PAGEREF _Toc35542558 \h</w:instrText>
+              <w:instrText>PAGEREF _Toc35542558 \h</w:instrText>
+            </w:r>
+            <w:r>
+              <w:rPr>
+                <w:webHidden/>
+              </w:rPr>
             </w:r>
             <w:r>
               <w:rPr>
@@ -832,7 +851,6 @@
             <w:r>
               <w:rPr>
                 <w:rStyle w:val="IndexLink"/>
-                <w:vanish w:val="false"/>
               </w:rPr>
               <w:tab/>
               <w:t>3</w:t>
@@ -847,15 +865,14 @@
         </w:p>
         <w:p>
           <w:pPr>
-            <w:pStyle w:val="Contents2"/>
+            <w:pStyle w:val="TOC2"/>
             <w:tabs>
-              <w:tab w:val="clear" w:pos="720"/>
-              <w:tab w:val="right" w:pos="9350" w:leader="dot"/>
+              <w:tab w:val="right" w:leader="dot" w:pos="9350"/>
             </w:tabs>
             <w:rPr>
-              <w:rFonts w:eastAsia="" w:cs="" w:cstheme="minorBidi" w:eastAsiaTheme="minorEastAsia"/>
-              <w:b w:val="false"/>
-              <w:bCs w:val="false"/>
+              <w:rFonts w:eastAsiaTheme="minorEastAsia" w:cstheme="minorBidi"/>
+              <w:b w:val="0"/>
+              <w:bCs w:val="0"/>
               <w:sz w:val="24"/>
               <w:szCs w:val="24"/>
             </w:rPr>
@@ -863,8 +880,8 @@
           <w:hyperlink w:anchor="_Toc35542559">
             <w:r>
               <w:rPr>
-                <w:webHidden/>
-                <w:rStyle w:val="IndexLink"/>
+                <w:rStyle w:val="IndexLink"/>
+                <w:webHidden/>
               </w:rPr>
               <w:t>3.1  Feature 1</w:t>
             </w:r>
@@ -878,7 +895,12 @@
               <w:rPr>
                 <w:webHidden/>
               </w:rPr>
-              <w:instrText xml:space="preserve">PAGEREF _Toc35542559 \h</w:instrText>
+              <w:instrText>PAGEREF _Toc35542559 \h</w:instrText>
+            </w:r>
+            <w:r>
+              <w:rPr>
+                <w:webHidden/>
+              </w:rPr>
             </w:r>
             <w:r>
               <w:rPr>
@@ -889,7 +911,6 @@
             <w:r>
               <w:rPr>
                 <w:rStyle w:val="IndexLink"/>
-                <w:vanish w:val="false"/>
               </w:rPr>
               <w:tab/>
               <w:t>3</w:t>
@@ -904,15 +925,14 @@
         </w:p>
         <w:p>
           <w:pPr>
-            <w:pStyle w:val="Contents2"/>
+            <w:pStyle w:val="TOC2"/>
             <w:tabs>
-              <w:tab w:val="clear" w:pos="720"/>
-              <w:tab w:val="right" w:pos="9350" w:leader="dot"/>
+              <w:tab w:val="right" w:leader="dot" w:pos="9350"/>
             </w:tabs>
             <w:rPr>
-              <w:rFonts w:eastAsia="" w:cs="" w:cstheme="minorBidi" w:eastAsiaTheme="minorEastAsia"/>
-              <w:b w:val="false"/>
-              <w:bCs w:val="false"/>
+              <w:rFonts w:eastAsiaTheme="minorEastAsia" w:cstheme="minorBidi"/>
+              <w:b w:val="0"/>
+              <w:bCs w:val="0"/>
               <w:sz w:val="24"/>
               <w:szCs w:val="24"/>
             </w:rPr>
@@ -920,8 +940,8 @@
           <w:hyperlink w:anchor="_Toc35542560">
             <w:r>
               <w:rPr>
-                <w:webHidden/>
-                <w:rStyle w:val="IndexLink"/>
+                <w:rStyle w:val="IndexLink"/>
+                <w:webHidden/>
               </w:rPr>
               <w:t>3.2 Feature 2</w:t>
             </w:r>
@@ -935,7 +955,12 @@
               <w:rPr>
                 <w:webHidden/>
               </w:rPr>
-              <w:instrText xml:space="preserve">PAGEREF _Toc35542560 \h</w:instrText>
+              <w:instrText>PAGEREF _Toc35542560 \h</w:instrText>
+            </w:r>
+            <w:r>
+              <w:rPr>
+                <w:webHidden/>
+              </w:rPr>
             </w:r>
             <w:r>
               <w:rPr>
@@ -946,7 +971,6 @@
             <w:r>
               <w:rPr>
                 <w:rStyle w:val="IndexLink"/>
-                <w:vanish w:val="false"/>
               </w:rPr>
               <w:tab/>
               <w:t>4</w:t>
@@ -961,15 +985,14 @@
         </w:p>
         <w:p>
           <w:pPr>
-            <w:pStyle w:val="Contents2"/>
+            <w:pStyle w:val="TOC2"/>
             <w:tabs>
-              <w:tab w:val="clear" w:pos="720"/>
-              <w:tab w:val="right" w:pos="9350" w:leader="dot"/>
+              <w:tab w:val="right" w:leader="dot" w:pos="9350"/>
             </w:tabs>
             <w:rPr>
-              <w:rFonts w:eastAsia="" w:cs="" w:cstheme="minorBidi" w:eastAsiaTheme="minorEastAsia"/>
-              <w:b w:val="false"/>
-              <w:bCs w:val="false"/>
+              <w:rFonts w:eastAsiaTheme="minorEastAsia" w:cstheme="minorBidi"/>
+              <w:b w:val="0"/>
+              <w:bCs w:val="0"/>
               <w:sz w:val="24"/>
               <w:szCs w:val="24"/>
             </w:rPr>
@@ -977,8 +1000,8 @@
           <w:hyperlink w:anchor="_Toc35542561">
             <w:r>
               <w:rPr>
-                <w:webHidden/>
-                <w:rStyle w:val="IndexLink"/>
+                <w:rStyle w:val="IndexLink"/>
+                <w:webHidden/>
               </w:rPr>
               <w:t>3.3 Feature 3</w:t>
             </w:r>
@@ -992,7 +1015,12 @@
               <w:rPr>
                 <w:webHidden/>
               </w:rPr>
-              <w:instrText xml:space="preserve">PAGEREF _Toc35542561 \h</w:instrText>
+              <w:instrText>PAGEREF _Toc35542561 \h</w:instrText>
+            </w:r>
+            <w:r>
+              <w:rPr>
+                <w:webHidden/>
+              </w:rPr>
             </w:r>
             <w:r>
               <w:rPr>
@@ -1003,7 +1031,6 @@
             <w:r>
               <w:rPr>
                 <w:rStyle w:val="IndexLink"/>
-                <w:vanish w:val="false"/>
               </w:rPr>
               <w:tab/>
               <w:t>4</w:t>
@@ -1018,25 +1045,23 @@
         </w:p>
         <w:p>
           <w:pPr>
-            <w:pStyle w:val="Contents1"/>
+            <w:pStyle w:val="TOC1"/>
             <w:tabs>
-              <w:tab w:val="clear" w:pos="720"/>
-              <w:tab w:val="right" w:pos="9350" w:leader="dot"/>
+              <w:tab w:val="right" w:leader="dot" w:pos="9350"/>
             </w:tabs>
             <w:rPr>
-              <w:rFonts w:eastAsia="" w:cs="" w:cstheme="minorBidi" w:eastAsiaTheme="minorEastAsia"/>
-              <w:b w:val="false"/>
-              <w:bCs w:val="false"/>
-              <w:i w:val="false"/>
-              <w:i w:val="false"/>
-              <w:iCs w:val="false"/>
+              <w:rFonts w:eastAsiaTheme="minorEastAsia" w:cstheme="minorBidi"/>
+              <w:b w:val="0"/>
+              <w:bCs w:val="0"/>
+              <w:i w:val="0"/>
+              <w:iCs w:val="0"/>
             </w:rPr>
           </w:pPr>
           <w:hyperlink w:anchor="_Toc35542562">
             <w:r>
               <w:rPr>
-                <w:webHidden/>
-                <w:rStyle w:val="IndexLink"/>
+                <w:rStyle w:val="IndexLink"/>
+                <w:webHidden/>
               </w:rPr>
               <w:t>4  Interface</w:t>
             </w:r>
@@ -1050,7 +1075,12 @@
               <w:rPr>
                 <w:webHidden/>
               </w:rPr>
-              <w:instrText xml:space="preserve">PAGEREF _Toc35542562 \h</w:instrText>
+              <w:instrText>PAGEREF _Toc35542562 \h</w:instrText>
+            </w:r>
+            <w:r>
+              <w:rPr>
+                <w:webHidden/>
+              </w:rPr>
             </w:r>
             <w:r>
               <w:rPr>
@@ -1061,7 +1091,6 @@
             <w:r>
               <w:rPr>
                 <w:rStyle w:val="IndexLink"/>
-                <w:vanish w:val="false"/>
               </w:rPr>
               <w:tab/>
               <w:t>4</w:t>
@@ -1076,15 +1105,14 @@
         </w:p>
         <w:p>
           <w:pPr>
-            <w:pStyle w:val="Contents2"/>
+            <w:pStyle w:val="TOC2"/>
             <w:tabs>
-              <w:tab w:val="clear" w:pos="720"/>
-              <w:tab w:val="right" w:pos="9350" w:leader="dot"/>
+              <w:tab w:val="right" w:leader="dot" w:pos="9350"/>
             </w:tabs>
             <w:rPr>
-              <w:rFonts w:eastAsia="" w:cs="" w:cstheme="minorBidi" w:eastAsiaTheme="minorEastAsia"/>
-              <w:b w:val="false"/>
-              <w:bCs w:val="false"/>
+              <w:rFonts w:eastAsiaTheme="minorEastAsia" w:cstheme="minorBidi"/>
+              <w:b w:val="0"/>
+              <w:bCs w:val="0"/>
               <w:sz w:val="24"/>
               <w:szCs w:val="24"/>
             </w:rPr>
@@ -1092,8 +1120,8 @@
           <w:hyperlink w:anchor="_Toc35542563">
             <w:r>
               <w:rPr>
-                <w:webHidden/>
-                <w:rStyle w:val="IndexLink"/>
+                <w:rStyle w:val="IndexLink"/>
+                <w:webHidden/>
               </w:rPr>
               <w:t>4.1 User Interface</w:t>
             </w:r>
@@ -1107,7 +1135,12 @@
               <w:rPr>
                 <w:webHidden/>
               </w:rPr>
-              <w:instrText xml:space="preserve">PAGEREF _Toc35542563 \h</w:instrText>
+              <w:instrText>PAGEREF _Toc35542563 \h</w:instrText>
+            </w:r>
+            <w:r>
+              <w:rPr>
+                <w:webHidden/>
+              </w:rPr>
             </w:r>
             <w:r>
               <w:rPr>
@@ -1118,7 +1151,6 @@
             <w:r>
               <w:rPr>
                 <w:rStyle w:val="IndexLink"/>
-                <w:vanish w:val="false"/>
               </w:rPr>
               <w:tab/>
               <w:t>4</w:t>
@@ -1133,15 +1165,14 @@
         </w:p>
         <w:p>
           <w:pPr>
-            <w:pStyle w:val="Contents2"/>
+            <w:pStyle w:val="TOC2"/>
             <w:tabs>
-              <w:tab w:val="clear" w:pos="720"/>
-              <w:tab w:val="right" w:pos="9350" w:leader="dot"/>
+              <w:tab w:val="right" w:leader="dot" w:pos="9350"/>
             </w:tabs>
             <w:rPr>
-              <w:rFonts w:eastAsia="" w:cs="" w:cstheme="minorBidi" w:eastAsiaTheme="minorEastAsia"/>
-              <w:b w:val="false"/>
-              <w:bCs w:val="false"/>
+              <w:rFonts w:eastAsiaTheme="minorEastAsia" w:cstheme="minorBidi"/>
+              <w:b w:val="0"/>
+              <w:bCs w:val="0"/>
               <w:sz w:val="24"/>
               <w:szCs w:val="24"/>
             </w:rPr>
@@ -1149,8 +1180,8 @@
           <w:hyperlink w:anchor="_Toc35542564">
             <w:r>
               <w:rPr>
-                <w:webHidden/>
-                <w:rStyle w:val="IndexLink"/>
+                <w:rStyle w:val="IndexLink"/>
+                <w:webHidden/>
               </w:rPr>
               <w:t>4.2 Hardware Interface</w:t>
             </w:r>
@@ -1164,7 +1195,12 @@
               <w:rPr>
                 <w:webHidden/>
               </w:rPr>
-              <w:instrText xml:space="preserve">PAGEREF _Toc35542564 \h</w:instrText>
+              <w:instrText>PAGEREF _Toc35542564 \h</w:instrText>
+            </w:r>
+            <w:r>
+              <w:rPr>
+                <w:webHidden/>
+              </w:rPr>
             </w:r>
             <w:r>
               <w:rPr>
@@ -1175,7 +1211,6 @@
             <w:r>
               <w:rPr>
                 <w:rStyle w:val="IndexLink"/>
-                <w:vanish w:val="false"/>
               </w:rPr>
               <w:tab/>
               <w:t>4</w:t>
@@ -1190,15 +1225,14 @@
         </w:p>
         <w:p>
           <w:pPr>
-            <w:pStyle w:val="Contents2"/>
+            <w:pStyle w:val="TOC2"/>
             <w:tabs>
-              <w:tab w:val="clear" w:pos="720"/>
-              <w:tab w:val="right" w:pos="9350" w:leader="dot"/>
+              <w:tab w:val="right" w:leader="dot" w:pos="9350"/>
             </w:tabs>
             <w:rPr>
-              <w:rFonts w:eastAsia="" w:cs="" w:cstheme="minorBidi" w:eastAsiaTheme="minorEastAsia"/>
-              <w:b w:val="false"/>
-              <w:bCs w:val="false"/>
+              <w:rFonts w:eastAsiaTheme="minorEastAsia" w:cstheme="minorBidi"/>
+              <w:b w:val="0"/>
+              <w:bCs w:val="0"/>
               <w:sz w:val="24"/>
               <w:szCs w:val="24"/>
             </w:rPr>
@@ -1206,8 +1240,8 @@
           <w:hyperlink w:anchor="_Toc35542565">
             <w:r>
               <w:rPr>
-                <w:webHidden/>
-                <w:rStyle w:val="IndexLink"/>
+                <w:rStyle w:val="IndexLink"/>
+                <w:webHidden/>
               </w:rPr>
               <w:t>4.3 Software Interface</w:t>
             </w:r>
@@ -1221,7 +1255,12 @@
               <w:rPr>
                 <w:webHidden/>
               </w:rPr>
-              <w:instrText xml:space="preserve">PAGEREF _Toc35542565 \h</w:instrText>
+              <w:instrText>PAGEREF _Toc35542565 \h</w:instrText>
+            </w:r>
+            <w:r>
+              <w:rPr>
+                <w:webHidden/>
+              </w:rPr>
             </w:r>
             <w:r>
               <w:rPr>
@@ -1232,7 +1271,6 @@
             <w:r>
               <w:rPr>
                 <w:rStyle w:val="IndexLink"/>
-                <w:vanish w:val="false"/>
               </w:rPr>
               <w:tab/>
               <w:t>4</w:t>
@@ -1247,25 +1285,23 @@
         </w:p>
         <w:p>
           <w:pPr>
-            <w:pStyle w:val="Contents1"/>
+            <w:pStyle w:val="TOC1"/>
             <w:tabs>
-              <w:tab w:val="clear" w:pos="720"/>
-              <w:tab w:val="right" w:pos="9350" w:leader="dot"/>
+              <w:tab w:val="right" w:leader="dot" w:pos="9350"/>
             </w:tabs>
             <w:rPr>
-              <w:rFonts w:eastAsia="" w:cs="" w:cstheme="minorBidi" w:eastAsiaTheme="minorEastAsia"/>
-              <w:b w:val="false"/>
-              <w:bCs w:val="false"/>
-              <w:i w:val="false"/>
-              <w:i w:val="false"/>
-              <w:iCs w:val="false"/>
+              <w:rFonts w:eastAsiaTheme="minorEastAsia" w:cstheme="minorBidi"/>
+              <w:b w:val="0"/>
+              <w:bCs w:val="0"/>
+              <w:i w:val="0"/>
+              <w:iCs w:val="0"/>
             </w:rPr>
           </w:pPr>
           <w:hyperlink w:anchor="_Toc35542566">
             <w:r>
               <w:rPr>
-                <w:webHidden/>
-                <w:rStyle w:val="IndexLink"/>
+                <w:rStyle w:val="IndexLink"/>
+                <w:webHidden/>
               </w:rPr>
               <w:t>5  Other Requirements</w:t>
             </w:r>
@@ -1279,7 +1315,12 @@
               <w:rPr>
                 <w:webHidden/>
               </w:rPr>
-              <w:instrText xml:space="preserve">PAGEREF _Toc35542566 \h</w:instrText>
+              <w:instrText>PAGEREF _Toc35542566 \h</w:instrText>
+            </w:r>
+            <w:r>
+              <w:rPr>
+                <w:webHidden/>
+              </w:rPr>
             </w:r>
             <w:r>
               <w:rPr>
@@ -1290,7 +1331,6 @@
             <w:r>
               <w:rPr>
                 <w:rStyle w:val="IndexLink"/>
-                <w:vanish w:val="false"/>
               </w:rPr>
               <w:tab/>
               <w:t>4</w:t>
@@ -1304,49 +1344,24 @@
           </w:hyperlink>
         </w:p>
         <w:p>
-          <w:pPr>
-            <w:pStyle w:val="Normal"/>
-            <w:rPr/>
-          </w:pPr>
           <w:r>
-            <w:rPr/>
-          </w:r>
-          <w:r>
-            <w:rPr/>
             <w:fldChar w:fldCharType="end"/>
           </w:r>
         </w:p>
       </w:sdtContent>
     </w:sdt>
     <w:p>
-      <w:pPr>
-        <w:pStyle w:val="Normal"/>
-        <w:rPr/>
-      </w:pPr>
-      <w:r>
-        <w:rPr/>
-      </w:r>
       <w:r>
         <w:br w:type="page"/>
       </w:r>
     </w:p>
-    <w:p>
-      <w:pPr>
-        <w:pStyle w:val="Normal"/>
-        <w:rPr/>
-      </w:pPr>
-      <w:r>
-        <w:rPr/>
-      </w:r>
-    </w:p>
+    <w:p/>
     <w:p>
       <w:pPr>
         <w:pStyle w:val="Heading1"/>
-        <w:rPr/>
       </w:pPr>
       <w:bookmarkStart w:id="0" w:name="_Toc35542547"/>
       <w:r>
-        <w:rPr/>
         <w:t>Revision History</w:t>
       </w:r>
       <w:bookmarkEnd w:id="0"/>
@@ -1354,16 +1369,9 @@
     <w:tbl>
       <w:tblPr>
         <w:tblW w:w="11452" w:type="dxa"/>
-        <w:jc w:val="left"/>
         <w:tblInd w:w="-1071" w:type="dxa"/>
         <w:tblLayout w:type="fixed"/>
-        <w:tblCellMar>
-          <w:top w:w="0" w:type="dxa"/>
-          <w:left w:w="108" w:type="dxa"/>
-          <w:bottom w:w="0" w:type="dxa"/>
-          <w:right w:w="108" w:type="dxa"/>
-        </w:tblCellMar>
-        <w:tblLook w:val="0000" w:noHBand="0" w:noVBand="0" w:firstColumn="0" w:lastRow="0" w:lastColumn="0" w:firstRow="0"/>
+        <w:tblLook w:val="0000" w:firstRow="0" w:lastRow="0" w:firstColumn="0" w:lastColumn="0" w:noHBand="0" w:noVBand="0"/>
       </w:tblPr>
       <w:tblGrid>
         <w:gridCol w:w="2159"/>
@@ -1373,7 +1381,6 @@
         <w:gridCol w:w="1584"/>
       </w:tblGrid>
       <w:tr>
-        <w:trPr/>
         <w:tc>
           <w:tcPr>
             <w:tcW w:w="2159" w:type="dxa"/>
@@ -1386,8 +1393,7 @@
           </w:tcPr>
           <w:p>
             <w:pPr>
-              <w:pStyle w:val="Normal"/>
-              <w:widowControl w:val="false"/>
+              <w:widowControl w:val="0"/>
               <w:spacing w:before="40" w:after="40"/>
               <w:rPr>
                 <w:b/>
@@ -1413,8 +1419,7 @@
           </w:tcPr>
           <w:p>
             <w:pPr>
-              <w:pStyle w:val="Normal"/>
-              <w:widowControl w:val="false"/>
+              <w:widowControl w:val="0"/>
               <w:spacing w:before="40" w:after="40"/>
               <w:rPr>
                 <w:b/>
@@ -1440,8 +1445,7 @@
           </w:tcPr>
           <w:p>
             <w:pPr>
-              <w:pStyle w:val="Normal"/>
-              <w:widowControl w:val="false"/>
+              <w:widowControl w:val="0"/>
               <w:spacing w:before="40" w:after="40"/>
               <w:rPr>
                 <w:b/>
@@ -1467,8 +1471,7 @@
           </w:tcPr>
           <w:p>
             <w:pPr>
-              <w:pStyle w:val="Normal"/>
-              <w:widowControl w:val="false"/>
+              <w:widowControl w:val="0"/>
               <w:spacing w:before="40" w:after="40"/>
               <w:rPr>
                 <w:b/>
@@ -1494,8 +1497,7 @@
           </w:tcPr>
           <w:p>
             <w:pPr>
-              <w:pStyle w:val="Normal"/>
-              <w:widowControl w:val="false"/>
+              <w:widowControl w:val="0"/>
               <w:spacing w:before="40" w:after="40"/>
               <w:rPr>
                 <w:b/>
@@ -1511,7 +1513,6 @@
         </w:tc>
       </w:tr>
       <w:tr>
-        <w:trPr/>
         <w:tc>
           <w:tcPr>
             <w:tcW w:w="2159" w:type="dxa"/>
@@ -1523,14 +1524,9 @@
           </w:tcPr>
           <w:p>
             <w:pPr>
-              <w:pStyle w:val="Normal"/>
-              <w:widowControl w:val="false"/>
+              <w:widowControl w:val="0"/>
               <w:spacing w:before="40" w:after="40"/>
-              <w:rPr/>
             </w:pPr>
-            <w:r>
-              <w:rPr/>
-            </w:r>
           </w:p>
         </w:tc>
         <w:tc>
@@ -1544,14 +1540,9 @@
           </w:tcPr>
           <w:p>
             <w:pPr>
-              <w:pStyle w:val="Normal"/>
-              <w:widowControl w:val="false"/>
+              <w:widowControl w:val="0"/>
               <w:spacing w:before="40" w:after="40"/>
-              <w:rPr/>
             </w:pPr>
-            <w:r>
-              <w:rPr/>
-            </w:r>
           </w:p>
         </w:tc>
         <w:tc>
@@ -1565,14 +1556,9 @@
           </w:tcPr>
           <w:p>
             <w:pPr>
-              <w:pStyle w:val="Normal"/>
-              <w:widowControl w:val="false"/>
+              <w:widowControl w:val="0"/>
               <w:spacing w:before="40" w:after="40"/>
-              <w:rPr/>
             </w:pPr>
-            <w:r>
-              <w:rPr/>
-            </w:r>
           </w:p>
         </w:tc>
         <w:tc>
@@ -1586,14 +1572,9 @@
           </w:tcPr>
           <w:p>
             <w:pPr>
-              <w:pStyle w:val="Normal"/>
-              <w:widowControl w:val="false"/>
+              <w:widowControl w:val="0"/>
               <w:spacing w:before="40" w:after="40"/>
-              <w:rPr/>
             </w:pPr>
-            <w:r>
-              <w:rPr/>
-            </w:r>
           </w:p>
         </w:tc>
         <w:tc>
@@ -1607,19 +1588,13 @@
           </w:tcPr>
           <w:p>
             <w:pPr>
-              <w:pStyle w:val="Normal"/>
-              <w:widowControl w:val="false"/>
+              <w:widowControl w:val="0"/>
               <w:spacing w:before="40" w:after="40"/>
-              <w:rPr/>
             </w:pPr>
-            <w:r>
-              <w:rPr/>
-            </w:r>
           </w:p>
         </w:tc>
       </w:tr>
       <w:tr>
-        <w:trPr/>
         <w:tc>
           <w:tcPr>
             <w:tcW w:w="2159" w:type="dxa"/>
@@ -1632,14 +1607,9 @@
           </w:tcPr>
           <w:p>
             <w:pPr>
-              <w:pStyle w:val="Normal"/>
-              <w:widowControl w:val="false"/>
+              <w:widowControl w:val="0"/>
               <w:spacing w:before="40" w:after="40"/>
-              <w:rPr/>
             </w:pPr>
-            <w:r>
-              <w:rPr/>
-            </w:r>
           </w:p>
         </w:tc>
         <w:tc>
@@ -1654,14 +1624,9 @@
           </w:tcPr>
           <w:p>
             <w:pPr>
-              <w:pStyle w:val="Normal"/>
-              <w:widowControl w:val="false"/>
+              <w:widowControl w:val="0"/>
               <w:spacing w:before="40" w:after="40"/>
-              <w:rPr/>
             </w:pPr>
-            <w:r>
-              <w:rPr/>
-            </w:r>
           </w:p>
         </w:tc>
         <w:tc>
@@ -1676,14 +1641,9 @@
           </w:tcPr>
           <w:p>
             <w:pPr>
-              <w:pStyle w:val="Normal"/>
-              <w:widowControl w:val="false"/>
+              <w:widowControl w:val="0"/>
               <w:spacing w:before="40" w:after="40"/>
-              <w:rPr/>
             </w:pPr>
-            <w:r>
-              <w:rPr/>
-            </w:r>
           </w:p>
         </w:tc>
         <w:tc>
@@ -1698,14 +1658,9 @@
           </w:tcPr>
           <w:p>
             <w:pPr>
-              <w:pStyle w:val="Normal"/>
-              <w:widowControl w:val="false"/>
+              <w:widowControl w:val="0"/>
               <w:spacing w:before="40" w:after="40"/>
-              <w:rPr/>
             </w:pPr>
-            <w:r>
-              <w:rPr/>
-            </w:r>
           </w:p>
         </w:tc>
         <w:tc>
@@ -1720,222 +1675,119 @@
           </w:tcPr>
           <w:p>
             <w:pPr>
-              <w:pStyle w:val="Normal"/>
-              <w:widowControl w:val="false"/>
+              <w:widowControl w:val="0"/>
               <w:spacing w:before="40" w:after="40"/>
-              <w:rPr/>
             </w:pPr>
-            <w:r>
-              <w:rPr/>
-            </w:r>
           </w:p>
         </w:tc>
       </w:tr>
     </w:tbl>
     <w:p>
       <w:pPr>
-        <w:pStyle w:val="Normal"/>
         <w:rPr>
           <w:b/>
         </w:rPr>
       </w:pPr>
-      <w:r>
-        <w:rPr>
-          <w:b/>
-        </w:rPr>
-      </w:r>
-    </w:p>
-    <w:p>
-      <w:pPr>
-        <w:pStyle w:val="Normal"/>
-        <w:rPr/>
-      </w:pPr>
-      <w:r>
-        <w:rPr/>
-      </w:r>
-    </w:p>
+    </w:p>
+    <w:p/>
     <w:p>
       <w:pPr>
         <w:pStyle w:val="Heading1"/>
-        <w:rPr/>
       </w:pPr>
       <w:bookmarkStart w:id="1" w:name="_Toc35542548"/>
       <w:r>
-        <w:rPr/>
         <w:t>1  Introduction</w:t>
       </w:r>
       <w:bookmarkEnd w:id="1"/>
       <w:r>
-        <w:rPr/>
         <w:t xml:space="preserve"> Ben</w:t>
       </w:r>
     </w:p>
-    <w:p>
-      <w:pPr>
-        <w:pStyle w:val="Normal"/>
-        <w:rPr/>
-      </w:pPr>
-      <w:r>
-        <w:rPr/>
-      </w:r>
-    </w:p>
+    <w:p/>
     <w:p>
       <w:pPr>
         <w:pStyle w:val="Heading2"/>
-        <w:rPr/>
       </w:pPr>
       <w:bookmarkStart w:id="2" w:name="_Toc35542549"/>
       <w:r>
-        <w:rPr/>
         <w:t>1.1  Project Scope and Purpose</w:t>
       </w:r>
       <w:bookmarkEnd w:id="2"/>
     </w:p>
     <w:p>
-      <w:pPr>
-        <w:pStyle w:val="Normal"/>
-        <w:rPr/>
-      </w:pPr>
-      <w:r>
-        <w:rPr/>
+      <w:r>
         <w:t>&lt;This is where you introduce the project briefly. A more detailed description will follow&gt;</w:t>
       </w:r>
     </w:p>
-    <w:p>
-      <w:pPr>
-        <w:pStyle w:val="Normal"/>
-        <w:rPr/>
-      </w:pPr>
-      <w:r>
-        <w:rPr/>
-      </w:r>
-    </w:p>
+    <w:p/>
     <w:p>
       <w:pPr>
         <w:pStyle w:val="Heading2"/>
-        <w:rPr/>
       </w:pPr>
       <w:bookmarkStart w:id="3" w:name="_Toc35542550"/>
       <w:r>
-        <w:rPr/>
         <w:t>1.2  Intended Audience</w:t>
       </w:r>
       <w:bookmarkEnd w:id="3"/>
     </w:p>
     <w:p>
-      <w:pPr>
-        <w:pStyle w:val="Normal"/>
-        <w:rPr/>
-      </w:pPr>
-      <w:r>
-        <w:rPr/>
+      <w:r>
         <w:t>&lt;Who is intended audience. What purpose will this project serve.&gt;</w:t>
       </w:r>
     </w:p>
-    <w:p>
-      <w:pPr>
-        <w:pStyle w:val="Normal"/>
-        <w:rPr/>
-      </w:pPr>
-      <w:r>
-        <w:rPr/>
-      </w:r>
-    </w:p>
+    <w:p/>
     <w:p>
       <w:pPr>
         <w:pStyle w:val="Heading1"/>
-        <w:rPr/>
       </w:pPr>
       <w:bookmarkStart w:id="4" w:name="_Toc35542551"/>
       <w:r>
-        <w:rPr/>
         <w:t>2  Description</w:t>
       </w:r>
       <w:bookmarkEnd w:id="4"/>
       <w:r>
-        <w:rPr/>
         <w:t xml:space="preserve"> Joe</w:t>
       </w:r>
     </w:p>
-    <w:p>
-      <w:pPr>
-        <w:pStyle w:val="Normal"/>
-        <w:rPr/>
-      </w:pPr>
-      <w:r>
-        <w:rPr/>
-      </w:r>
-    </w:p>
+    <w:p/>
     <w:p>
       <w:pPr>
         <w:pStyle w:val="Heading2"/>
-        <w:rPr/>
       </w:pPr>
       <w:bookmarkStart w:id="5" w:name="_Toc35542552"/>
       <w:r>
-        <w:rPr/>
         <w:t>2.1 Product Description</w:t>
       </w:r>
       <w:bookmarkEnd w:id="5"/>
     </w:p>
     <w:p>
-      <w:pPr>
-        <w:pStyle w:val="Normal"/>
-        <w:rPr/>
-      </w:pPr>
-      <w:r>
-        <w:rPr/>
+      <w:r>
         <w:t>SNUB, or the SNHU user database. Is a program that allows students and faculty</w:t>
       </w:r>
     </w:p>
-    <w:p>
-      <w:pPr>
-        <w:pStyle w:val="Normal"/>
-        <w:rPr/>
-      </w:pPr>
-      <w:r>
-        <w:rPr/>
-      </w:r>
-    </w:p>
+    <w:p/>
     <w:p>
       <w:pPr>
         <w:pStyle w:val="Heading2"/>
-        <w:rPr/>
       </w:pPr>
       <w:bookmarkStart w:id="6" w:name="_Toc35542553"/>
       <w:r>
-        <w:rPr/>
         <w:t>2.2 Operating Environment</w:t>
       </w:r>
       <w:bookmarkEnd w:id="6"/>
     </w:p>
     <w:p>
-      <w:pPr>
-        <w:pStyle w:val="Normal"/>
-        <w:rPr/>
-      </w:pPr>
-      <w:r>
-        <w:rPr/>
+      <w:r>
         <w:t>&lt;what is the targeted platform&gt;</w:t>
       </w:r>
     </w:p>
-    <w:p>
-      <w:pPr>
-        <w:pStyle w:val="Normal"/>
-        <w:rPr/>
-      </w:pPr>
-      <w:r>
-        <w:rPr/>
-      </w:r>
-    </w:p>
+    <w:p/>
     <w:p>
       <w:pPr>
         <w:pStyle w:val="Heading2"/>
-        <w:rPr/>
       </w:pPr>
       <w:bookmarkStart w:id="7" w:name="_Toc35542554"/>
       <w:r>
-        <w:rPr/>
         <w:t>2.3 User Classes</w:t>
       </w:r>
       <w:bookmarkEnd w:id="7"/>
@@ -1943,33 +1795,30 @@
     <w:p>
       <w:pPr>
         <w:pStyle w:val="Heading3"/>
-        <w:rPr/>
       </w:pPr>
       <w:bookmarkStart w:id="8" w:name="_Toc35542555"/>
       <w:r>
-        <w:rPr/>
         <w:t>2.3.1 Class 1</w:t>
       </w:r>
       <w:bookmarkEnd w:id="8"/>
     </w:p>
     <w:p>
-      <w:pPr>
-        <w:pStyle w:val="Normal"/>
-        <w:rPr/>
-      </w:pPr>
-      <w:r>
-        <w:rPr/>
-        <w:t>&lt;give a list of classes that you will be designing with methods and attributes. At this point the list does not have to be exhaustive. This is to prompt you to think about your project. It wil change as you are coding.&gt;</w:t>
+      <w:r>
+        <w:t xml:space="preserve">&lt;give a list of classes that you will be designing with methods and attributes. At this point the list does not have to be exhaustive. This is to prompt you to think about your project. It </w:t>
+      </w:r>
+      <w:r>
+        <w:t>will</w:t>
+      </w:r>
+      <w:r>
+        <w:t xml:space="preserve"> change as you are coding.&gt;</w:t>
       </w:r>
     </w:p>
     <w:p>
       <w:pPr>
         <w:pStyle w:val="Heading3"/>
-        <w:rPr/>
       </w:pPr>
       <w:bookmarkStart w:id="9" w:name="_Toc35542556"/>
       <w:r>
-        <w:rPr/>
         <w:t>2.3.2 Class 2</w:t>
       </w:r>
       <w:bookmarkEnd w:id="9"/>
@@ -1977,471 +1826,273 @@
     <w:p>
       <w:pPr>
         <w:pStyle w:val="Heading3"/>
-        <w:rPr/>
       </w:pPr>
       <w:bookmarkStart w:id="10" w:name="_Toc35542557"/>
       <w:r>
-        <w:rPr/>
         <w:t>2.3.3 Class 3</w:t>
       </w:r>
       <w:bookmarkEnd w:id="10"/>
     </w:p>
-    <w:p>
-      <w:pPr>
-        <w:pStyle w:val="Normal"/>
-        <w:rPr/>
-      </w:pPr>
-      <w:r>
-        <w:rPr/>
-      </w:r>
-    </w:p>
-    <w:p>
-      <w:pPr>
-        <w:pStyle w:val="Normal"/>
-        <w:rPr/>
-      </w:pPr>
-      <w:r>
-        <w:rPr/>
-      </w:r>
-    </w:p>
-    <w:p>
-      <w:pPr>
-        <w:pStyle w:val="Normal"/>
-        <w:rPr/>
-      </w:pPr>
-      <w:r>
-        <w:rPr/>
-      </w:r>
-    </w:p>
-    <w:p>
-      <w:pPr>
-        <w:pStyle w:val="Normal"/>
-        <w:rPr/>
-      </w:pPr>
-      <w:r>
-        <w:rPr/>
-      </w:r>
-    </w:p>
+    <w:p/>
+    <w:p/>
+    <w:p/>
+    <w:p/>
     <w:p>
       <w:pPr>
         <w:pStyle w:val="Heading1"/>
-        <w:rPr/>
       </w:pPr>
       <w:bookmarkStart w:id="11" w:name="_Toc35542558"/>
       <w:r>
-        <w:rPr/>
+        <w:lastRenderedPageBreak/>
         <w:t>3  Features</w:t>
       </w:r>
       <w:bookmarkEnd w:id="11"/>
       <w:r>
-        <w:rPr/>
         <w:t xml:space="preserve"> </w:t>
       </w:r>
     </w:p>
     <w:p>
-      <w:pPr>
-        <w:pStyle w:val="Normal"/>
-        <w:rPr/>
-      </w:pPr>
-      <w:r>
-        <w:rPr/>
+      <w:r>
         <w:t>&lt;Here you will talk about features of your software&gt;</w:t>
       </w:r>
     </w:p>
-    <w:p>
-      <w:pPr>
-        <w:pStyle w:val="Normal"/>
-        <w:rPr/>
-      </w:pPr>
-      <w:r>
-        <w:rPr/>
-      </w:r>
-    </w:p>
-    <w:p>
-      <w:pPr>
-        <w:pStyle w:val="Normal"/>
-        <w:rPr/>
-      </w:pPr>
-      <w:r>
-        <w:rPr/>
+    <w:p/>
+    <w:p>
+      <w:r>
         <w:tab/>
         <w:t>As of 3/23/2023 the software contains 4 main features. Users may check their connection to the webserver through a connect button. After initiating connection, the connection status and server version are displayed to the user. If the connection was successful users may select a class from a drop-down menu. After successfully selecting a class users may select a note to view from a list box. Notes are displayed in the format [Date - Author]. After successfully selecting a note from the list box the content of the note is displayed in a multiline text box. Users may also add notes. After successfully selecting a class users may input text into a text box and select the add button to upload their note to the server.</w:t>
       </w:r>
     </w:p>
-    <w:p>
-      <w:pPr>
-        <w:pStyle w:val="Normal"/>
-        <w:rPr/>
-      </w:pPr>
-      <w:r>
-        <w:rPr/>
-      </w:r>
-    </w:p>
+    <w:p/>
     <w:p>
       <w:pPr>
         <w:pStyle w:val="Heading2"/>
-        <w:rPr/>
-      </w:pPr>
-      <w:r>
-        <w:rPr/>
+      </w:pPr>
+      <w:r>
         <w:t>3.1 Connect to Network</w:t>
       </w:r>
     </w:p>
-    <w:p>
-      <w:pPr>
-        <w:pStyle w:val="Normal"/>
-        <w:rPr/>
-      </w:pPr>
-      <w:r>
-        <w:rPr/>
-      </w:r>
-    </w:p>
-    <w:p>
-      <w:pPr>
-        <w:pStyle w:val="Normal"/>
-        <w:rPr/>
-      </w:pPr>
-      <w:r>
-        <w:rPr/>
+    <w:p/>
+    <w:p>
+      <w:r>
         <w:tab/>
-        <w:t>Users must check network connection before any of the following features are available. After clicking the connect button a prompt is sent to the server to retrieve the current version. If the server returns a null value the user is notified of the failed connection status. If the server returns a value it is displayed to the user as the software version. This must be completed before using any other features.</w:t>
-      </w:r>
-    </w:p>
-    <w:p>
-      <w:pPr>
-        <w:pStyle w:val="Normal"/>
-        <w:rPr/>
-      </w:pPr>
-      <w:r>
-        <w:rPr/>
-      </w:r>
-    </w:p>
+        <w:t xml:space="preserve">Users must check network connection before any of the following features are available. After clicking the connect button a prompt is sent to the server to retrieve the current version. If the server returns a null </w:t>
+      </w:r>
+      <w:r>
+        <w:t>value,</w:t>
+      </w:r>
+      <w:r>
+        <w:t xml:space="preserve"> the user is notified of the failed connection status. If the server returns a </w:t>
+      </w:r>
+      <w:r>
+        <w:t>value,</w:t>
+      </w:r>
+      <w:r>
+        <w:t xml:space="preserve"> it is displayed to the user as the software version. This must be completed before using any other features.</w:t>
+      </w:r>
+    </w:p>
+    <w:p/>
     <w:p>
       <w:pPr>
         <w:pStyle w:val="Heading2"/>
-        <w:rPr/>
       </w:pPr>
       <w:bookmarkStart w:id="12" w:name="_Toc35542560"/>
       <w:r>
-        <w:rPr/>
         <w:t xml:space="preserve">3.2 </w:t>
       </w:r>
       <w:bookmarkEnd w:id="12"/>
       <w:r>
-        <w:rPr/>
         <w:t>Select Class</w:t>
       </w:r>
     </w:p>
-    <w:p>
-      <w:pPr>
-        <w:pStyle w:val="Normal"/>
-        <w:rPr/>
-      </w:pPr>
-      <w:r>
-        <w:rPr/>
-      </w:r>
-    </w:p>
-    <w:p>
-      <w:pPr>
-        <w:pStyle w:val="Normal"/>
-        <w:rPr/>
-      </w:pPr>
-      <w:r>
-        <w:rPr/>
+    <w:p/>
+    <w:p>
+      <w:r>
         <w:tab/>
         <w:t>Users may select a class from the “class” drop down menu. When a class is selected, a prompt containing the class ID is sent to the server. If the connection is successful, the server returns a list of notes in the form [Date, Author, Note]. The returned value is parsed, and the Date and Author are displayed in a list box in the form [Date - Author].</w:t>
       </w:r>
     </w:p>
-    <w:p>
-      <w:pPr>
-        <w:pStyle w:val="Normal"/>
-        <w:rPr/>
-      </w:pPr>
-      <w:r>
-        <w:rPr/>
-      </w:r>
-    </w:p>
+    <w:p/>
     <w:p>
       <w:pPr>
         <w:pStyle w:val="Heading2"/>
-        <w:rPr/>
       </w:pPr>
       <w:bookmarkStart w:id="13" w:name="_Toc35542561"/>
       <w:r>
-        <w:rPr/>
         <w:t xml:space="preserve">3.3 </w:t>
       </w:r>
       <w:bookmarkEnd w:id="13"/>
       <w:r>
-        <w:rPr/>
         <w:t>Select and Read Notes</w:t>
       </w:r>
     </w:p>
-    <w:p>
-      <w:pPr>
-        <w:pStyle w:val="Normal"/>
-        <w:rPr/>
-      </w:pPr>
-      <w:r>
-        <w:rPr/>
-      </w:r>
-    </w:p>
-    <w:p>
-      <w:pPr>
-        <w:pStyle w:val="Normal"/>
-        <w:rPr/>
-      </w:pPr>
-      <w:r>
-        <w:rPr/>
+    <w:p/>
+    <w:p>
+      <w:r>
         <w:tab/>
         <w:t>Users may select and read notes displayed in the list box. When a user selects an index in the list box a prompt containing the class ID and index ID is sent to the server. If the connection is successful the server returns a list of notes in the form [Date, Author, Note]. The returned value is parsed, and the content of the note is displayed in a multiline text box.</w:t>
       </w:r>
     </w:p>
-    <w:p>
-      <w:pPr>
-        <w:pStyle w:val="Normal"/>
-        <w:rPr/>
-      </w:pPr>
-      <w:r>
-        <w:rPr/>
-      </w:r>
-    </w:p>
+    <w:p/>
     <w:p>
       <w:pPr>
         <w:pStyle w:val="Heading2"/>
-        <w:rPr/>
-      </w:pPr>
-      <w:r>
-        <w:rPr/>
+      </w:pPr>
+      <w:r>
         <w:t>3.4 Add Notes</w:t>
       </w:r>
     </w:p>
-    <w:p>
-      <w:pPr>
-        <w:pStyle w:val="Normal"/>
-        <w:rPr/>
-      </w:pPr>
-      <w:r>
-        <w:rPr/>
-      </w:r>
-    </w:p>
-    <w:p>
-      <w:pPr>
-        <w:pStyle w:val="Normal"/>
-        <w:rPr/>
-      </w:pPr>
-      <w:r>
-        <w:rPr/>
+    <w:p/>
+    <w:p>
+      <w:r>
         <w:tab/>
-        <w:t>Users may input text in two separate textboxes, one corresponding to the author and one corresponding to the note. An add button can be used to upload the text box information to the server. If either box is null the user is notified that null values were not uploaded to the server. If both boxes contain values than the data is formatted sent to the server, available immediately for use.</w:t>
+        <w:t xml:space="preserve">Users may input text in two separate textboxes, one corresponding to the author and one corresponding to the note. An add button can be used to upload the text box information to the server. If either box is </w:t>
+      </w:r>
+      <w:r>
+        <w:t>null,</w:t>
+      </w:r>
+      <w:r>
+        <w:t xml:space="preserve"> the user is notified that null values were not uploaded to the server. If both boxes contain values </w:t>
+      </w:r>
+      <w:r>
+        <w:t>then</w:t>
+      </w:r>
+      <w:r>
+        <w:t xml:space="preserve"> the data is formatted sent to the server, available immediately for use.</w:t>
       </w:r>
     </w:p>
     <w:p>
       <w:pPr>
         <w:pStyle w:val="Heading1"/>
-        <w:rPr/>
       </w:pPr>
       <w:bookmarkStart w:id="14" w:name="_Toc35542562"/>
       <w:r>
-        <w:rPr/>
+        <w:lastRenderedPageBreak/>
         <w:t>4  Interface</w:t>
       </w:r>
       <w:bookmarkEnd w:id="14"/>
     </w:p>
-    <w:p>
-      <w:pPr>
-        <w:pStyle w:val="Normal"/>
-        <w:rPr/>
-      </w:pPr>
-      <w:r>
-        <w:rPr/>
-      </w:r>
-    </w:p>
+    <w:p/>
     <w:p>
       <w:pPr>
         <w:pStyle w:val="Heading2"/>
-        <w:rPr/>
       </w:pPr>
       <w:bookmarkStart w:id="15" w:name="_Toc35542563"/>
       <w:r>
-        <w:rPr/>
         <w:t>4.1 User Interface</w:t>
       </w:r>
       <w:bookmarkEnd w:id="15"/>
     </w:p>
     <w:p>
       <w:pPr>
-        <w:pStyle w:val="Normal"/>
-        <w:rPr/>
-      </w:pPr>
-      <w:r>
-        <w:rPr/>
-        <w:t>&lt;How are users going to interact with the software: graphical, web, command line?&gt;</w:t>
-      </w:r>
-    </w:p>
-    <w:p>
-      <w:pPr>
-        <w:pStyle w:val="Normal"/>
-        <w:rPr/>
-      </w:pPr>
-      <w:r>
-        <w:rPr/>
-      </w:r>
-    </w:p>
+        <w:ind w:firstLine="720"/>
+      </w:pPr>
+    </w:p>
+    <w:p>
+      <w:pPr>
+        <w:ind w:firstLine="720"/>
+      </w:pPr>
+      <w:r>
+        <w:t xml:space="preserve">The main interface of our program was developed using Visual Studio’s WinForms template, which allowed us to </w:t>
+      </w:r>
+      <w:r>
+        <w:t>use buttons, textboxes, and menu strips to provide a simple and efficient interface which demonstrates the features of our project. In its infancy, our team is also developing a more pleasing interface using Visual Studio’s WPF formatting, which utilizes HTML and CSS to implement neat, user friendly visuals and a pleasing interface. The WPF interface is under development inside of a separate branch of our project and will be worked on and improved in the following weeks.</w:t>
+      </w:r>
+    </w:p>
+    <w:p/>
     <w:p>
       <w:pPr>
         <w:pStyle w:val="Heading2"/>
-        <w:rPr/>
       </w:pPr>
       <w:bookmarkStart w:id="16" w:name="_Toc35542564"/>
       <w:r>
-        <w:rPr/>
         <w:t>4.2 Hardware Interface</w:t>
       </w:r>
       <w:bookmarkEnd w:id="16"/>
     </w:p>
-    <w:p>
-      <w:pPr>
-        <w:pStyle w:val="Normal"/>
-        <w:rPr/>
-      </w:pPr>
-      <w:r>
-        <w:rPr/>
-        <w:t>&lt;What hardware is needed&gt;</w:t>
-      </w:r>
-    </w:p>
-    <w:p>
-      <w:pPr>
-        <w:pStyle w:val="Normal"/>
-        <w:rPr/>
-      </w:pPr>
-      <w:r>
-        <w:rPr/>
-      </w:r>
-    </w:p>
+    <w:p/>
+    <w:p>
+      <w:r>
+        <w:t xml:space="preserve">Our program will operate on any typical desktop system that is running Windows OS. It is possible to allow our project to be implemented into other hardware interfaces like smartphones, such as iPhone or Android, but will not be considered for the foreseeable future. </w:t>
+      </w:r>
+    </w:p>
+    <w:p/>
     <w:p>
       <w:pPr>
         <w:pStyle w:val="Heading2"/>
-        <w:rPr/>
       </w:pPr>
       <w:bookmarkStart w:id="17" w:name="_Toc35542565"/>
       <w:r>
-        <w:rPr/>
         <w:t>4.3 Software Interface</w:t>
       </w:r>
       <w:bookmarkEnd w:id="17"/>
     </w:p>
-    <w:p>
-      <w:pPr>
-        <w:pStyle w:val="Normal"/>
-        <w:rPr/>
-      </w:pPr>
-      <w:r>
-        <w:rPr/>
-        <w:t>&lt;What software is going to be used&gt;</w:t>
-      </w:r>
-    </w:p>
-    <w:p>
-      <w:pPr>
-        <w:pStyle w:val="Normal"/>
-        <w:rPr/>
-      </w:pPr>
-      <w:r>
-        <w:rPr/>
-      </w:r>
-    </w:p>
+    <w:p/>
+    <w:p>
+      <w:r>
+        <w:t>Unless we make the program executable in our future development, our interface will require the Windows operating system or an emulator of Windows. The interface is found within Visual Studio at the moment, in the form of a WinForms project.</w:t>
+      </w:r>
+    </w:p>
+    <w:p/>
     <w:p>
       <w:pPr>
         <w:pStyle w:val="Heading1"/>
-        <w:rPr/>
       </w:pPr>
       <w:bookmarkStart w:id="18" w:name="_Toc35542566"/>
       <w:r>
-        <w:rPr/>
         <w:t xml:space="preserve">5  </w:t>
       </w:r>
       <w:bookmarkEnd w:id="18"/>
       <w:r>
-        <w:rPr/>
         <w:t>User Document – How To</w:t>
       </w:r>
     </w:p>
     <w:p>
-      <w:pPr>
-        <w:pStyle w:val="Normal"/>
-        <w:rPr/>
-      </w:pPr>
-      <w:r>
-        <w:rPr/>
+      <w:r>
         <w:t>&lt;These are essentially help files telling users how to use the software&gt;</w:t>
       </w:r>
     </w:p>
     <w:p>
-      <w:pPr>
-        <w:pStyle w:val="Normal"/>
-        <w:rPr/>
-      </w:pPr>
-      <w:r>
-        <w:rPr/>
+      <w:r>
+        <w:t xml:space="preserve">Our team’s project </w:t>
       </w:r>
     </w:p>
     <w:p>
       <w:pPr>
         <w:pStyle w:val="Heading1"/>
-        <w:rPr/>
-      </w:pPr>
-      <w:r>
-        <w:rPr/>
+      </w:pPr>
+      <w:r>
         <w:t>6  Conclusions and Lessons Learned</w:t>
       </w:r>
     </w:p>
     <w:p>
-      <w:pPr>
-        <w:pStyle w:val="Normal"/>
-        <w:rPr/>
-      </w:pPr>
-      <w:r>
-        <w:rPr/>
+      <w:r>
         <w:t>&lt;What have you learned from this project?  What else can we include?&gt;</w:t>
       </w:r>
     </w:p>
-    <w:p>
-      <w:pPr>
-        <w:pStyle w:val="Normal"/>
-        <w:rPr/>
-      </w:pPr>
-      <w:r>
-        <w:rPr/>
-      </w:r>
-    </w:p>
+    <w:p/>
     <w:p>
       <w:pPr>
         <w:pStyle w:val="Heading1"/>
-        <w:rPr/>
-      </w:pPr>
-      <w:r>
-        <w:rPr/>
-      </w:r>
+      </w:pPr>
     </w:p>
     <w:sectPr>
-      <w:type w:val="nextPage"/>
       <w:pgSz w:w="12240" w:h="15840"/>
-      <w:pgMar w:left="1440" w:right="1440" w:gutter="0" w:header="0" w:top="1440" w:footer="0" w:bottom="1440"/>
-      <w:pgNumType w:fmt="decimal"/>
-      <w:formProt w:val="false"/>
-      <w:textDirection w:val="lrTb"/>
-      <w:docGrid w:type="default" w:linePitch="360" w:charSpace="0"/>
+      <w:pgMar w:top="1440" w:right="1440" w:bottom="1440" w:left="1440" w:header="0" w:footer="0" w:gutter="0"/>
+      <w:cols w:space="720"/>
+      <w:formProt w:val="0"/>
+      <w:docGrid w:linePitch="360"/>
     </w:sectPr>
   </w:body>
 </w:document>
 </file>
 
 <file path=word/styles.xml><?xml version="1.0" encoding="utf-8"?>
-<w:styles xmlns:w="http://schemas.openxmlformats.org/wordprocessingml/2006/main" xmlns:w14="http://schemas.microsoft.com/office/word/2010/wordml" xmlns:mc="http://schemas.openxmlformats.org/markup-compatibility/2006" mc:Ignorable="w14">
+<w:styles xmlns:mc="http://schemas.openxmlformats.org/markup-compatibility/2006" xmlns:r="http://schemas.openxmlformats.org/officeDocument/2006/relationships" xmlns:w="http://schemas.openxmlformats.org/wordprocessingml/2006/main" xmlns:w14="http://schemas.microsoft.com/office/word/2010/wordml" xmlns:w15="http://schemas.microsoft.com/office/word/2012/wordml" xmlns:w16cex="http://schemas.microsoft.com/office/word/2018/wordml/cex" xmlns:w16cid="http://schemas.microsoft.com/office/word/2016/wordml/cid" xmlns:w16="http://schemas.microsoft.com/office/word/2018/wordml" xmlns:w16sdtdh="http://schemas.microsoft.com/office/word/2020/wordml/sdtdatahash" xmlns:w16se="http://schemas.microsoft.com/office/word/2015/wordml/symex" mc:Ignorable="w14 w15 w16se w16cid w16 w16cex w16sdtdh">
   <w:docDefaults>
     <w:rPrDefault>
       <w:rPr>
-        <w:rFonts w:ascii="Calibri" w:hAnsi="Calibri" w:eastAsia="Calibri" w:cs="" w:asciiTheme="minorHAnsi" w:cstheme="minorBidi" w:eastAsiaTheme="minorHAnsi" w:hAnsiTheme="minorHAnsi"/>
+        <w:rFonts w:asciiTheme="minorHAnsi" w:eastAsiaTheme="minorHAnsi" w:hAnsiTheme="minorHAnsi" w:cstheme="minorBidi"/>
         <w:sz w:val="24"/>
         <w:szCs w:val="24"/>
         <w:lang w:val="en-US" w:eastAsia="en-US" w:bidi="ar-SA"/>
@@ -2449,21 +2100,21 @@
     </w:rPrDefault>
     <w:pPrDefault>
       <w:pPr>
-        <w:suppressAutoHyphens w:val="true"/>
+        <w:suppressAutoHyphens/>
       </w:pPr>
     </w:pPrDefault>
   </w:docDefaults>
   <w:latentStyles w:defLockedState="0" w:defUIPriority="99" w:defSemiHidden="0" w:defUnhideWhenUsed="0" w:defQFormat="0" w:count="376">
     <w:lsdException w:name="Normal" w:uiPriority="0" w:qFormat="1"/>
     <w:lsdException w:name="heading 1" w:uiPriority="9" w:qFormat="1"/>
-    <w:lsdException w:name="heading 2" w:uiPriority="9" w:semiHidden="1" w:unhideWhenUsed="1" w:qFormat="1"/>
-    <w:lsdException w:name="heading 3" w:uiPriority="9" w:semiHidden="1" w:unhideWhenUsed="1" w:qFormat="1"/>
-    <w:lsdException w:name="heading 4" w:uiPriority="9" w:semiHidden="1" w:unhideWhenUsed="1" w:qFormat="1"/>
-    <w:lsdException w:name="heading 5" w:uiPriority="9" w:semiHidden="1" w:unhideWhenUsed="1" w:qFormat="1"/>
-    <w:lsdException w:name="heading 6" w:uiPriority="9" w:semiHidden="1" w:unhideWhenUsed="1" w:qFormat="1"/>
-    <w:lsdException w:name="heading 7" w:uiPriority="9" w:semiHidden="1" w:unhideWhenUsed="1" w:qFormat="1"/>
-    <w:lsdException w:name="heading 8" w:uiPriority="9" w:semiHidden="1" w:unhideWhenUsed="1" w:qFormat="1"/>
-    <w:lsdException w:name="heading 9" w:uiPriority="9" w:semiHidden="1" w:unhideWhenUsed="1" w:qFormat="1"/>
+    <w:lsdException w:name="heading 2" w:semiHidden="1" w:uiPriority="9" w:unhideWhenUsed="1" w:qFormat="1"/>
+    <w:lsdException w:name="heading 3" w:semiHidden="1" w:uiPriority="9" w:unhideWhenUsed="1" w:qFormat="1"/>
+    <w:lsdException w:name="heading 4" w:semiHidden="1" w:uiPriority="9" w:unhideWhenUsed="1" w:qFormat="1"/>
+    <w:lsdException w:name="heading 5" w:semiHidden="1" w:uiPriority="9" w:unhideWhenUsed="1" w:qFormat="1"/>
+    <w:lsdException w:name="heading 6" w:semiHidden="1" w:uiPriority="9" w:unhideWhenUsed="1" w:qFormat="1"/>
+    <w:lsdException w:name="heading 7" w:semiHidden="1" w:uiPriority="9" w:unhideWhenUsed="1" w:qFormat="1"/>
+    <w:lsdException w:name="heading 8" w:semiHidden="1" w:uiPriority="9" w:unhideWhenUsed="1" w:qFormat="1"/>
+    <w:lsdException w:name="heading 9" w:semiHidden="1" w:uiPriority="9" w:unhideWhenUsed="1" w:qFormat="1"/>
     <w:lsdException w:name="index 1" w:semiHidden="1" w:unhideWhenUsed="1"/>
     <w:lsdException w:name="index 2" w:semiHidden="1" w:unhideWhenUsed="1"/>
     <w:lsdException w:name="index 3" w:semiHidden="1" w:unhideWhenUsed="1"/>
@@ -2473,22 +2124,22 @@
     <w:lsdException w:name="index 7" w:semiHidden="1" w:unhideWhenUsed="1"/>
     <w:lsdException w:name="index 8" w:semiHidden="1" w:unhideWhenUsed="1"/>
     <w:lsdException w:name="index 9" w:semiHidden="1" w:unhideWhenUsed="1"/>
-    <w:lsdException w:name="toc 1" w:uiPriority="39" w:semiHidden="1" w:unhideWhenUsed="1"/>
-    <w:lsdException w:name="toc 2" w:uiPriority="39" w:semiHidden="1" w:unhideWhenUsed="1"/>
-    <w:lsdException w:name="toc 3" w:uiPriority="39" w:semiHidden="1" w:unhideWhenUsed="1"/>
-    <w:lsdException w:name="toc 4" w:uiPriority="39" w:semiHidden="1" w:unhideWhenUsed="1"/>
-    <w:lsdException w:name="toc 5" w:uiPriority="39" w:semiHidden="1" w:unhideWhenUsed="1"/>
-    <w:lsdException w:name="toc 6" w:uiPriority="39" w:semiHidden="1" w:unhideWhenUsed="1"/>
-    <w:lsdException w:name="toc 7" w:uiPriority="39" w:semiHidden="1" w:unhideWhenUsed="1"/>
-    <w:lsdException w:name="toc 8" w:uiPriority="39" w:semiHidden="1" w:unhideWhenUsed="1"/>
-    <w:lsdException w:name="toc 9" w:uiPriority="39" w:semiHidden="1" w:unhideWhenUsed="1"/>
+    <w:lsdException w:name="toc 1" w:semiHidden="1" w:uiPriority="39" w:unhideWhenUsed="1"/>
+    <w:lsdException w:name="toc 2" w:semiHidden="1" w:uiPriority="39" w:unhideWhenUsed="1"/>
+    <w:lsdException w:name="toc 3" w:semiHidden="1" w:uiPriority="39" w:unhideWhenUsed="1"/>
+    <w:lsdException w:name="toc 4" w:semiHidden="1" w:uiPriority="39" w:unhideWhenUsed="1"/>
+    <w:lsdException w:name="toc 5" w:semiHidden="1" w:uiPriority="39" w:unhideWhenUsed="1"/>
+    <w:lsdException w:name="toc 6" w:semiHidden="1" w:uiPriority="39" w:unhideWhenUsed="1"/>
+    <w:lsdException w:name="toc 7" w:semiHidden="1" w:uiPriority="39" w:unhideWhenUsed="1"/>
+    <w:lsdException w:name="toc 8" w:semiHidden="1" w:uiPriority="39" w:unhideWhenUsed="1"/>
+    <w:lsdException w:name="toc 9" w:semiHidden="1" w:uiPriority="39" w:unhideWhenUsed="1"/>
     <w:lsdException w:name="Normal Indent" w:semiHidden="1" w:unhideWhenUsed="1"/>
     <w:lsdException w:name="footnote text" w:semiHidden="1" w:unhideWhenUsed="1"/>
     <w:lsdException w:name="annotation text" w:semiHidden="1" w:unhideWhenUsed="1"/>
     <w:lsdException w:name="header" w:semiHidden="1" w:unhideWhenUsed="1"/>
     <w:lsdException w:name="footer" w:semiHidden="1" w:unhideWhenUsed="1"/>
     <w:lsdException w:name="index heading" w:semiHidden="1" w:unhideWhenUsed="1"/>
-    <w:lsdException w:name="caption" w:uiPriority="35" w:semiHidden="1" w:unhideWhenUsed="1" w:qFormat="1"/>
+    <w:lsdException w:name="caption" w:semiHidden="1" w:uiPriority="35" w:unhideWhenUsed="1" w:qFormat="1"/>
     <w:lsdException w:name="table of figures" w:semiHidden="1" w:unhideWhenUsed="1"/>
     <w:lsdException w:name="envelope address" w:semiHidden="1" w:unhideWhenUsed="1"/>
     <w:lsdException w:name="envelope return" w:semiHidden="1" w:unhideWhenUsed="1"/>
@@ -2519,7 +2170,7 @@
     <w:lsdException w:name="Title" w:uiPriority="10" w:qFormat="1"/>
     <w:lsdException w:name="Closing" w:semiHidden="1" w:unhideWhenUsed="1"/>
     <w:lsdException w:name="Signature" w:semiHidden="1" w:unhideWhenUsed="1"/>
-    <w:lsdException w:name="Default Paragraph Font" w:uiPriority="1" w:semiHidden="1" w:unhideWhenUsed="1"/>
+    <w:lsdException w:name="Default Paragraph Font" w:semiHidden="1" w:uiPriority="1" w:unhideWhenUsed="1"/>
     <w:lsdException w:name="Body Text" w:semiHidden="1" w:unhideWhenUsed="1"/>
     <w:lsdException w:name="Body Text Indent" w:semiHidden="1" w:unhideWhenUsed="1"/>
     <w:lsdException w:name="List Continue" w:semiHidden="1" w:unhideWhenUsed="1"/>
@@ -2719,8 +2370,8 @@
     <w:lsdException w:name="Subtle Reference" w:uiPriority="31" w:qFormat="1"/>
     <w:lsdException w:name="Intense Reference" w:uiPriority="32" w:qFormat="1"/>
     <w:lsdException w:name="Book Title" w:uiPriority="33" w:qFormat="1"/>
-    <w:lsdException w:name="Bibliography" w:uiPriority="37" w:semiHidden="1" w:unhideWhenUsed="1"/>
-    <w:lsdException w:name="TOC Heading" w:uiPriority="39" w:semiHidden="1" w:unhideWhenUsed="1" w:qFormat="1"/>
+    <w:lsdException w:name="Bibliography" w:semiHidden="1" w:uiPriority="37" w:unhideWhenUsed="1"/>
+    <w:lsdException w:name="TOC Heading" w:semiHidden="1" w:uiPriority="39" w:unhideWhenUsed="1" w:qFormat="1"/>
     <w:lsdException w:name="Plain Table 1" w:uiPriority="41"/>
     <w:lsdException w:name="Plain Table 2" w:uiPriority="42"/>
     <w:lsdException w:name="Plain Table 3" w:uiPriority="43"/>
@@ -2829,118 +2480,123 @@
     <w:lsdException w:name="Smart Hyperlink" w:semiHidden="1" w:unhideWhenUsed="1"/>
     <w:lsdException w:name="Smart Link" w:semiHidden="1" w:unhideWhenUsed="1"/>
   </w:latentStyles>
-  <w:style w:type="paragraph" w:styleId="Normal" w:default="1">
+  <w:style w:type="paragraph" w:default="1" w:styleId="Normal">
     <w:name w:val="Normal"/>
     <w:qFormat/>
-    <w:pPr>
-      <w:widowControl/>
-      <w:bidi w:val="0"/>
-      <w:spacing w:before="0" w:after="0"/>
-      <w:jc w:val="left"/>
-    </w:pPr>
-    <w:rPr>
-      <w:rFonts w:ascii="Calibri" w:hAnsi="Calibri" w:eastAsia="Calibri" w:cs="" w:asciiTheme="minorHAnsi" w:cstheme="minorBidi" w:eastAsiaTheme="minorHAnsi" w:hAnsiTheme="minorHAnsi"/>
-      <w:color w:val="auto"/>
-      <w:kern w:val="0"/>
-      <w:sz w:val="24"/>
-      <w:szCs w:val="24"/>
-      <w:lang w:val="en-US" w:eastAsia="en-US" w:bidi="ar-SA"/>
-    </w:rPr>
   </w:style>
   <w:style w:type="paragraph" w:styleId="Heading1">
-    <w:name w:val="Heading 1"/>
+    <w:name w:val="heading 1"/>
     <w:basedOn w:val="Normal"/>
     <w:next w:val="Normal"/>
     <w:link w:val="Heading1Char"/>
     <w:uiPriority w:val="9"/>
     <w:qFormat/>
-    <w:rsid w:val="000d2575"/>
+    <w:rsid w:val="000D2575"/>
     <w:pPr>
-      <w:keepNext w:val="true"/>
+      <w:keepNext/>
       <w:keepLines/>
-      <w:spacing w:before="240" w:after="0"/>
+      <w:spacing w:before="240"/>
       <w:outlineLvl w:val="0"/>
     </w:pPr>
     <w:rPr>
-      <w:rFonts w:ascii="Calibri Light" w:hAnsi="Calibri Light" w:eastAsia="" w:cs="" w:asciiTheme="majorHAnsi" w:cstheme="majorBidi" w:eastAsiaTheme="majorEastAsia" w:hAnsiTheme="majorHAnsi"/>
-      <w:color w:val="2F5496" w:themeColor="accent1" w:themeShade="bf"/>
+      <w:rFonts w:asciiTheme="majorHAnsi" w:eastAsiaTheme="majorEastAsia" w:hAnsiTheme="majorHAnsi" w:cstheme="majorBidi"/>
+      <w:color w:val="2F5496" w:themeColor="accent1" w:themeShade="BF"/>
       <w:sz w:val="32"/>
       <w:szCs w:val="32"/>
     </w:rPr>
   </w:style>
   <w:style w:type="paragraph" w:styleId="Heading2">
-    <w:name w:val="Heading 2"/>
+    <w:name w:val="heading 2"/>
     <w:basedOn w:val="Normal"/>
     <w:next w:val="Normal"/>
     <w:link w:val="Heading2Char"/>
     <w:uiPriority w:val="9"/>
     <w:unhideWhenUsed/>
     <w:qFormat/>
-    <w:rsid w:val="00e50515"/>
+    <w:rsid w:val="00E50515"/>
     <w:pPr>
-      <w:keepNext w:val="true"/>
+      <w:keepNext/>
       <w:keepLines/>
-      <w:spacing w:before="40" w:after="0"/>
+      <w:spacing w:before="40"/>
       <w:outlineLvl w:val="1"/>
     </w:pPr>
     <w:rPr>
-      <w:rFonts w:ascii="Calibri Light" w:hAnsi="Calibri Light" w:eastAsia="" w:cs="" w:asciiTheme="majorHAnsi" w:cstheme="majorBidi" w:eastAsiaTheme="majorEastAsia" w:hAnsiTheme="majorHAnsi"/>
-      <w:color w:val="2F5496" w:themeColor="accent1" w:themeShade="bf"/>
+      <w:rFonts w:asciiTheme="majorHAnsi" w:eastAsiaTheme="majorEastAsia" w:hAnsiTheme="majorHAnsi" w:cstheme="majorBidi"/>
+      <w:color w:val="2F5496" w:themeColor="accent1" w:themeShade="BF"/>
       <w:sz w:val="26"/>
       <w:szCs w:val="26"/>
     </w:rPr>
   </w:style>
   <w:style w:type="paragraph" w:styleId="Heading3">
-    <w:name w:val="Heading 3"/>
+    <w:name w:val="heading 3"/>
     <w:basedOn w:val="Normal"/>
     <w:next w:val="Normal"/>
     <w:link w:val="Heading3Char"/>
     <w:uiPriority w:val="9"/>
     <w:unhideWhenUsed/>
     <w:qFormat/>
-    <w:rsid w:val="00e50515"/>
+    <w:rsid w:val="00E50515"/>
     <w:pPr>
-      <w:keepNext w:val="true"/>
+      <w:keepNext/>
       <w:keepLines/>
-      <w:spacing w:before="40" w:after="0"/>
+      <w:spacing w:before="40"/>
       <w:outlineLvl w:val="2"/>
     </w:pPr>
     <w:rPr>
-      <w:rFonts w:ascii="Calibri Light" w:hAnsi="Calibri Light" w:eastAsia="" w:cs="" w:asciiTheme="majorHAnsi" w:cstheme="majorBidi" w:eastAsiaTheme="majorEastAsia" w:hAnsiTheme="majorHAnsi"/>
-      <w:color w:val="1F3763" w:themeColor="accent1" w:themeShade="7f"/>
+      <w:rFonts w:asciiTheme="majorHAnsi" w:eastAsiaTheme="majorEastAsia" w:hAnsiTheme="majorHAnsi" w:cstheme="majorBidi"/>
+      <w:color w:val="1F3763" w:themeColor="accent1" w:themeShade="7F"/>
     </w:rPr>
   </w:style>
-  <w:style w:type="character" w:styleId="DefaultParagraphFont" w:default="1">
+  <w:style w:type="character" w:default="1" w:styleId="DefaultParagraphFont">
     <w:name w:val="Default Paragraph Font"/>
     <w:uiPriority w:val="1"/>
     <w:semiHidden/>
     <w:unhideWhenUsed/>
-    <w:qFormat/>
-    <w:rPr/>
-  </w:style>
-  <w:style w:type="character" w:styleId="Heading1Char" w:customStyle="1">
+  </w:style>
+  <w:style w:type="table" w:default="1" w:styleId="TableNormal">
+    <w:name w:val="Normal Table"/>
+    <w:uiPriority w:val="99"/>
+    <w:semiHidden/>
+    <w:unhideWhenUsed/>
+    <w:tblPr>
+      <w:tblInd w:w="0" w:type="dxa"/>
+      <w:tblCellMar>
+        <w:top w:w="0" w:type="dxa"/>
+        <w:left w:w="108" w:type="dxa"/>
+        <w:bottom w:w="0" w:type="dxa"/>
+        <w:right w:w="108" w:type="dxa"/>
+      </w:tblCellMar>
+    </w:tblPr>
+  </w:style>
+  <w:style w:type="numbering" w:default="1" w:styleId="NoList">
+    <w:name w:val="No List"/>
+    <w:uiPriority w:val="99"/>
+    <w:semiHidden/>
+    <w:unhideWhenUsed/>
+  </w:style>
+  <w:style w:type="character" w:customStyle="1" w:styleId="Heading1Char">
     <w:name w:val="Heading 1 Char"/>
     <w:basedOn w:val="DefaultParagraphFont"/>
     <w:link w:val="Heading1"/>
     <w:uiPriority w:val="9"/>
     <w:qFormat/>
-    <w:rsid w:val="000d2575"/>
+    <w:rsid w:val="000D2575"/>
     <w:rPr>
-      <w:rFonts w:ascii="Calibri Light" w:hAnsi="Calibri Light" w:eastAsia="" w:cs="" w:asciiTheme="majorHAnsi" w:cstheme="majorBidi" w:eastAsiaTheme="majorEastAsia" w:hAnsiTheme="majorHAnsi"/>
-      <w:color w:val="2F5496" w:themeColor="accent1" w:themeShade="bf"/>
+      <w:rFonts w:asciiTheme="majorHAnsi" w:eastAsiaTheme="majorEastAsia" w:hAnsiTheme="majorHAnsi" w:cstheme="majorBidi"/>
+      <w:color w:val="2F5496" w:themeColor="accent1" w:themeShade="BF"/>
       <w:sz w:val="32"/>
       <w:szCs w:val="32"/>
     </w:rPr>
   </w:style>
-  <w:style w:type="character" w:styleId="TitleChar" w:customStyle="1">
+  <w:style w:type="character" w:customStyle="1" w:styleId="TitleChar">
     <w:name w:val="Title Char"/>
     <w:basedOn w:val="DefaultParagraphFont"/>
     <w:link w:val="Title"/>
     <w:uiPriority w:val="10"/>
     <w:qFormat/>
-    <w:rsid w:val="000d2575"/>
+    <w:rsid w:val="000D2575"/>
     <w:rPr>
-      <w:rFonts w:ascii="Calibri Light" w:hAnsi="Calibri Light" w:eastAsia="" w:cs="" w:asciiTheme="majorHAnsi" w:cstheme="majorBidi" w:eastAsiaTheme="majorEastAsia" w:hAnsiTheme="majorHAnsi"/>
+      <w:rFonts w:asciiTheme="majorHAnsi" w:eastAsiaTheme="majorEastAsia" w:hAnsiTheme="majorHAnsi" w:cstheme="majorBidi"/>
       <w:spacing w:val="-10"/>
       <w:kern w:val="2"/>
       <w:sz w:val="56"/>
@@ -2952,7 +2608,7 @@
     <w:basedOn w:val="DefaultParagraphFont"/>
     <w:uiPriority w:val="32"/>
     <w:qFormat/>
-    <w:rsid w:val="000d2575"/>
+    <w:rsid w:val="000D2575"/>
     <w:rPr>
       <w:b/>
       <w:bCs/>
@@ -2961,93 +2617,90 @@
       <w:spacing w:val="5"/>
     </w:rPr>
   </w:style>
-  <w:style w:type="character" w:styleId="Heading2Char" w:customStyle="1">
+  <w:style w:type="character" w:customStyle="1" w:styleId="Heading2Char">
     <w:name w:val="Heading 2 Char"/>
     <w:basedOn w:val="DefaultParagraphFont"/>
     <w:link w:val="Heading2"/>
     <w:uiPriority w:val="9"/>
     <w:qFormat/>
-    <w:rsid w:val="00e50515"/>
+    <w:rsid w:val="00E50515"/>
     <w:rPr>
-      <w:rFonts w:ascii="Calibri Light" w:hAnsi="Calibri Light" w:eastAsia="" w:cs="" w:asciiTheme="majorHAnsi" w:cstheme="majorBidi" w:eastAsiaTheme="majorEastAsia" w:hAnsiTheme="majorHAnsi"/>
-      <w:color w:val="2F5496" w:themeColor="accent1" w:themeShade="bf"/>
+      <w:rFonts w:asciiTheme="majorHAnsi" w:eastAsiaTheme="majorEastAsia" w:hAnsiTheme="majorHAnsi" w:cstheme="majorBidi"/>
+      <w:color w:val="2F5496" w:themeColor="accent1" w:themeShade="BF"/>
       <w:sz w:val="26"/>
       <w:szCs w:val="26"/>
     </w:rPr>
   </w:style>
-  <w:style w:type="character" w:styleId="Heading3Char" w:customStyle="1">
+  <w:style w:type="character" w:customStyle="1" w:styleId="Heading3Char">
     <w:name w:val="Heading 3 Char"/>
     <w:basedOn w:val="DefaultParagraphFont"/>
     <w:link w:val="Heading3"/>
     <w:uiPriority w:val="9"/>
     <w:qFormat/>
-    <w:rsid w:val="00e50515"/>
+    <w:rsid w:val="00E50515"/>
     <w:rPr>
-      <w:rFonts w:ascii="Calibri Light" w:hAnsi="Calibri Light" w:eastAsia="" w:cs="" w:asciiTheme="majorHAnsi" w:cstheme="majorBidi" w:eastAsiaTheme="majorEastAsia" w:hAnsiTheme="majorHAnsi"/>
-      <w:color w:val="1F3763" w:themeColor="accent1" w:themeShade="7f"/>
+      <w:rFonts w:asciiTheme="majorHAnsi" w:eastAsiaTheme="majorEastAsia" w:hAnsiTheme="majorHAnsi" w:cstheme="majorBidi"/>
+      <w:color w:val="1F3763" w:themeColor="accent1" w:themeShade="7F"/>
     </w:rPr>
   </w:style>
-  <w:style w:type="character" w:styleId="InternetLink">
+  <w:style w:type="character" w:styleId="Hyperlink">
     <w:name w:val="Hyperlink"/>
     <w:basedOn w:val="DefaultParagraphFont"/>
     <w:uiPriority w:val="99"/>
     <w:unhideWhenUsed/>
-    <w:rsid w:val="00e50515"/>
+    <w:rsid w:val="00E50515"/>
     <w:rPr>
       <w:color w:val="0563C1" w:themeColor="hyperlink"/>
       <w:u w:val="single"/>
     </w:rPr>
   </w:style>
-  <w:style w:type="character" w:styleId="VisitedInternetLink">
+  <w:style w:type="character" w:styleId="FollowedHyperlink">
     <w:name w:val="FollowedHyperlink"/>
     <w:basedOn w:val="DefaultParagraphFont"/>
     <w:uiPriority w:val="99"/>
     <w:semiHidden/>
     <w:unhideWhenUsed/>
-    <w:rsid w:val="00413c9a"/>
+    <w:rsid w:val="00413C9A"/>
     <w:rPr>
       <w:color w:val="954F72" w:themeColor="followedHyperlink"/>
       <w:u w:val="single"/>
     </w:rPr>
   </w:style>
-  <w:style w:type="character" w:styleId="IndexLink">
+  <w:style w:type="character" w:customStyle="1" w:styleId="IndexLink">
     <w:name w:val="Index Link"/>
     <w:qFormat/>
-    <w:rPr/>
-  </w:style>
-  <w:style w:type="paragraph" w:styleId="Heading">
+  </w:style>
+  <w:style w:type="paragraph" w:customStyle="1" w:styleId="Heading">
     <w:name w:val="Heading"/>
     <w:basedOn w:val="Normal"/>
-    <w:next w:val="TextBody"/>
+    <w:next w:val="BodyText"/>
     <w:qFormat/>
     <w:pPr>
-      <w:keepNext w:val="true"/>
+      <w:keepNext/>
       <w:spacing w:before="240" w:after="120"/>
     </w:pPr>
     <w:rPr>
-      <w:rFonts w:ascii="Liberation Sans" w:hAnsi="Liberation Sans" w:eastAsia="Source Han Sans CN" w:cs="Droid Sans Devanagari"/>
+      <w:rFonts w:ascii="Liberation Sans" w:eastAsia="Source Han Sans CN" w:hAnsi="Liberation Sans" w:cs="Droid Sans Devanagari"/>
       <w:sz w:val="28"/>
       <w:szCs w:val="28"/>
     </w:rPr>
   </w:style>
-  <w:style w:type="paragraph" w:styleId="TextBody">
+  <w:style w:type="paragraph" w:styleId="BodyText">
     <w:name w:val="Body Text"/>
     <w:basedOn w:val="Normal"/>
     <w:pPr>
-      <w:spacing w:lineRule="auto" w:line="276" w:before="0" w:after="140"/>
+      <w:spacing w:after="140" w:line="276" w:lineRule="auto"/>
     </w:pPr>
-    <w:rPr/>
   </w:style>
   <w:style w:type="paragraph" w:styleId="List">
     <w:name w:val="List"/>
-    <w:basedOn w:val="TextBody"/>
-    <w:pPr/>
+    <w:basedOn w:val="BodyText"/>
     <w:rPr>
       <w:rFonts w:cs="Droid Sans Devanagari"/>
     </w:rPr>
   </w:style>
   <w:style w:type="paragraph" w:styleId="Caption">
-    <w:name w:val="Caption"/>
+    <w:name w:val="caption"/>
     <w:basedOn w:val="Normal"/>
     <w:qFormat/>
     <w:pPr>
@@ -3058,11 +2711,9 @@
       <w:rFonts w:cs="Droid Sans Devanagari"/>
       <w:i/>
       <w:iCs/>
-      <w:sz w:val="24"/>
-      <w:szCs w:val="24"/>
     </w:rPr>
   </w:style>
-  <w:style w:type="paragraph" w:styleId="Index">
+  <w:style w:type="paragraph" w:customStyle="1" w:styleId="Index">
     <w:name w:val="Index"/>
     <w:basedOn w:val="Normal"/>
     <w:qFormat/>
@@ -3077,21 +2728,7 @@
     <w:name w:val="No Spacing"/>
     <w:uiPriority w:val="1"/>
     <w:qFormat/>
-    <w:rsid w:val="000d2575"/>
-    <w:pPr>
-      <w:widowControl/>
-      <w:bidi w:val="0"/>
-      <w:spacing w:before="0" w:after="0"/>
-      <w:jc w:val="left"/>
-    </w:pPr>
-    <w:rPr>
-      <w:rFonts w:ascii="Calibri" w:hAnsi="Calibri" w:eastAsia="Calibri" w:cs="" w:asciiTheme="minorHAnsi" w:cstheme="minorBidi" w:eastAsiaTheme="minorHAnsi" w:hAnsiTheme="minorHAnsi"/>
-      <w:color w:val="auto"/>
-      <w:kern w:val="0"/>
-      <w:sz w:val="24"/>
-      <w:szCs w:val="24"/>
-      <w:lang w:val="en-US" w:eastAsia="en-US" w:bidi="ar-SA"/>
-    </w:rPr>
+    <w:rsid w:val="000D2575"/>
   </w:style>
   <w:style w:type="paragraph" w:styleId="Title">
     <w:name w:val="Title"/>
@@ -3100,13 +2737,12 @@
     <w:link w:val="TitleChar"/>
     <w:uiPriority w:val="10"/>
     <w:qFormat/>
-    <w:rsid w:val="000d2575"/>
+    <w:rsid w:val="000D2575"/>
     <w:pPr>
-      <w:spacing w:before="0" w:after="0"/>
       <w:contextualSpacing/>
     </w:pPr>
     <w:rPr>
-      <w:rFonts w:ascii="Calibri Light" w:hAnsi="Calibri Light" w:eastAsia="" w:cs="" w:asciiTheme="majorHAnsi" w:cstheme="majorBidi" w:eastAsiaTheme="majorEastAsia" w:hAnsiTheme="majorHAnsi"/>
+      <w:rFonts w:asciiTheme="majorHAnsi" w:eastAsiaTheme="majorEastAsia" w:hAnsiTheme="majorHAnsi" w:cstheme="majorBidi"/>
       <w:spacing w:val="-10"/>
       <w:kern w:val="2"/>
       <w:sz w:val="56"/>
@@ -3114,21 +2750,19 @@
     </w:rPr>
   </w:style>
   <w:style w:type="paragraph" w:styleId="IndexHeading">
-    <w:name w:val="Index Heading"/>
+    <w:name w:val="index heading"/>
     <w:basedOn w:val="Heading"/>
-    <w:pPr/>
-    <w:rPr/>
-  </w:style>
-  <w:style w:type="paragraph" w:styleId="ContentsHeading">
+  </w:style>
+  <w:style w:type="paragraph" w:styleId="TOCHeading">
     <w:name w:val="TOC Heading"/>
     <w:basedOn w:val="Heading1"/>
     <w:next w:val="Normal"/>
     <w:uiPriority w:val="39"/>
     <w:unhideWhenUsed/>
     <w:qFormat/>
-    <w:rsid w:val="00e50515"/>
+    <w:rsid w:val="00E50515"/>
     <w:pPr>
-      <w:spacing w:lineRule="auto" w:line="276" w:before="480" w:after="0"/>
+      <w:spacing w:before="480" w:line="276" w:lineRule="auto"/>
       <w:outlineLvl w:val="9"/>
     </w:pPr>
     <w:rPr>
@@ -3138,207 +2772,186 @@
       <w:szCs w:val="28"/>
     </w:rPr>
   </w:style>
-  <w:style w:type="paragraph" w:styleId="Contents1">
-    <w:name w:val="TOC 1"/>
+  <w:style w:type="paragraph" w:styleId="TOC1">
+    <w:name w:val="toc 1"/>
     <w:basedOn w:val="Normal"/>
     <w:next w:val="Normal"/>
     <w:autoRedefine/>
     <w:uiPriority w:val="39"/>
     <w:unhideWhenUsed/>
-    <w:rsid w:val="00e50515"/>
+    <w:rsid w:val="00E50515"/>
     <w:pPr>
-      <w:spacing w:before="120" w:after="0"/>
+      <w:spacing w:before="120"/>
     </w:pPr>
     <w:rPr>
-      <w:rFonts w:cs="Calibri" w:cstheme="minorHAnsi"/>
+      <w:rFonts w:cstheme="minorHAnsi"/>
       <w:b/>
       <w:bCs/>
       <w:i/>
       <w:iCs/>
     </w:rPr>
   </w:style>
-  <w:style w:type="paragraph" w:styleId="Contents2">
-    <w:name w:val="TOC 2"/>
+  <w:style w:type="paragraph" w:styleId="TOC2">
+    <w:name w:val="toc 2"/>
     <w:basedOn w:val="Normal"/>
     <w:next w:val="Normal"/>
     <w:autoRedefine/>
     <w:uiPriority w:val="39"/>
     <w:unhideWhenUsed/>
-    <w:rsid w:val="00e50515"/>
+    <w:rsid w:val="00E50515"/>
     <w:pPr>
-      <w:spacing w:before="120" w:after="0"/>
-      <w:ind w:left="240" w:hanging="0"/>
+      <w:spacing w:before="120"/>
+      <w:ind w:left="240"/>
     </w:pPr>
     <w:rPr>
-      <w:rFonts w:cs="Calibri" w:cstheme="minorHAnsi"/>
+      <w:rFonts w:cstheme="minorHAnsi"/>
       <w:b/>
       <w:bCs/>
       <w:sz w:val="22"/>
       <w:szCs w:val="22"/>
     </w:rPr>
   </w:style>
-  <w:style w:type="paragraph" w:styleId="Contents3">
-    <w:name w:val="TOC 3"/>
+  <w:style w:type="paragraph" w:styleId="TOC3">
+    <w:name w:val="toc 3"/>
     <w:basedOn w:val="Normal"/>
     <w:next w:val="Normal"/>
     <w:autoRedefine/>
     <w:uiPriority w:val="39"/>
     <w:unhideWhenUsed/>
-    <w:rsid w:val="00e50515"/>
+    <w:rsid w:val="00E50515"/>
     <w:pPr>
-      <w:ind w:left="480" w:hanging="0"/>
+      <w:ind w:left="480"/>
     </w:pPr>
     <w:rPr>
-      <w:rFonts w:cs="Calibri" w:cstheme="minorHAnsi"/>
+      <w:rFonts w:cstheme="minorHAnsi"/>
       <w:sz w:val="20"/>
       <w:szCs w:val="20"/>
     </w:rPr>
   </w:style>
-  <w:style w:type="paragraph" w:styleId="Contents4">
-    <w:name w:val="TOC 4"/>
+  <w:style w:type="paragraph" w:styleId="TOC4">
+    <w:name w:val="toc 4"/>
     <w:basedOn w:val="Normal"/>
     <w:next w:val="Normal"/>
     <w:autoRedefine/>
     <w:uiPriority w:val="39"/>
     <w:semiHidden/>
     <w:unhideWhenUsed/>
-    <w:rsid w:val="00e50515"/>
+    <w:rsid w:val="00E50515"/>
     <w:pPr>
-      <w:ind w:left="720" w:hanging="0"/>
+      <w:ind w:left="720"/>
     </w:pPr>
     <w:rPr>
-      <w:rFonts w:cs="Calibri" w:cstheme="minorHAnsi"/>
+      <w:rFonts w:cstheme="minorHAnsi"/>
       <w:sz w:val="20"/>
       <w:szCs w:val="20"/>
     </w:rPr>
   </w:style>
-  <w:style w:type="paragraph" w:styleId="Contents5">
-    <w:name w:val="TOC 5"/>
+  <w:style w:type="paragraph" w:styleId="TOC5">
+    <w:name w:val="toc 5"/>
     <w:basedOn w:val="Normal"/>
     <w:next w:val="Normal"/>
     <w:autoRedefine/>
     <w:uiPriority w:val="39"/>
     <w:semiHidden/>
     <w:unhideWhenUsed/>
-    <w:rsid w:val="00e50515"/>
+    <w:rsid w:val="00E50515"/>
     <w:pPr>
-      <w:ind w:left="960" w:hanging="0"/>
+      <w:ind w:left="960"/>
     </w:pPr>
     <w:rPr>
-      <w:rFonts w:cs="Calibri" w:cstheme="minorHAnsi"/>
+      <w:rFonts w:cstheme="minorHAnsi"/>
       <w:sz w:val="20"/>
       <w:szCs w:val="20"/>
     </w:rPr>
   </w:style>
-  <w:style w:type="paragraph" w:styleId="Contents6">
-    <w:name w:val="TOC 6"/>
+  <w:style w:type="paragraph" w:styleId="TOC6">
+    <w:name w:val="toc 6"/>
     <w:basedOn w:val="Normal"/>
     <w:next w:val="Normal"/>
     <w:autoRedefine/>
     <w:uiPriority w:val="39"/>
     <w:semiHidden/>
     <w:unhideWhenUsed/>
-    <w:rsid w:val="00e50515"/>
+    <w:rsid w:val="00E50515"/>
     <w:pPr>
-      <w:ind w:left="1200" w:hanging="0"/>
+      <w:ind w:left="1200"/>
     </w:pPr>
     <w:rPr>
-      <w:rFonts w:cs="Calibri" w:cstheme="minorHAnsi"/>
+      <w:rFonts w:cstheme="minorHAnsi"/>
       <w:sz w:val="20"/>
       <w:szCs w:val="20"/>
     </w:rPr>
   </w:style>
-  <w:style w:type="paragraph" w:styleId="Contents7">
-    <w:name w:val="TOC 7"/>
+  <w:style w:type="paragraph" w:styleId="TOC7">
+    <w:name w:val="toc 7"/>
     <w:basedOn w:val="Normal"/>
     <w:next w:val="Normal"/>
     <w:autoRedefine/>
     <w:uiPriority w:val="39"/>
     <w:semiHidden/>
     <w:unhideWhenUsed/>
-    <w:rsid w:val="00e50515"/>
+    <w:rsid w:val="00E50515"/>
     <w:pPr>
-      <w:ind w:left="1440" w:hanging="0"/>
+      <w:ind w:left="1440"/>
     </w:pPr>
     <w:rPr>
-      <w:rFonts w:cs="Calibri" w:cstheme="minorHAnsi"/>
+      <w:rFonts w:cstheme="minorHAnsi"/>
       <w:sz w:val="20"/>
       <w:szCs w:val="20"/>
     </w:rPr>
   </w:style>
-  <w:style w:type="paragraph" w:styleId="Contents8">
-    <w:name w:val="TOC 8"/>
+  <w:style w:type="paragraph" w:styleId="TOC8">
+    <w:name w:val="toc 8"/>
     <w:basedOn w:val="Normal"/>
     <w:next w:val="Normal"/>
     <w:autoRedefine/>
     <w:uiPriority w:val="39"/>
     <w:semiHidden/>
     <w:unhideWhenUsed/>
-    <w:rsid w:val="00e50515"/>
+    <w:rsid w:val="00E50515"/>
     <w:pPr>
-      <w:ind w:left="1680" w:hanging="0"/>
+      <w:ind w:left="1680"/>
     </w:pPr>
     <w:rPr>
-      <w:rFonts w:cs="Calibri" w:cstheme="minorHAnsi"/>
+      <w:rFonts w:cstheme="minorHAnsi"/>
       <w:sz w:val="20"/>
       <w:szCs w:val="20"/>
     </w:rPr>
   </w:style>
-  <w:style w:type="paragraph" w:styleId="Contents9">
-    <w:name w:val="TOC 9"/>
+  <w:style w:type="paragraph" w:styleId="TOC9">
+    <w:name w:val="toc 9"/>
     <w:basedOn w:val="Normal"/>
     <w:next w:val="Normal"/>
     <w:autoRedefine/>
     <w:uiPriority w:val="39"/>
     <w:semiHidden/>
     <w:unhideWhenUsed/>
-    <w:rsid w:val="00e50515"/>
+    <w:rsid w:val="00E50515"/>
     <w:pPr>
-      <w:ind w:left="1920" w:hanging="0"/>
+      <w:ind w:left="1920"/>
     </w:pPr>
     <w:rPr>
-      <w:rFonts w:cs="Calibri" w:cstheme="minorHAnsi"/>
+      <w:rFonts w:cstheme="minorHAnsi"/>
       <w:sz w:val="20"/>
       <w:szCs w:val="20"/>
     </w:rPr>
   </w:style>
-  <w:style w:type="paragraph" w:styleId="TOCEntry" w:customStyle="1">
+  <w:style w:type="paragraph" w:customStyle="1" w:styleId="TOCEntry">
     <w:name w:val="TOCEntry"/>
     <w:basedOn w:val="Normal"/>
     <w:qFormat/>
-    <w:rsid w:val="007c640f"/>
+    <w:rsid w:val="007C640F"/>
     <w:pPr>
-      <w:keepNext w:val="true"/>
+      <w:keepNext/>
       <w:keepLines/>
-      <w:spacing w:lineRule="atLeast" w:line="240" w:before="120" w:after="240"/>
+      <w:spacing w:before="120" w:after="240" w:line="240" w:lineRule="atLeast"/>
     </w:pPr>
     <w:rPr>
-      <w:rFonts w:ascii="Times" w:hAnsi="Times" w:eastAsia="Times New Roman" w:cs="Times New Roman"/>
+      <w:rFonts w:ascii="Times" w:eastAsia="Times New Roman" w:hAnsi="Times" w:cs="Times New Roman"/>
       <w:b/>
       <w:sz w:val="36"/>
       <w:szCs w:val="20"/>
     </w:rPr>
-  </w:style>
-  <w:style w:type="numbering" w:styleId="NoList" w:default="1">
-    <w:name w:val="No List"/>
-    <w:uiPriority w:val="99"/>
-    <w:semiHidden/>
-    <w:unhideWhenUsed/>
-    <w:qFormat/>
-  </w:style>
-  <w:style w:type="table" w:default="1" w:styleId="TableNormal">
-    <w:name w:val="Normal Table"/>
-    <w:uiPriority w:val="99"/>
-    <w:semiHidden/>
-    <w:unhideWhenUsed/>
-    <w:tblPr>
-      <w:tblCellMar>
-        <w:top w:w="0" w:type="dxa"/>
-        <w:left w:w="108" w:type="dxa"/>
-        <w:bottom w:w="0" w:type="dxa"/>
-        <w:right w:w="108" w:type="dxa"/>
-      </w:tblCellMar>
-    </w:tblPr>
   </w:style>
 </w:styles>
 </file>

</xml_diff>

<commit_message>
Add rtd to software docs
</commit_message>
<xml_diff>
--- a/Resources/SoftwareDocumentationFinal.docx
+++ b/Resources/SoftwareDocumentationFinal.docx
@@ -1,6 +1,6 @@
 
 <file path=word/document.xml><?xml version="1.0" encoding="utf-8"?>
-<w:document xmlns:wpc="http://schemas.microsoft.com/office/word/2010/wordprocessingCanvas" xmlns:cx="http://schemas.microsoft.com/office/drawing/2014/chartex" xmlns:cx1="http://schemas.microsoft.com/office/drawing/2015/9/8/chartex" xmlns:cx2="http://schemas.microsoft.com/office/drawing/2015/10/21/chartex" xmlns:cx3="http://schemas.microsoft.com/office/drawing/2016/5/9/chartex" xmlns:cx4="http://schemas.microsoft.com/office/drawing/2016/5/10/chartex" xmlns:cx5="http://schemas.microsoft.com/office/drawing/2016/5/11/chartex" xmlns:cx6="http://schemas.microsoft.com/office/drawing/2016/5/12/chartex" xmlns:cx7="http://schemas.microsoft.com/office/drawing/2016/5/13/chartex" xmlns:cx8="http://schemas.microsoft.com/office/drawing/2016/5/14/chartex" xmlns:mc="http://schemas.openxmlformats.org/markup-compatibility/2006" xmlns:aink="http://schemas.microsoft.com/office/drawing/2016/ink" xmlns:am3d="http://schemas.microsoft.com/office/drawing/2017/model3d" xmlns:o="urn:schemas-microsoft-com:office:office" xmlns:oel="http://schemas.microsoft.com/office/2019/extlst" xmlns:r="http://schemas.openxmlformats.org/officeDocument/2006/relationships" xmlns:m="http://schemas.openxmlformats.org/officeDocument/2006/math" xmlns:v="urn:schemas-microsoft-com:vml" xmlns:wp14="http://schemas.microsoft.com/office/word/2010/wordprocessingDrawing" xmlns:wp="http://schemas.openxmlformats.org/drawingml/2006/wordprocessingDrawing" xmlns:w10="urn:schemas-microsoft-com:office:word" xmlns:w="http://schemas.openxmlformats.org/wordprocessingml/2006/main" xmlns:w14="http://schemas.microsoft.com/office/word/2010/wordml" xmlns:w15="http://schemas.microsoft.com/office/word/2012/wordml" xmlns:w16cex="http://schemas.microsoft.com/office/word/2018/wordml/cex" xmlns:w16cid="http://schemas.microsoft.com/office/word/2016/wordml/cid" xmlns:w16="http://schemas.microsoft.com/office/word/2018/wordml" xmlns:w16sdtdh="http://schemas.microsoft.com/office/word/2020/wordml/sdtdatahash" xmlns:w16se="http://schemas.microsoft.com/office/word/2015/wordml/symex" xmlns:wpg="http://schemas.microsoft.com/office/word/2010/wordprocessingGroup" xmlns:wpi="http://schemas.microsoft.com/office/word/2010/wordprocessingInk" xmlns:wne="http://schemas.microsoft.com/office/word/2006/wordml" xmlns:wps="http://schemas.microsoft.com/office/word/2010/wordprocessingShape" mc:Ignorable="w14 w15 w16se w16cid w16 w16cex w16sdtdh wp14">
+<w:document xmlns:o="urn:schemas-microsoft-com:office:office" xmlns:r="http://schemas.openxmlformats.org/officeDocument/2006/relationships" xmlns:v="urn:schemas-microsoft-com:vml" xmlns:w="http://schemas.openxmlformats.org/wordprocessingml/2006/main" xmlns:w10="urn:schemas-microsoft-com:office:word" xmlns:wp="http://schemas.openxmlformats.org/drawingml/2006/wordprocessingDrawing" xmlns:wps="http://schemas.microsoft.com/office/word/2010/wordprocessingShape" xmlns:wpg="http://schemas.microsoft.com/office/word/2010/wordprocessingGroup" xmlns:mc="http://schemas.openxmlformats.org/markup-compatibility/2006" xmlns:wp14="http://schemas.microsoft.com/office/word/2010/wordprocessingDrawing" xmlns:w14="http://schemas.microsoft.com/office/word/2010/wordml" xmlns:w15="http://schemas.microsoft.com/office/word/2012/wordml" mc:Ignorable="w14 wp14 w15">
   <w:body>
     <w:p>
       <w:pPr>
@@ -25,6 +25,9 @@
           <w:rStyle w:val="IntenseReference"/>
         </w:rPr>
       </w:pPr>
+      <w:r>
+        <w:rPr/>
+      </w:r>
     </w:p>
     <w:p>
       <w:pPr>
@@ -66,85 +69,118 @@
       <w:pPr>
         <w:pStyle w:val="Heading1"/>
         <w:jc w:val="center"/>
-      </w:pPr>
-    </w:p>
-    <w:p>
-      <w:pPr>
+        <w:rPr/>
+      </w:pPr>
+      <w:r>
+        <w:rPr/>
+      </w:r>
+    </w:p>
+    <w:p>
+      <w:pPr>
+        <w:pStyle w:val="Normal"/>
         <w:jc w:val="center"/>
-      </w:pPr>
-      <w:r>
+        <w:rPr/>
+      </w:pPr>
+      <w:r>
+        <w:rPr/>
         <w:t>CS114 Introduction to Software Engineering</w:t>
       </w:r>
     </w:p>
     <w:p>
       <w:pPr>
+        <w:pStyle w:val="Normal"/>
         <w:jc w:val="center"/>
-      </w:pPr>
-    </w:p>
-    <w:p>
-      <w:pPr>
+        <w:rPr/>
+      </w:pPr>
+      <w:r>
+        <w:rPr/>
+      </w:r>
+    </w:p>
+    <w:p>
+      <w:pPr>
+        <w:pStyle w:val="Normal"/>
         <w:jc w:val="center"/>
-      </w:pPr>
-      <w:r>
+        <w:rPr/>
+      </w:pPr>
+      <w:r>
+        <w:rPr/>
         <w:t>Tim, Ben, Joe, Max</w:t>
       </w:r>
     </w:p>
     <w:p>
       <w:pPr>
+        <w:pStyle w:val="Normal"/>
         <w:jc w:val="center"/>
-      </w:pPr>
-      <w:r>
+        <w:rPr/>
+      </w:pPr>
+      <w:r>
+        <w:rPr/>
         <w:t>3/23/2023</w:t>
       </w:r>
     </w:p>
     <w:p>
       <w:pPr>
+        <w:pStyle w:val="Normal"/>
         <w:jc w:val="center"/>
-      </w:pPr>
-    </w:p>
-    <w:p>
+        <w:rPr/>
+      </w:pPr>
+      <w:r>
+        <w:rPr/>
+      </w:r>
+    </w:p>
+    <w:p>
+      <w:pPr>
+        <w:pStyle w:val="Normal"/>
+        <w:rPr/>
+      </w:pPr>
+      <w:r>
+        <w:rPr/>
+      </w:r>
       <w:r>
         <w:br w:type="page"/>
       </w:r>
     </w:p>
-    <w:p/>
+    <w:p>
+      <w:pPr>
+        <w:pStyle w:val="Normal"/>
+        <w:rPr/>
+      </w:pPr>
+      <w:r>
+        <w:rPr/>
+      </w:r>
+    </w:p>
     <w:sdt>
       <w:sdtPr>
-        <w:rPr>
-          <w:rFonts w:asciiTheme="minorHAnsi" w:eastAsiaTheme="minorHAnsi" w:hAnsiTheme="minorHAnsi" w:cstheme="minorBidi"/>
-          <w:b w:val="0"/>
-          <w:bCs w:val="0"/>
-          <w:color w:val="auto"/>
-          <w:sz w:val="24"/>
-          <w:szCs w:val="24"/>
-        </w:rPr>
-        <w:id w:val="661510473"/>
         <w:docPartObj>
           <w:docPartGallery w:val="Table of Contents"/>
-          <w:docPartUnique/>
+          <w:docPartUnique w:val="true"/>
         </w:docPartObj>
       </w:sdtPr>
       <w:sdtContent>
         <w:p>
           <w:pPr>
-            <w:pStyle w:val="TOCHeading"/>
+            <w:pStyle w:val="ContentsHeading"/>
+            <w:rPr/>
           </w:pPr>
           <w:r>
+            <w:rPr/>
             <w:t>Table of Contents</w:t>
           </w:r>
         </w:p>
         <w:p>
           <w:pPr>
-            <w:pStyle w:val="TOC1"/>
+            <w:pStyle w:val="Contents1"/>
             <w:tabs>
-              <w:tab w:val="right" w:leader="dot" w:pos="9350"/>
+              <w:tab w:val="clear" w:pos="720"/>
+              <w:tab w:val="right" w:pos="9350" w:leader="dot"/>
             </w:tabs>
             <w:rPr>
-              <w:rFonts w:eastAsiaTheme="minorEastAsia" w:cstheme="minorBidi"/>
-              <w:b w:val="0"/>
-              <w:bCs w:val="0"/>
-              <w:i w:val="0"/>
-              <w:iCs w:val="0"/>
+              <w:rFonts w:eastAsia="" w:cs="" w:cstheme="minorBidi" w:eastAsiaTheme="minorEastAsia"/>
+              <w:b w:val="false"/>
+              <w:bCs w:val="false"/>
+              <w:i w:val="false"/>
+              <w:i w:val="false"/>
+              <w:iCs w:val="false"/>
             </w:rPr>
           </w:pPr>
           <w:r>
@@ -152,22 +188,26 @@
           </w:r>
           <w:r>
             <w:rPr>
+              <w:webHidden/>
               <w:rStyle w:val="IndexLink"/>
-              <w:webHidden/>
+              <w:vanish w:val="false"/>
             </w:rPr>
             <w:instrText xml:space="preserve"> TOC \z \o "1-3" \u \h</w:instrText>
           </w:r>
           <w:r>
             <w:rPr>
+              <w:webHidden/>
               <w:rStyle w:val="IndexLink"/>
+              <w:vanish w:val="false"/>
             </w:rPr>
             <w:fldChar w:fldCharType="separate"/>
           </w:r>
           <w:hyperlink w:anchor="_Toc35542547">
             <w:r>
               <w:rPr>
+                <w:webHidden/>
                 <w:rStyle w:val="IndexLink"/>
-                <w:webHidden/>
+                <w:vanish w:val="false"/>
               </w:rPr>
               <w:t>Revision History</w:t>
             </w:r>
@@ -181,12 +221,7 @@
               <w:rPr>
                 <w:webHidden/>
               </w:rPr>
-              <w:instrText>PAGEREF _Toc35542547 \h</w:instrText>
-            </w:r>
-            <w:r>
-              <w:rPr>
-                <w:webHidden/>
-              </w:rPr>
+              <w:instrText xml:space="preserve">PAGEREF _Toc35542547 \h</w:instrText>
             </w:r>
             <w:r>
               <w:rPr>
@@ -211,23 +246,26 @@
         </w:p>
         <w:p>
           <w:pPr>
-            <w:pStyle w:val="TOC1"/>
+            <w:pStyle w:val="Contents1"/>
             <w:tabs>
-              <w:tab w:val="right" w:leader="dot" w:pos="9350"/>
+              <w:tab w:val="clear" w:pos="720"/>
+              <w:tab w:val="right" w:pos="9350" w:leader="dot"/>
             </w:tabs>
             <w:rPr>
-              <w:rFonts w:eastAsiaTheme="minorEastAsia" w:cstheme="minorBidi"/>
-              <w:b w:val="0"/>
-              <w:bCs w:val="0"/>
-              <w:i w:val="0"/>
-              <w:iCs w:val="0"/>
+              <w:rFonts w:eastAsia="" w:cs="" w:cstheme="minorBidi" w:eastAsiaTheme="minorEastAsia"/>
+              <w:b w:val="false"/>
+              <w:bCs w:val="false"/>
+              <w:i w:val="false"/>
+              <w:i w:val="false"/>
+              <w:iCs w:val="false"/>
             </w:rPr>
           </w:pPr>
           <w:hyperlink w:anchor="_Toc35542548">
             <w:r>
               <w:rPr>
+                <w:webHidden/>
                 <w:rStyle w:val="IndexLink"/>
-                <w:webHidden/>
+                <w:vanish w:val="false"/>
               </w:rPr>
               <w:t>1  Introduction</w:t>
             </w:r>
@@ -241,12 +279,7 @@
               <w:rPr>
                 <w:webHidden/>
               </w:rPr>
-              <w:instrText>PAGEREF _Toc35542548 \h</w:instrText>
-            </w:r>
-            <w:r>
-              <w:rPr>
-                <w:webHidden/>
-              </w:rPr>
+              <w:instrText xml:space="preserve">PAGEREF _Toc35542548 \h</w:instrText>
             </w:r>
             <w:r>
               <w:rPr>
@@ -271,14 +304,15 @@
         </w:p>
         <w:p>
           <w:pPr>
-            <w:pStyle w:val="TOC2"/>
+            <w:pStyle w:val="Contents2"/>
             <w:tabs>
-              <w:tab w:val="right" w:leader="dot" w:pos="9350"/>
+              <w:tab w:val="clear" w:pos="720"/>
+              <w:tab w:val="right" w:pos="9350" w:leader="dot"/>
             </w:tabs>
             <w:rPr>
-              <w:rFonts w:eastAsiaTheme="minorEastAsia" w:cstheme="minorBidi"/>
-              <w:b w:val="0"/>
-              <w:bCs w:val="0"/>
+              <w:rFonts w:eastAsia="" w:cs="" w:cstheme="minorBidi" w:eastAsiaTheme="minorEastAsia"/>
+              <w:b w:val="false"/>
+              <w:bCs w:val="false"/>
               <w:sz w:val="24"/>
               <w:szCs w:val="24"/>
             </w:rPr>
@@ -286,8 +320,9 @@
           <w:hyperlink w:anchor="_Toc35542549">
             <w:r>
               <w:rPr>
+                <w:webHidden/>
                 <w:rStyle w:val="IndexLink"/>
-                <w:webHidden/>
+                <w:vanish w:val="false"/>
               </w:rPr>
               <w:t>1.1  Project Scope and Purpose</w:t>
             </w:r>
@@ -301,12 +336,7 @@
               <w:rPr>
                 <w:webHidden/>
               </w:rPr>
-              <w:instrText>PAGEREF _Toc35542549 \h</w:instrText>
-            </w:r>
-            <w:r>
-              <w:rPr>
-                <w:webHidden/>
-              </w:rPr>
+              <w:instrText xml:space="preserve">PAGEREF _Toc35542549 \h</w:instrText>
             </w:r>
             <w:r>
               <w:rPr>
@@ -331,14 +361,15 @@
         </w:p>
         <w:p>
           <w:pPr>
-            <w:pStyle w:val="TOC2"/>
+            <w:pStyle w:val="Contents2"/>
             <w:tabs>
-              <w:tab w:val="right" w:leader="dot" w:pos="9350"/>
+              <w:tab w:val="clear" w:pos="720"/>
+              <w:tab w:val="right" w:pos="9350" w:leader="dot"/>
             </w:tabs>
             <w:rPr>
-              <w:rFonts w:eastAsiaTheme="minorEastAsia" w:cstheme="minorBidi"/>
-              <w:b w:val="0"/>
-              <w:bCs w:val="0"/>
+              <w:rFonts w:eastAsia="" w:cs="" w:cstheme="minorBidi" w:eastAsiaTheme="minorEastAsia"/>
+              <w:b w:val="false"/>
+              <w:bCs w:val="false"/>
               <w:sz w:val="24"/>
               <w:szCs w:val="24"/>
             </w:rPr>
@@ -346,8 +377,9 @@
           <w:hyperlink w:anchor="_Toc35542550">
             <w:r>
               <w:rPr>
+                <w:webHidden/>
                 <w:rStyle w:val="IndexLink"/>
-                <w:webHidden/>
+                <w:vanish w:val="false"/>
               </w:rPr>
               <w:t>1.2  Intended Audience</w:t>
             </w:r>
@@ -361,12 +393,7 @@
               <w:rPr>
                 <w:webHidden/>
               </w:rPr>
-              <w:instrText>PAGEREF _Toc35542550 \h</w:instrText>
-            </w:r>
-            <w:r>
-              <w:rPr>
-                <w:webHidden/>
-              </w:rPr>
+              <w:instrText xml:space="preserve">PAGEREF _Toc35542550 \h</w:instrText>
             </w:r>
             <w:r>
               <w:rPr>
@@ -391,23 +418,26 @@
         </w:p>
         <w:p>
           <w:pPr>
-            <w:pStyle w:val="TOC1"/>
+            <w:pStyle w:val="Contents1"/>
             <w:tabs>
-              <w:tab w:val="right" w:leader="dot" w:pos="9350"/>
+              <w:tab w:val="clear" w:pos="720"/>
+              <w:tab w:val="right" w:pos="9350" w:leader="dot"/>
             </w:tabs>
             <w:rPr>
-              <w:rFonts w:eastAsiaTheme="minorEastAsia" w:cstheme="minorBidi"/>
-              <w:b w:val="0"/>
-              <w:bCs w:val="0"/>
-              <w:i w:val="0"/>
-              <w:iCs w:val="0"/>
+              <w:rFonts w:eastAsia="" w:cs="" w:cstheme="minorBidi" w:eastAsiaTheme="minorEastAsia"/>
+              <w:b w:val="false"/>
+              <w:bCs w:val="false"/>
+              <w:i w:val="false"/>
+              <w:i w:val="false"/>
+              <w:iCs w:val="false"/>
             </w:rPr>
           </w:pPr>
           <w:hyperlink w:anchor="_Toc35542551">
             <w:r>
               <w:rPr>
+                <w:webHidden/>
                 <w:rStyle w:val="IndexLink"/>
-                <w:webHidden/>
+                <w:vanish w:val="false"/>
               </w:rPr>
               <w:t>2  Description</w:t>
             </w:r>
@@ -421,12 +451,7 @@
               <w:rPr>
                 <w:webHidden/>
               </w:rPr>
-              <w:instrText>PAGEREF _Toc35542551 \h</w:instrText>
-            </w:r>
-            <w:r>
-              <w:rPr>
-                <w:webHidden/>
-              </w:rPr>
+              <w:instrText xml:space="preserve">PAGEREF _Toc35542551 \h</w:instrText>
             </w:r>
             <w:r>
               <w:rPr>
@@ -451,14 +476,15 @@
         </w:p>
         <w:p>
           <w:pPr>
-            <w:pStyle w:val="TOC2"/>
+            <w:pStyle w:val="Contents2"/>
             <w:tabs>
-              <w:tab w:val="right" w:leader="dot" w:pos="9350"/>
+              <w:tab w:val="clear" w:pos="720"/>
+              <w:tab w:val="right" w:pos="9350" w:leader="dot"/>
             </w:tabs>
             <w:rPr>
-              <w:rFonts w:eastAsiaTheme="minorEastAsia" w:cstheme="minorBidi"/>
-              <w:b w:val="0"/>
-              <w:bCs w:val="0"/>
+              <w:rFonts w:eastAsia="" w:cs="" w:cstheme="minorBidi" w:eastAsiaTheme="minorEastAsia"/>
+              <w:b w:val="false"/>
+              <w:bCs w:val="false"/>
               <w:sz w:val="24"/>
               <w:szCs w:val="24"/>
             </w:rPr>
@@ -466,8 +492,9 @@
           <w:hyperlink w:anchor="_Toc35542552">
             <w:r>
               <w:rPr>
+                <w:webHidden/>
                 <w:rStyle w:val="IndexLink"/>
-                <w:webHidden/>
+                <w:vanish w:val="false"/>
               </w:rPr>
               <w:t>2.1 Product Description</w:t>
             </w:r>
@@ -481,12 +508,7 @@
               <w:rPr>
                 <w:webHidden/>
               </w:rPr>
-              <w:instrText>PAGEREF _Toc35542552 \h</w:instrText>
-            </w:r>
-            <w:r>
-              <w:rPr>
-                <w:webHidden/>
-              </w:rPr>
+              <w:instrText xml:space="preserve">PAGEREF _Toc35542552 \h</w:instrText>
             </w:r>
             <w:r>
               <w:rPr>
@@ -511,14 +533,15 @@
         </w:p>
         <w:p>
           <w:pPr>
-            <w:pStyle w:val="TOC2"/>
+            <w:pStyle w:val="Contents2"/>
             <w:tabs>
-              <w:tab w:val="right" w:leader="dot" w:pos="9350"/>
+              <w:tab w:val="clear" w:pos="720"/>
+              <w:tab w:val="right" w:pos="9350" w:leader="dot"/>
             </w:tabs>
             <w:rPr>
-              <w:rFonts w:eastAsiaTheme="minorEastAsia" w:cstheme="minorBidi"/>
-              <w:b w:val="0"/>
-              <w:bCs w:val="0"/>
+              <w:rFonts w:eastAsia="" w:cs="" w:cstheme="minorBidi" w:eastAsiaTheme="minorEastAsia"/>
+              <w:b w:val="false"/>
+              <w:bCs w:val="false"/>
               <w:sz w:val="24"/>
               <w:szCs w:val="24"/>
             </w:rPr>
@@ -526,8 +549,9 @@
           <w:hyperlink w:anchor="_Toc35542553">
             <w:r>
               <w:rPr>
+                <w:webHidden/>
                 <w:rStyle w:val="IndexLink"/>
-                <w:webHidden/>
+                <w:vanish w:val="false"/>
               </w:rPr>
               <w:t>2.2 Operating Environment</w:t>
             </w:r>
@@ -541,12 +565,7 @@
               <w:rPr>
                 <w:webHidden/>
               </w:rPr>
-              <w:instrText>PAGEREF _Toc35542553 \h</w:instrText>
-            </w:r>
-            <w:r>
-              <w:rPr>
-                <w:webHidden/>
-              </w:rPr>
+              <w:instrText xml:space="preserve">PAGEREF _Toc35542553 \h</w:instrText>
             </w:r>
             <w:r>
               <w:rPr>
@@ -571,14 +590,15 @@
         </w:p>
         <w:p>
           <w:pPr>
-            <w:pStyle w:val="TOC2"/>
+            <w:pStyle w:val="Contents2"/>
             <w:tabs>
-              <w:tab w:val="right" w:leader="dot" w:pos="9350"/>
+              <w:tab w:val="clear" w:pos="720"/>
+              <w:tab w:val="right" w:pos="9350" w:leader="dot"/>
             </w:tabs>
             <w:rPr>
-              <w:rFonts w:eastAsiaTheme="minorEastAsia" w:cstheme="minorBidi"/>
-              <w:b w:val="0"/>
-              <w:bCs w:val="0"/>
+              <w:rFonts w:eastAsia="" w:cs="" w:cstheme="minorBidi" w:eastAsiaTheme="minorEastAsia"/>
+              <w:b w:val="false"/>
+              <w:bCs w:val="false"/>
               <w:sz w:val="24"/>
               <w:szCs w:val="24"/>
             </w:rPr>
@@ -586,8 +606,9 @@
           <w:hyperlink w:anchor="_Toc35542554">
             <w:r>
               <w:rPr>
+                <w:webHidden/>
                 <w:rStyle w:val="IndexLink"/>
-                <w:webHidden/>
+                <w:vanish w:val="false"/>
               </w:rPr>
               <w:t>2.3 User Classes</w:t>
             </w:r>
@@ -601,12 +622,7 @@
               <w:rPr>
                 <w:webHidden/>
               </w:rPr>
-              <w:instrText>PAGEREF _Toc35542554 \h</w:instrText>
-            </w:r>
-            <w:r>
-              <w:rPr>
-                <w:webHidden/>
-              </w:rPr>
+              <w:instrText xml:space="preserve">PAGEREF _Toc35542554 \h</w:instrText>
             </w:r>
             <w:r>
               <w:rPr>
@@ -631,12 +647,13 @@
         </w:p>
         <w:p>
           <w:pPr>
-            <w:pStyle w:val="TOC3"/>
+            <w:pStyle w:val="Contents3"/>
             <w:tabs>
-              <w:tab w:val="right" w:leader="dot" w:pos="9350"/>
+              <w:tab w:val="clear" w:pos="720"/>
+              <w:tab w:val="right" w:pos="9350" w:leader="dot"/>
             </w:tabs>
             <w:rPr>
-              <w:rFonts w:eastAsiaTheme="minorEastAsia" w:cstheme="minorBidi"/>
+              <w:rFonts w:eastAsia="" w:cs="" w:cstheme="minorBidi" w:eastAsiaTheme="minorEastAsia"/>
               <w:sz w:val="24"/>
               <w:szCs w:val="24"/>
             </w:rPr>
@@ -644,8 +661,9 @@
           <w:hyperlink w:anchor="_Toc35542555">
             <w:r>
               <w:rPr>
+                <w:webHidden/>
                 <w:rStyle w:val="IndexLink"/>
-                <w:webHidden/>
+                <w:vanish w:val="false"/>
               </w:rPr>
               <w:t>2.3.1 Class 1</w:t>
             </w:r>
@@ -659,12 +677,7 @@
               <w:rPr>
                 <w:webHidden/>
               </w:rPr>
-              <w:instrText>PAGEREF _Toc35542555 \h</w:instrText>
-            </w:r>
-            <w:r>
-              <w:rPr>
-                <w:webHidden/>
-              </w:rPr>
+              <w:instrText xml:space="preserve">PAGEREF _Toc35542555 \h</w:instrText>
             </w:r>
             <w:r>
               <w:rPr>
@@ -689,12 +702,13 @@
         </w:p>
         <w:p>
           <w:pPr>
-            <w:pStyle w:val="TOC3"/>
+            <w:pStyle w:val="Contents3"/>
             <w:tabs>
-              <w:tab w:val="right" w:leader="dot" w:pos="9350"/>
+              <w:tab w:val="clear" w:pos="720"/>
+              <w:tab w:val="right" w:pos="9350" w:leader="dot"/>
             </w:tabs>
             <w:rPr>
-              <w:rFonts w:eastAsiaTheme="minorEastAsia" w:cstheme="minorBidi"/>
+              <w:rFonts w:eastAsia="" w:cs="" w:cstheme="minorBidi" w:eastAsiaTheme="minorEastAsia"/>
               <w:sz w:val="24"/>
               <w:szCs w:val="24"/>
             </w:rPr>
@@ -702,8 +716,9 @@
           <w:hyperlink w:anchor="_Toc35542556">
             <w:r>
               <w:rPr>
+                <w:webHidden/>
                 <w:rStyle w:val="IndexLink"/>
-                <w:webHidden/>
+                <w:vanish w:val="false"/>
               </w:rPr>
               <w:t>2.3.2 Class 2</w:t>
             </w:r>
@@ -717,12 +732,7 @@
               <w:rPr>
                 <w:webHidden/>
               </w:rPr>
-              <w:instrText>PAGEREF _Toc35542556 \h</w:instrText>
-            </w:r>
-            <w:r>
-              <w:rPr>
-                <w:webHidden/>
-              </w:rPr>
+              <w:instrText xml:space="preserve">PAGEREF _Toc35542556 \h</w:instrText>
             </w:r>
             <w:r>
               <w:rPr>
@@ -747,12 +757,13 @@
         </w:p>
         <w:p>
           <w:pPr>
-            <w:pStyle w:val="TOC3"/>
+            <w:pStyle w:val="Contents3"/>
             <w:tabs>
-              <w:tab w:val="right" w:leader="dot" w:pos="9350"/>
+              <w:tab w:val="clear" w:pos="720"/>
+              <w:tab w:val="right" w:pos="9350" w:leader="dot"/>
             </w:tabs>
             <w:rPr>
-              <w:rFonts w:eastAsiaTheme="minorEastAsia" w:cstheme="minorBidi"/>
+              <w:rFonts w:eastAsia="" w:cs="" w:cstheme="minorBidi" w:eastAsiaTheme="minorEastAsia"/>
               <w:sz w:val="24"/>
               <w:szCs w:val="24"/>
             </w:rPr>
@@ -760,8 +771,9 @@
           <w:hyperlink w:anchor="_Toc35542557">
             <w:r>
               <w:rPr>
+                <w:webHidden/>
                 <w:rStyle w:val="IndexLink"/>
-                <w:webHidden/>
+                <w:vanish w:val="false"/>
               </w:rPr>
               <w:t>2.3.3 Class 3</w:t>
             </w:r>
@@ -775,12 +787,7 @@
               <w:rPr>
                 <w:webHidden/>
               </w:rPr>
-              <w:instrText>PAGEREF _Toc35542557 \h</w:instrText>
-            </w:r>
-            <w:r>
-              <w:rPr>
-                <w:webHidden/>
-              </w:rPr>
+              <w:instrText xml:space="preserve">PAGEREF _Toc35542557 \h</w:instrText>
             </w:r>
             <w:r>
               <w:rPr>
@@ -805,23 +812,26 @@
         </w:p>
         <w:p>
           <w:pPr>
-            <w:pStyle w:val="TOC1"/>
+            <w:pStyle w:val="Contents1"/>
             <w:tabs>
-              <w:tab w:val="right" w:leader="dot" w:pos="9350"/>
+              <w:tab w:val="clear" w:pos="720"/>
+              <w:tab w:val="right" w:pos="9350" w:leader="dot"/>
             </w:tabs>
             <w:rPr>
-              <w:rFonts w:eastAsiaTheme="minorEastAsia" w:cstheme="minorBidi"/>
-              <w:b w:val="0"/>
-              <w:bCs w:val="0"/>
-              <w:i w:val="0"/>
-              <w:iCs w:val="0"/>
+              <w:rFonts w:eastAsia="" w:cs="" w:cstheme="minorBidi" w:eastAsiaTheme="minorEastAsia"/>
+              <w:b w:val="false"/>
+              <w:bCs w:val="false"/>
+              <w:i w:val="false"/>
+              <w:i w:val="false"/>
+              <w:iCs w:val="false"/>
             </w:rPr>
           </w:pPr>
           <w:hyperlink w:anchor="_Toc35542558">
             <w:r>
               <w:rPr>
+                <w:webHidden/>
                 <w:rStyle w:val="IndexLink"/>
-                <w:webHidden/>
+                <w:vanish w:val="false"/>
               </w:rPr>
               <w:t>3  Features</w:t>
             </w:r>
@@ -835,12 +845,7 @@
               <w:rPr>
                 <w:webHidden/>
               </w:rPr>
-              <w:instrText>PAGEREF _Toc35542558 \h</w:instrText>
-            </w:r>
-            <w:r>
-              <w:rPr>
-                <w:webHidden/>
-              </w:rPr>
+              <w:instrText xml:space="preserve">PAGEREF _Toc35542558 \h</w:instrText>
             </w:r>
             <w:r>
               <w:rPr>
@@ -865,14 +870,15 @@
         </w:p>
         <w:p>
           <w:pPr>
-            <w:pStyle w:val="TOC2"/>
+            <w:pStyle w:val="Contents2"/>
             <w:tabs>
-              <w:tab w:val="right" w:leader="dot" w:pos="9350"/>
+              <w:tab w:val="clear" w:pos="720"/>
+              <w:tab w:val="right" w:pos="9350" w:leader="dot"/>
             </w:tabs>
             <w:rPr>
-              <w:rFonts w:eastAsiaTheme="minorEastAsia" w:cstheme="minorBidi"/>
-              <w:b w:val="0"/>
-              <w:bCs w:val="0"/>
+              <w:rFonts w:eastAsia="" w:cs="" w:cstheme="minorBidi" w:eastAsiaTheme="minorEastAsia"/>
+              <w:b w:val="false"/>
+              <w:bCs w:val="false"/>
               <w:sz w:val="24"/>
               <w:szCs w:val="24"/>
             </w:rPr>
@@ -880,8 +886,9 @@
           <w:hyperlink w:anchor="_Toc35542559">
             <w:r>
               <w:rPr>
+                <w:webHidden/>
                 <w:rStyle w:val="IndexLink"/>
-                <w:webHidden/>
+                <w:vanish w:val="false"/>
               </w:rPr>
               <w:t>3.1  Feature 1</w:t>
             </w:r>
@@ -895,12 +902,7 @@
               <w:rPr>
                 <w:webHidden/>
               </w:rPr>
-              <w:instrText>PAGEREF _Toc35542559 \h</w:instrText>
-            </w:r>
-            <w:r>
-              <w:rPr>
-                <w:webHidden/>
-              </w:rPr>
+              <w:instrText xml:space="preserve">PAGEREF _Toc35542559 \h</w:instrText>
             </w:r>
             <w:r>
               <w:rPr>
@@ -925,14 +927,15 @@
         </w:p>
         <w:p>
           <w:pPr>
-            <w:pStyle w:val="TOC2"/>
+            <w:pStyle w:val="Contents2"/>
             <w:tabs>
-              <w:tab w:val="right" w:leader="dot" w:pos="9350"/>
+              <w:tab w:val="clear" w:pos="720"/>
+              <w:tab w:val="right" w:pos="9350" w:leader="dot"/>
             </w:tabs>
             <w:rPr>
-              <w:rFonts w:eastAsiaTheme="minorEastAsia" w:cstheme="minorBidi"/>
-              <w:b w:val="0"/>
-              <w:bCs w:val="0"/>
+              <w:rFonts w:eastAsia="" w:cs="" w:cstheme="minorBidi" w:eastAsiaTheme="minorEastAsia"/>
+              <w:b w:val="false"/>
+              <w:bCs w:val="false"/>
               <w:sz w:val="24"/>
               <w:szCs w:val="24"/>
             </w:rPr>
@@ -940,8 +943,9 @@
           <w:hyperlink w:anchor="_Toc35542560">
             <w:r>
               <w:rPr>
+                <w:webHidden/>
                 <w:rStyle w:val="IndexLink"/>
-                <w:webHidden/>
+                <w:vanish w:val="false"/>
               </w:rPr>
               <w:t>3.2 Feature 2</w:t>
             </w:r>
@@ -955,12 +959,7 @@
               <w:rPr>
                 <w:webHidden/>
               </w:rPr>
-              <w:instrText>PAGEREF _Toc35542560 \h</w:instrText>
-            </w:r>
-            <w:r>
-              <w:rPr>
-                <w:webHidden/>
-              </w:rPr>
+              <w:instrText xml:space="preserve">PAGEREF _Toc35542560 \h</w:instrText>
             </w:r>
             <w:r>
               <w:rPr>
@@ -985,14 +984,15 @@
         </w:p>
         <w:p>
           <w:pPr>
-            <w:pStyle w:val="TOC2"/>
+            <w:pStyle w:val="Contents2"/>
             <w:tabs>
-              <w:tab w:val="right" w:leader="dot" w:pos="9350"/>
+              <w:tab w:val="clear" w:pos="720"/>
+              <w:tab w:val="right" w:pos="9350" w:leader="dot"/>
             </w:tabs>
             <w:rPr>
-              <w:rFonts w:eastAsiaTheme="minorEastAsia" w:cstheme="minorBidi"/>
-              <w:b w:val="0"/>
-              <w:bCs w:val="0"/>
+              <w:rFonts w:eastAsia="" w:cs="" w:cstheme="minorBidi" w:eastAsiaTheme="minorEastAsia"/>
+              <w:b w:val="false"/>
+              <w:bCs w:val="false"/>
               <w:sz w:val="24"/>
               <w:szCs w:val="24"/>
             </w:rPr>
@@ -1000,8 +1000,9 @@
           <w:hyperlink w:anchor="_Toc35542561">
             <w:r>
               <w:rPr>
+                <w:webHidden/>
                 <w:rStyle w:val="IndexLink"/>
-                <w:webHidden/>
+                <w:vanish w:val="false"/>
               </w:rPr>
               <w:t>3.3 Feature 3</w:t>
             </w:r>
@@ -1015,12 +1016,7 @@
               <w:rPr>
                 <w:webHidden/>
               </w:rPr>
-              <w:instrText>PAGEREF _Toc35542561 \h</w:instrText>
-            </w:r>
-            <w:r>
-              <w:rPr>
-                <w:webHidden/>
-              </w:rPr>
+              <w:instrText xml:space="preserve">PAGEREF _Toc35542561 \h</w:instrText>
             </w:r>
             <w:r>
               <w:rPr>
@@ -1045,23 +1041,26 @@
         </w:p>
         <w:p>
           <w:pPr>
-            <w:pStyle w:val="TOC1"/>
+            <w:pStyle w:val="Contents1"/>
             <w:tabs>
-              <w:tab w:val="right" w:leader="dot" w:pos="9350"/>
+              <w:tab w:val="clear" w:pos="720"/>
+              <w:tab w:val="right" w:pos="9350" w:leader="dot"/>
             </w:tabs>
             <w:rPr>
-              <w:rFonts w:eastAsiaTheme="minorEastAsia" w:cstheme="minorBidi"/>
-              <w:b w:val="0"/>
-              <w:bCs w:val="0"/>
-              <w:i w:val="0"/>
-              <w:iCs w:val="0"/>
+              <w:rFonts w:eastAsia="" w:cs="" w:cstheme="minorBidi" w:eastAsiaTheme="minorEastAsia"/>
+              <w:b w:val="false"/>
+              <w:bCs w:val="false"/>
+              <w:i w:val="false"/>
+              <w:i w:val="false"/>
+              <w:iCs w:val="false"/>
             </w:rPr>
           </w:pPr>
           <w:hyperlink w:anchor="_Toc35542562">
             <w:r>
               <w:rPr>
+                <w:webHidden/>
                 <w:rStyle w:val="IndexLink"/>
-                <w:webHidden/>
+                <w:vanish w:val="false"/>
               </w:rPr>
               <w:t>4  Interface</w:t>
             </w:r>
@@ -1075,12 +1074,7 @@
               <w:rPr>
                 <w:webHidden/>
               </w:rPr>
-              <w:instrText>PAGEREF _Toc35542562 \h</w:instrText>
-            </w:r>
-            <w:r>
-              <w:rPr>
-                <w:webHidden/>
-              </w:rPr>
+              <w:instrText xml:space="preserve">PAGEREF _Toc35542562 \h</w:instrText>
             </w:r>
             <w:r>
               <w:rPr>
@@ -1105,14 +1099,15 @@
         </w:p>
         <w:p>
           <w:pPr>
-            <w:pStyle w:val="TOC2"/>
+            <w:pStyle w:val="Contents2"/>
             <w:tabs>
-              <w:tab w:val="right" w:leader="dot" w:pos="9350"/>
+              <w:tab w:val="clear" w:pos="720"/>
+              <w:tab w:val="right" w:pos="9350" w:leader="dot"/>
             </w:tabs>
             <w:rPr>
-              <w:rFonts w:eastAsiaTheme="minorEastAsia" w:cstheme="minorBidi"/>
-              <w:b w:val="0"/>
-              <w:bCs w:val="0"/>
+              <w:rFonts w:eastAsia="" w:cs="" w:cstheme="minorBidi" w:eastAsiaTheme="minorEastAsia"/>
+              <w:b w:val="false"/>
+              <w:bCs w:val="false"/>
               <w:sz w:val="24"/>
               <w:szCs w:val="24"/>
             </w:rPr>
@@ -1120,8 +1115,9 @@
           <w:hyperlink w:anchor="_Toc35542563">
             <w:r>
               <w:rPr>
+                <w:webHidden/>
                 <w:rStyle w:val="IndexLink"/>
-                <w:webHidden/>
+                <w:vanish w:val="false"/>
               </w:rPr>
               <w:t>4.1 User Interface</w:t>
             </w:r>
@@ -1135,12 +1131,7 @@
               <w:rPr>
                 <w:webHidden/>
               </w:rPr>
-              <w:instrText>PAGEREF _Toc35542563 \h</w:instrText>
-            </w:r>
-            <w:r>
-              <w:rPr>
-                <w:webHidden/>
-              </w:rPr>
+              <w:instrText xml:space="preserve">PAGEREF _Toc35542563 \h</w:instrText>
             </w:r>
             <w:r>
               <w:rPr>
@@ -1165,14 +1156,15 @@
         </w:p>
         <w:p>
           <w:pPr>
-            <w:pStyle w:val="TOC2"/>
+            <w:pStyle w:val="Contents2"/>
             <w:tabs>
-              <w:tab w:val="right" w:leader="dot" w:pos="9350"/>
+              <w:tab w:val="clear" w:pos="720"/>
+              <w:tab w:val="right" w:pos="9350" w:leader="dot"/>
             </w:tabs>
             <w:rPr>
-              <w:rFonts w:eastAsiaTheme="minorEastAsia" w:cstheme="minorBidi"/>
-              <w:b w:val="0"/>
-              <w:bCs w:val="0"/>
+              <w:rFonts w:eastAsia="" w:cs="" w:cstheme="minorBidi" w:eastAsiaTheme="minorEastAsia"/>
+              <w:b w:val="false"/>
+              <w:bCs w:val="false"/>
               <w:sz w:val="24"/>
               <w:szCs w:val="24"/>
             </w:rPr>
@@ -1180,8 +1172,9 @@
           <w:hyperlink w:anchor="_Toc35542564">
             <w:r>
               <w:rPr>
+                <w:webHidden/>
                 <w:rStyle w:val="IndexLink"/>
-                <w:webHidden/>
+                <w:vanish w:val="false"/>
               </w:rPr>
               <w:t>4.2 Hardware Interface</w:t>
             </w:r>
@@ -1195,12 +1188,7 @@
               <w:rPr>
                 <w:webHidden/>
               </w:rPr>
-              <w:instrText>PAGEREF _Toc35542564 \h</w:instrText>
-            </w:r>
-            <w:r>
-              <w:rPr>
-                <w:webHidden/>
-              </w:rPr>
+              <w:instrText xml:space="preserve">PAGEREF _Toc35542564 \h</w:instrText>
             </w:r>
             <w:r>
               <w:rPr>
@@ -1225,14 +1213,15 @@
         </w:p>
         <w:p>
           <w:pPr>
-            <w:pStyle w:val="TOC2"/>
+            <w:pStyle w:val="Contents2"/>
             <w:tabs>
-              <w:tab w:val="right" w:leader="dot" w:pos="9350"/>
+              <w:tab w:val="clear" w:pos="720"/>
+              <w:tab w:val="right" w:pos="9350" w:leader="dot"/>
             </w:tabs>
             <w:rPr>
-              <w:rFonts w:eastAsiaTheme="minorEastAsia" w:cstheme="minorBidi"/>
-              <w:b w:val="0"/>
-              <w:bCs w:val="0"/>
+              <w:rFonts w:eastAsia="" w:cs="" w:cstheme="minorBidi" w:eastAsiaTheme="minorEastAsia"/>
+              <w:b w:val="false"/>
+              <w:bCs w:val="false"/>
               <w:sz w:val="24"/>
               <w:szCs w:val="24"/>
             </w:rPr>
@@ -1240,8 +1229,9 @@
           <w:hyperlink w:anchor="_Toc35542565">
             <w:r>
               <w:rPr>
+                <w:webHidden/>
                 <w:rStyle w:val="IndexLink"/>
-                <w:webHidden/>
+                <w:vanish w:val="false"/>
               </w:rPr>
               <w:t>4.3 Software Interface</w:t>
             </w:r>
@@ -1255,12 +1245,7 @@
               <w:rPr>
                 <w:webHidden/>
               </w:rPr>
-              <w:instrText>PAGEREF _Toc35542565 \h</w:instrText>
-            </w:r>
-            <w:r>
-              <w:rPr>
-                <w:webHidden/>
-              </w:rPr>
+              <w:instrText xml:space="preserve">PAGEREF _Toc35542565 \h</w:instrText>
             </w:r>
             <w:r>
               <w:rPr>
@@ -1285,23 +1270,26 @@
         </w:p>
         <w:p>
           <w:pPr>
-            <w:pStyle w:val="TOC1"/>
+            <w:pStyle w:val="Contents1"/>
             <w:tabs>
-              <w:tab w:val="right" w:leader="dot" w:pos="9350"/>
+              <w:tab w:val="clear" w:pos="720"/>
+              <w:tab w:val="right" w:pos="9350" w:leader="dot"/>
             </w:tabs>
             <w:rPr>
-              <w:rFonts w:eastAsiaTheme="minorEastAsia" w:cstheme="minorBidi"/>
-              <w:b w:val="0"/>
-              <w:bCs w:val="0"/>
-              <w:i w:val="0"/>
-              <w:iCs w:val="0"/>
+              <w:rFonts w:eastAsia="" w:cs="" w:cstheme="minorBidi" w:eastAsiaTheme="minorEastAsia"/>
+              <w:b w:val="false"/>
+              <w:bCs w:val="false"/>
+              <w:i w:val="false"/>
+              <w:i w:val="false"/>
+              <w:iCs w:val="false"/>
             </w:rPr>
           </w:pPr>
           <w:hyperlink w:anchor="_Toc35542566">
             <w:r>
               <w:rPr>
+                <w:webHidden/>
                 <w:rStyle w:val="IndexLink"/>
-                <w:webHidden/>
+                <w:vanish w:val="false"/>
               </w:rPr>
               <w:t>5  Other Requirements</w:t>
             </w:r>
@@ -1315,12 +1303,7 @@
               <w:rPr>
                 <w:webHidden/>
               </w:rPr>
-              <w:instrText>PAGEREF _Toc35542566 \h</w:instrText>
-            </w:r>
-            <w:r>
-              <w:rPr>
-                <w:webHidden/>
-              </w:rPr>
+              <w:instrText xml:space="preserve">PAGEREF _Toc35542566 \h</w:instrText>
             </w:r>
             <w:r>
               <w:rPr>
@@ -1344,24 +1327,49 @@
           </w:hyperlink>
         </w:p>
         <w:p>
+          <w:pPr>
+            <w:pStyle w:val="Normal"/>
+            <w:rPr/>
+          </w:pPr>
           <w:r>
+            <w:rPr/>
+          </w:r>
+          <w:r>
+            <w:rPr/>
             <w:fldChar w:fldCharType="end"/>
           </w:r>
         </w:p>
       </w:sdtContent>
     </w:sdt>
     <w:p>
+      <w:pPr>
+        <w:pStyle w:val="Normal"/>
+        <w:rPr/>
+      </w:pPr>
+      <w:r>
+        <w:rPr/>
+      </w:r>
       <w:r>
         <w:br w:type="page"/>
       </w:r>
     </w:p>
-    <w:p/>
+    <w:p>
+      <w:pPr>
+        <w:pStyle w:val="Normal"/>
+        <w:rPr/>
+      </w:pPr>
+      <w:r>
+        <w:rPr/>
+      </w:r>
+    </w:p>
     <w:p>
       <w:pPr>
         <w:pStyle w:val="Heading1"/>
+        <w:rPr/>
       </w:pPr>
       <w:bookmarkStart w:id="0" w:name="_Toc35542547"/>
       <w:r>
+        <w:rPr/>
         <w:t>Revision History</w:t>
       </w:r>
       <w:bookmarkEnd w:id="0"/>
@@ -1369,21 +1377,29 @@
     <w:tbl>
       <w:tblPr>
         <w:tblW w:w="11452" w:type="dxa"/>
+        <w:jc w:val="left"/>
         <w:tblInd w:w="-1071" w:type="dxa"/>
         <w:tblLayout w:type="fixed"/>
-        <w:tblLook w:val="0000" w:firstRow="0" w:lastRow="0" w:firstColumn="0" w:lastColumn="0" w:noHBand="0" w:noVBand="0"/>
+        <w:tblCellMar>
+          <w:top w:w="0" w:type="dxa"/>
+          <w:left w:w="108" w:type="dxa"/>
+          <w:bottom w:w="0" w:type="dxa"/>
+          <w:right w:w="108" w:type="dxa"/>
+        </w:tblCellMar>
+        <w:tblLook w:val="0000" w:noHBand="0" w:noVBand="0" w:firstColumn="0" w:lastRow="0" w:lastColumn="0" w:firstRow="0"/>
       </w:tblPr>
       <w:tblGrid>
-        <w:gridCol w:w="2158"/>
-        <w:gridCol w:w="1172"/>
+        <w:gridCol w:w="2157"/>
+        <w:gridCol w:w="1173"/>
         <w:gridCol w:w="4954"/>
         <w:gridCol w:w="1584"/>
         <w:gridCol w:w="1584"/>
       </w:tblGrid>
       <w:tr>
+        <w:trPr/>
         <w:tc>
           <w:tcPr>
-            <w:tcW w:w="2158" w:type="dxa"/>
+            <w:tcW w:w="2157" w:type="dxa"/>
             <w:tcBorders>
               <w:top w:val="single" w:sz="12" w:space="0" w:color="000000"/>
               <w:left w:val="single" w:sz="12" w:space="0" w:color="000000"/>
@@ -1393,7 +1409,8 @@
           </w:tcPr>
           <w:p>
             <w:pPr>
-              <w:widowControl w:val="0"/>
+              <w:pStyle w:val="Normal"/>
+              <w:widowControl w:val="false"/>
               <w:spacing w:before="40" w:after="40"/>
               <w:rPr>
                 <w:b/>
@@ -1409,7 +1426,7 @@
         </w:tc>
         <w:tc>
           <w:tcPr>
-            <w:tcW w:w="1172" w:type="dxa"/>
+            <w:tcW w:w="1173" w:type="dxa"/>
             <w:tcBorders>
               <w:top w:val="single" w:sz="12" w:space="0" w:color="000000"/>
               <w:left w:val="single" w:sz="6" w:space="0" w:color="000000"/>
@@ -1419,7 +1436,8 @@
           </w:tcPr>
           <w:p>
             <w:pPr>
-              <w:widowControl w:val="0"/>
+              <w:pStyle w:val="Normal"/>
+              <w:widowControl w:val="false"/>
               <w:spacing w:before="40" w:after="40"/>
               <w:rPr>
                 <w:b/>
@@ -1445,7 +1463,8 @@
           </w:tcPr>
           <w:p>
             <w:pPr>
-              <w:widowControl w:val="0"/>
+              <w:pStyle w:val="Normal"/>
+              <w:widowControl w:val="false"/>
               <w:spacing w:before="40" w:after="40"/>
               <w:rPr>
                 <w:b/>
@@ -1471,7 +1490,8 @@
           </w:tcPr>
           <w:p>
             <w:pPr>
-              <w:widowControl w:val="0"/>
+              <w:pStyle w:val="Normal"/>
+              <w:widowControl w:val="false"/>
               <w:spacing w:before="40" w:after="40"/>
               <w:rPr>
                 <w:b/>
@@ -1497,7 +1517,8 @@
           </w:tcPr>
           <w:p>
             <w:pPr>
-              <w:widowControl w:val="0"/>
+              <w:pStyle w:val="Normal"/>
+              <w:widowControl w:val="false"/>
               <w:spacing w:before="40" w:after="40"/>
               <w:rPr>
                 <w:b/>
@@ -1513,9 +1534,10 @@
         </w:tc>
       </w:tr>
       <w:tr>
+        <w:trPr/>
         <w:tc>
           <w:tcPr>
-            <w:tcW w:w="2158" w:type="dxa"/>
+            <w:tcW w:w="2157" w:type="dxa"/>
             <w:tcBorders>
               <w:left w:val="single" w:sz="12" w:space="0" w:color="000000"/>
               <w:bottom w:val="single" w:sz="6" w:space="0" w:color="000000"/>
@@ -1524,14 +1546,19 @@
           </w:tcPr>
           <w:p>
             <w:pPr>
-              <w:widowControl w:val="0"/>
+              <w:pStyle w:val="Normal"/>
+              <w:widowControl w:val="false"/>
               <w:spacing w:before="40" w:after="40"/>
+              <w:rPr/>
             </w:pPr>
+            <w:r>
+              <w:rPr/>
+            </w:r>
           </w:p>
         </w:tc>
         <w:tc>
           <w:tcPr>
-            <w:tcW w:w="1172" w:type="dxa"/>
+            <w:tcW w:w="1173" w:type="dxa"/>
             <w:tcBorders>
               <w:left w:val="single" w:sz="6" w:space="0" w:color="000000"/>
               <w:bottom w:val="single" w:sz="6" w:space="0" w:color="000000"/>
@@ -1540,9 +1567,14 @@
           </w:tcPr>
           <w:p>
             <w:pPr>
-              <w:widowControl w:val="0"/>
+              <w:pStyle w:val="Normal"/>
+              <w:widowControl w:val="false"/>
               <w:spacing w:before="40" w:after="40"/>
+              <w:rPr/>
             </w:pPr>
+            <w:r>
+              <w:rPr/>
+            </w:r>
           </w:p>
         </w:tc>
         <w:tc>
@@ -1556,9 +1588,14 @@
           </w:tcPr>
           <w:p>
             <w:pPr>
-              <w:widowControl w:val="0"/>
+              <w:pStyle w:val="Normal"/>
+              <w:widowControl w:val="false"/>
               <w:spacing w:before="40" w:after="40"/>
+              <w:rPr/>
             </w:pPr>
+            <w:r>
+              <w:rPr/>
+            </w:r>
           </w:p>
         </w:tc>
         <w:tc>
@@ -1572,9 +1609,14 @@
           </w:tcPr>
           <w:p>
             <w:pPr>
-              <w:widowControl w:val="0"/>
+              <w:pStyle w:val="Normal"/>
+              <w:widowControl w:val="false"/>
               <w:spacing w:before="40" w:after="40"/>
+              <w:rPr/>
             </w:pPr>
+            <w:r>
+              <w:rPr/>
+            </w:r>
           </w:p>
         </w:tc>
         <w:tc>
@@ -1588,16 +1630,22 @@
           </w:tcPr>
           <w:p>
             <w:pPr>
-              <w:widowControl w:val="0"/>
+              <w:pStyle w:val="Normal"/>
+              <w:widowControl w:val="false"/>
               <w:spacing w:before="40" w:after="40"/>
+              <w:rPr/>
             </w:pPr>
+            <w:r>
+              <w:rPr/>
+            </w:r>
           </w:p>
         </w:tc>
       </w:tr>
       <w:tr>
+        <w:trPr/>
         <w:tc>
           <w:tcPr>
-            <w:tcW w:w="2158" w:type="dxa"/>
+            <w:tcW w:w="2157" w:type="dxa"/>
             <w:tcBorders>
               <w:top w:val="single" w:sz="6" w:space="0" w:color="000000"/>
               <w:left w:val="single" w:sz="12" w:space="0" w:color="000000"/>
@@ -1607,14 +1655,19 @@
           </w:tcPr>
           <w:p>
             <w:pPr>
-              <w:widowControl w:val="0"/>
+              <w:pStyle w:val="Normal"/>
+              <w:widowControl w:val="false"/>
               <w:spacing w:before="40" w:after="40"/>
+              <w:rPr/>
             </w:pPr>
+            <w:r>
+              <w:rPr/>
+            </w:r>
           </w:p>
         </w:tc>
         <w:tc>
           <w:tcPr>
-            <w:tcW w:w="1172" w:type="dxa"/>
+            <w:tcW w:w="1173" w:type="dxa"/>
             <w:tcBorders>
               <w:top w:val="single" w:sz="6" w:space="0" w:color="000000"/>
               <w:left w:val="single" w:sz="6" w:space="0" w:color="000000"/>
@@ -1624,9 +1677,14 @@
           </w:tcPr>
           <w:p>
             <w:pPr>
-              <w:widowControl w:val="0"/>
+              <w:pStyle w:val="Normal"/>
+              <w:widowControl w:val="false"/>
               <w:spacing w:before="40" w:after="40"/>
+              <w:rPr/>
             </w:pPr>
+            <w:r>
+              <w:rPr/>
+            </w:r>
           </w:p>
         </w:tc>
         <w:tc>
@@ -1641,9 +1699,14 @@
           </w:tcPr>
           <w:p>
             <w:pPr>
-              <w:widowControl w:val="0"/>
+              <w:pStyle w:val="Normal"/>
+              <w:widowControl w:val="false"/>
               <w:spacing w:before="40" w:after="40"/>
+              <w:rPr/>
             </w:pPr>
+            <w:r>
+              <w:rPr/>
+            </w:r>
           </w:p>
         </w:tc>
         <w:tc>
@@ -1658,9 +1721,14 @@
           </w:tcPr>
           <w:p>
             <w:pPr>
-              <w:widowControl w:val="0"/>
+              <w:pStyle w:val="Normal"/>
+              <w:widowControl w:val="false"/>
               <w:spacing w:before="40" w:after="40"/>
+              <w:rPr/>
             </w:pPr>
+            <w:r>
+              <w:rPr/>
+            </w:r>
           </w:p>
         </w:tc>
         <w:tc>
@@ -1675,177 +1743,280 @@
           </w:tcPr>
           <w:p>
             <w:pPr>
-              <w:widowControl w:val="0"/>
+              <w:pStyle w:val="Normal"/>
+              <w:widowControl w:val="false"/>
               <w:spacing w:before="40" w:after="40"/>
+              <w:rPr/>
             </w:pPr>
+            <w:r>
+              <w:rPr/>
+            </w:r>
           </w:p>
         </w:tc>
       </w:tr>
     </w:tbl>
     <w:p>
       <w:pPr>
+        <w:pStyle w:val="Normal"/>
         <w:rPr>
           <w:b/>
         </w:rPr>
       </w:pPr>
-    </w:p>
-    <w:p/>
+      <w:r>
+        <w:rPr>
+          <w:b/>
+        </w:rPr>
+      </w:r>
+    </w:p>
+    <w:p>
+      <w:pPr>
+        <w:pStyle w:val="Normal"/>
+        <w:rPr/>
+      </w:pPr>
+      <w:r>
+        <w:rPr/>
+      </w:r>
+    </w:p>
     <w:p>
       <w:pPr>
         <w:pStyle w:val="Heading1"/>
+        <w:rPr/>
       </w:pPr>
       <w:bookmarkStart w:id="1" w:name="_Toc35542548"/>
       <w:r>
+        <w:rPr/>
         <w:t>1  Introduction</w:t>
       </w:r>
       <w:bookmarkEnd w:id="1"/>
       <w:r>
+        <w:rPr/>
         <w:t xml:space="preserve"> Ben</w:t>
       </w:r>
     </w:p>
-    <w:p/>
+    <w:p>
+      <w:pPr>
+        <w:pStyle w:val="Normal"/>
+        <w:rPr/>
+      </w:pPr>
+      <w:r>
+        <w:rPr/>
+      </w:r>
+    </w:p>
     <w:p>
       <w:pPr>
         <w:pStyle w:val="Heading2"/>
+        <w:rPr/>
       </w:pPr>
       <w:bookmarkStart w:id="2" w:name="_Toc35542549"/>
       <w:r>
+        <w:rPr/>
         <w:t>1.1  Project Scope and Purpose</w:t>
       </w:r>
       <w:bookmarkEnd w:id="2"/>
     </w:p>
     <w:p>
-      <w:r>
+      <w:pPr>
+        <w:pStyle w:val="Normal"/>
+        <w:rPr/>
+      </w:pPr>
+      <w:r>
+        <w:rPr/>
         <w:t>&lt;This is where you introduce the project briefly. A more detailed description will follow&gt;</w:t>
       </w:r>
     </w:p>
     <w:p>
-      <w:r>
+      <w:pPr>
+        <w:pStyle w:val="Normal"/>
+        <w:rPr/>
+      </w:pPr>
+      <w:r>
+        <w:rPr/>
         <w:t>SNUB is a bulletin of class notes sorted by date, and author. The user can add notes, and view others.</w:t>
       </w:r>
     </w:p>
     <w:p>
       <w:pPr>
         <w:pStyle w:val="Heading2"/>
+        <w:rPr/>
       </w:pPr>
       <w:bookmarkStart w:id="3" w:name="_Toc35542550"/>
       <w:r>
+        <w:rPr/>
         <w:t>1.2  Intended Audience</w:t>
       </w:r>
       <w:bookmarkEnd w:id="3"/>
     </w:p>
     <w:p>
-      <w:r>
+      <w:pPr>
+        <w:pStyle w:val="Normal"/>
+        <w:rPr/>
+      </w:pPr>
+      <w:r>
+        <w:rPr/>
         <w:t>&lt;Who is intended audience. What purpose will this project serve.&gt;</w:t>
       </w:r>
     </w:p>
     <w:p>
-      <w:r>
-        <w:t>Students and faculty at SNHU can use this to add notes to specific classes and have the notes sorted by date added</w:t>
-      </w:r>
-      <w:r>
-        <w:t>,</w:t>
-      </w:r>
-      <w:r>
-        <w:t xml:space="preserve"> etc.</w:t>
+      <w:pPr>
+        <w:pStyle w:val="Normal"/>
+        <w:rPr/>
+      </w:pPr>
+      <w:r>
+        <w:rPr/>
+        <w:t>Students and faculty at SNHU can use this to add notes to specific classes and have the notes sorted by date added, etc.</w:t>
       </w:r>
     </w:p>
     <w:p>
       <w:pPr>
         <w:pStyle w:val="Heading1"/>
+        <w:rPr/>
       </w:pPr>
       <w:bookmarkStart w:id="4" w:name="_Toc35542551"/>
       <w:r>
+        <w:rPr/>
         <w:t>2  Description</w:t>
       </w:r>
       <w:bookmarkEnd w:id="4"/>
       <w:r>
+        <w:rPr/>
         <w:t xml:space="preserve"> Joe</w:t>
       </w:r>
     </w:p>
-    <w:p/>
+    <w:p>
+      <w:pPr>
+        <w:pStyle w:val="Normal"/>
+        <w:rPr/>
+      </w:pPr>
+      <w:r>
+        <w:rPr/>
+      </w:r>
+    </w:p>
     <w:p>
       <w:pPr>
         <w:pStyle w:val="Heading2"/>
+        <w:rPr/>
       </w:pPr>
       <w:bookmarkStart w:id="5" w:name="_Toc35542552"/>
       <w:r>
+        <w:rPr/>
         <w:t>2.1 Product Description</w:t>
       </w:r>
       <w:bookmarkEnd w:id="5"/>
     </w:p>
     <w:p>
-      <w:r>
+      <w:pPr>
+        <w:pStyle w:val="Normal"/>
+        <w:rPr/>
+      </w:pPr>
+      <w:r>
+        <w:rPr/>
         <w:t>SNUB, or the SNHU user database. Is a program that allows students and faculty to make notes, publish information/tips and keep up to date with the student body through an interactive, networked app.</w:t>
       </w:r>
     </w:p>
-    <w:p/>
+    <w:p>
+      <w:pPr>
+        <w:pStyle w:val="Normal"/>
+        <w:rPr/>
+      </w:pPr>
+      <w:r>
+        <w:rPr/>
+      </w:r>
+    </w:p>
     <w:p>
       <w:pPr>
         <w:pStyle w:val="Heading2"/>
+        <w:rPr/>
       </w:pPr>
       <w:bookmarkStart w:id="6" w:name="_Toc35542553"/>
       <w:r>
+        <w:rPr/>
         <w:t>2.2 Operating Environment</w:t>
       </w:r>
       <w:bookmarkEnd w:id="6"/>
     </w:p>
     <w:p>
-      <w:r>
+      <w:pPr>
+        <w:pStyle w:val="Normal"/>
+        <w:rPr/>
+      </w:pPr>
+      <w:r>
+        <w:rPr/>
         <w:t>Because of our unique server-client model, we can develop a single monolithic server app, and have many different clients such as:</w:t>
       </w:r>
     </w:p>
     <w:p>
       <w:pPr>
+        <w:pStyle w:val="Normal"/>
         <w:numPr>
           <w:ilvl w:val="0"/>
-          <w:numId w:val="2"/>
+          <w:numId w:val="1"/>
         </w:numPr>
-      </w:pPr>
-      <w:r>
+        <w:rPr/>
+      </w:pPr>
+      <w:r>
+        <w:rPr/>
         <w:t>Local winforms</w:t>
       </w:r>
     </w:p>
     <w:p>
       <w:pPr>
+        <w:pStyle w:val="Normal"/>
         <w:numPr>
           <w:ilvl w:val="0"/>
-          <w:numId w:val="2"/>
+          <w:numId w:val="1"/>
         </w:numPr>
-      </w:pPr>
-      <w:r>
+        <w:rPr/>
+      </w:pPr>
+      <w:r>
+        <w:rPr/>
         <w:t>Local wpf</w:t>
       </w:r>
     </w:p>
     <w:p>
       <w:pPr>
+        <w:pStyle w:val="Normal"/>
         <w:numPr>
           <w:ilvl w:val="0"/>
-          <w:numId w:val="2"/>
+          <w:numId w:val="1"/>
         </w:numPr>
-      </w:pPr>
-      <w:r>
+        <w:rPr/>
+      </w:pPr>
+      <w:r>
+        <w:rPr/>
         <w:t>Web</w:t>
       </w:r>
     </w:p>
     <w:p>
       <w:pPr>
+        <w:pStyle w:val="Normal"/>
         <w:numPr>
           <w:ilvl w:val="0"/>
-          <w:numId w:val="2"/>
+          <w:numId w:val="1"/>
         </w:numPr>
-      </w:pPr>
-      <w:r>
+        <w:rPr/>
+      </w:pPr>
+      <w:r>
+        <w:rPr/>
         <w:t>Mobile</w:t>
       </w:r>
     </w:p>
-    <w:p/>
+    <w:p>
+      <w:pPr>
+        <w:pStyle w:val="Normal"/>
+        <w:rPr/>
+      </w:pPr>
+      <w:r>
+        <w:rPr/>
+      </w:r>
+    </w:p>
     <w:p>
       <w:pPr>
         <w:pStyle w:val="Heading2"/>
+        <w:rPr/>
       </w:pPr>
       <w:bookmarkStart w:id="7" w:name="_Toc35542554"/>
       <w:r>
+        <w:rPr/>
         <w:t>2.3 User Classes</w:t>
       </w:r>
       <w:bookmarkEnd w:id="7"/>
@@ -1853,13 +2024,20 @@
     <w:p>
       <w:pPr>
         <w:pStyle w:val="Heading2"/>
-      </w:pPr>
-      <w:r>
+        <w:rPr/>
+      </w:pPr>
+      <w:r>
+        <w:rPr/>
         <w:t>Server Side</w:t>
       </w:r>
     </w:p>
     <w:p>
-      <w:r>
+      <w:pPr>
+        <w:pStyle w:val="Normal"/>
+        <w:rPr/>
+      </w:pPr>
+      <w:r>
+        <w:rPr/>
         <w:t xml:space="preserve">On the server side we have many </w:t>
       </w:r>
       <w:r>
@@ -1870,44 +2048,122 @@
         <w:t>endpoints.</w:t>
       </w:r>
       <w:r>
+        <w:rPr/>
         <w:t xml:space="preserve"> Endpoints being networked locations where you can access or modify data, these include endpoints such as </w:t>
       </w:r>
-      <w:hyperlink r:id="rId6" w:anchor="L49" w:history="1">
-        <w:r>
-          <w:rPr>
-            <w:rStyle w:val="Hyperlink"/>
-            <w:i/>
-            <w:iCs/>
-          </w:rPr>
-          <w:t>classes</w:t>
-        </w:r>
-      </w:hyperlink>
-      <w:r>
+      <w:r>
+        <w:fldChar w:fldCharType="begin"/>
+      </w:r>
+      <w:r>
+        <w:rPr>
+          <w:rStyle w:val="InternetLink"/>
+          <w:i/>
+          <w:iCs/>
+        </w:rPr>
+        <w:instrText xml:space="preserve"> HYPERLINK "https://github.com/KenwoodFox/SNUB/blob/0bc09f5cc8a7b65d68468260ae2ac1ef15a49a7e/Server/app/app.py" \l "L49"</w:instrText>
+      </w:r>
+      <w:r>
+        <w:rPr>
+          <w:rStyle w:val="InternetLink"/>
+          <w:i/>
+          <w:iCs/>
+        </w:rPr>
+        <w:fldChar w:fldCharType="separate"/>
+      </w:r>
+      <w:r>
+        <w:rPr>
+          <w:rStyle w:val="InternetLink"/>
+          <w:i/>
+          <w:iCs/>
+        </w:rPr>
+        <w:t>classes</w:t>
+      </w:r>
+      <w:r>
+        <w:rPr>
+          <w:rStyle w:val="InternetLink"/>
+          <w:i/>
+          <w:iCs/>
+        </w:rPr>
+        <w:fldChar w:fldCharType="end"/>
+      </w:r>
+      <w:r>
+        <w:rPr/>
         <w:t xml:space="preserve">, </w:t>
       </w:r>
-      <w:hyperlink r:id="rId7" w:anchor="L56" w:history="1">
-        <w:r>
-          <w:rPr>
-            <w:rStyle w:val="Hyperlink"/>
-            <w:i/>
-            <w:iCs/>
-          </w:rPr>
-          <w:t>class_notes</w:t>
-        </w:r>
-      </w:hyperlink>
-      <w:r>
+      <w:r>
+        <w:fldChar w:fldCharType="begin"/>
+      </w:r>
+      <w:r>
+        <w:rPr>
+          <w:rStyle w:val="InternetLink"/>
+          <w:i/>
+          <w:iCs/>
+        </w:rPr>
+        <w:instrText xml:space="preserve"> HYPERLINK "https://github.com/KenwoodFox/SNUB/blob/0bc09f5cc8a7b65d68468260ae2ac1ef15a49a7e/Server/app/app.py" \l "L56"</w:instrText>
+      </w:r>
+      <w:r>
+        <w:rPr>
+          <w:rStyle w:val="InternetLink"/>
+          <w:i/>
+          <w:iCs/>
+        </w:rPr>
+        <w:fldChar w:fldCharType="separate"/>
+      </w:r>
+      <w:r>
+        <w:rPr>
+          <w:rStyle w:val="InternetLink"/>
+          <w:i/>
+          <w:iCs/>
+        </w:rPr>
+        <w:t>class_notes</w:t>
+      </w:r>
+      <w:r>
+        <w:rPr>
+          <w:rStyle w:val="InternetLink"/>
+          <w:i/>
+          <w:iCs/>
+        </w:rPr>
+        <w:fldChar w:fldCharType="end"/>
+      </w:r>
+      <w:r>
+        <w:rPr/>
         <w:t xml:space="preserve"> and </w:t>
       </w:r>
-      <w:hyperlink r:id="rId8" w:anchor="L29" w:history="1">
-        <w:r>
-          <w:rPr>
-            <w:rStyle w:val="Hyperlink"/>
-            <w:i/>
-            <w:iCs/>
-          </w:rPr>
-          <w:t>version</w:t>
-        </w:r>
-      </w:hyperlink>
+      <w:r>
+        <w:fldChar w:fldCharType="begin"/>
+      </w:r>
+      <w:r>
+        <w:rPr>
+          <w:rStyle w:val="InternetLink"/>
+          <w:i/>
+          <w:iCs/>
+        </w:rPr>
+        <w:instrText xml:space="preserve"> HYPERLINK "https://github.com/KenwoodFox/SNUB/blob/0bc09f5cc8a7b65d68468260ae2ac1ef15a49a7e/Server/app/app.py" \l "L29"</w:instrText>
+      </w:r>
+      <w:r>
+        <w:rPr>
+          <w:rStyle w:val="InternetLink"/>
+          <w:i/>
+          <w:iCs/>
+        </w:rPr>
+        <w:fldChar w:fldCharType="separate"/>
+      </w:r>
+      <w:r>
+        <w:rPr>
+          <w:rStyle w:val="InternetLink"/>
+          <w:i/>
+          <w:iCs/>
+        </w:rPr>
+        <w:t>version</w:t>
+      </w:r>
+      <w:r>
+        <w:rPr>
+          <w:rStyle w:val="InternetLink"/>
+          <w:i/>
+          <w:iCs/>
+        </w:rPr>
+        <w:fldChar w:fldCharType="end"/>
+      </w:r>
       <w:r>
         <w:rPr>
           <w:i/>
@@ -1918,306 +2174,676 @@
     </w:p>
     <w:p>
       <w:pPr>
+        <w:pStyle w:val="Normal"/>
+        <w:rPr>
+          <w:i/>
+          <w:i/>
+          <w:iCs/>
+        </w:rPr>
+      </w:pPr>
+      <w:r>
         <w:rPr>
           <w:i/>
           <w:iCs/>
         </w:rPr>
-      </w:pPr>
+      </w:r>
     </w:p>
     <w:p>
       <w:pPr>
         <w:pStyle w:val="Heading2"/>
-      </w:pPr>
-      <w:r>
+        <w:rPr/>
+      </w:pPr>
+      <w:r>
+        <w:rPr/>
         <w:t>Client Side</w:t>
       </w:r>
     </w:p>
     <w:p>
-      <w:r>
+      <w:pPr>
+        <w:pStyle w:val="Normal"/>
+        <w:rPr/>
+      </w:pPr>
+      <w:r>
+        <w:rPr/>
         <w:t xml:space="preserve">On the client sides we have many important classes and methods to decode and encode server endpoints, the most prevalent of witch are </w:t>
       </w:r>
-      <w:hyperlink r:id="rId9" w:anchor="L13" w:history="1">
+      <w:r>
+        <w:fldChar w:fldCharType="begin"/>
+      </w:r>
+      <w:r>
+        <w:rPr>
+          <w:rStyle w:val="InternetLink"/>
+          <w:i/>
+          <w:iCs/>
+        </w:rPr>
+        <w:instrText xml:space="preserve"> HYPERLINK "https://github.com/KenwoodFox/SNUB/blob/0bc09f5cc8a7b65d68468260ae2ac1ef15a49a7e/Client/serverConnect.cs" \l "L13"</w:instrText>
+      </w:r>
+      <w:r>
+        <w:rPr>
+          <w:rStyle w:val="InternetLink"/>
+          <w:i/>
+          <w:iCs/>
+        </w:rPr>
+        <w:fldChar w:fldCharType="separate"/>
+      </w:r>
+      <w:r>
+        <w:rPr>
+          <w:rStyle w:val="InternetLink"/>
+          <w:i/>
+          <w:iCs/>
+        </w:rPr>
+        <w:t>serverConnect</w:t>
+      </w:r>
+      <w:r>
+        <w:rPr>
+          <w:rStyle w:val="InternetLink"/>
+          <w:i/>
+          <w:iCs/>
+        </w:rPr>
+        <w:fldChar w:fldCharType="end"/>
+      </w:r>
+      <w:r>
+        <w:rPr/>
+        <w:t xml:space="preserve">, with methods like </w:t>
+      </w:r>
+      <w:r>
+        <w:fldChar w:fldCharType="begin"/>
+      </w:r>
+      <w:r>
+        <w:rPr>
+          <w:rStyle w:val="InternetLink"/>
+          <w:i/>
+          <w:iCs/>
+        </w:rPr>
+        <w:instrText xml:space="preserve"> HYPERLINK "https://github.com/KenwoodFox/SNUB/blob/0bc09f5cc8a7b65d68468260ae2ac1ef15a49a7e/Client/serverConnect.cs" \l "L31"</w:instrText>
+      </w:r>
+      <w:r>
+        <w:rPr>
+          <w:rStyle w:val="InternetLink"/>
+          <w:i/>
+          <w:iCs/>
+        </w:rPr>
+        <w:fldChar w:fldCharType="separate"/>
+      </w:r>
+      <w:r>
+        <w:rPr>
+          <w:rStyle w:val="InternetLink"/>
+          <w:i/>
+          <w:iCs/>
+        </w:rPr>
+        <w:t>getValues</w:t>
+      </w:r>
+      <w:r>
+        <w:rPr>
+          <w:rStyle w:val="InternetLink"/>
+          <w:i/>
+          <w:iCs/>
+        </w:rPr>
+        <w:fldChar w:fldCharType="end"/>
+      </w:r>
+      <w:r>
+        <w:rPr/>
+        <w:t xml:space="preserve"> and </w:t>
+      </w:r>
+      <w:r>
+        <w:fldChar w:fldCharType="begin"/>
+      </w:r>
+      <w:r>
+        <w:rPr>
+          <w:rStyle w:val="InternetLink"/>
+          <w:i/>
+          <w:iCs/>
+        </w:rPr>
+        <w:instrText xml:space="preserve"> HYPERLINK "https://github.com/KenwoodFox/SNUB/blob/0bc09f5cc8a7b65d68468260ae2ac1ef15a49a7e/Client/serverConnect.cs" \l "L51"</w:instrText>
+      </w:r>
+      <w:r>
+        <w:rPr>
+          <w:rStyle w:val="InternetLink"/>
+          <w:i/>
+          <w:iCs/>
+        </w:rPr>
+        <w:fldChar w:fldCharType="separate"/>
+      </w:r>
+      <w:r>
+        <w:rPr>
+          <w:rStyle w:val="InternetLink"/>
+          <w:i/>
+          <w:iCs/>
+        </w:rPr>
+        <w:t>getClassNotes</w:t>
+      </w:r>
+      <w:r>
+        <w:rPr>
+          <w:rStyle w:val="InternetLink"/>
+          <w:i/>
+          <w:iCs/>
+        </w:rPr>
+        <w:fldChar w:fldCharType="end"/>
+      </w:r>
+      <w:r>
+        <w:rPr/>
+        <w:t xml:space="preserve">. As well as our </w:t>
+      </w:r>
+      <w:r>
+        <w:fldChar w:fldCharType="begin"/>
+      </w:r>
+      <w:r>
+        <w:rPr>
+          <w:rStyle w:val="InternetLink"/>
+        </w:rPr>
+        <w:instrText xml:space="preserve"> HYPERLINK "https://github.com/KenwoodFox/SNUB/blob/0bc09f5cc8a7b65d68468260ae2ac1ef15a49a7e/Client/Program.cs" \l "L12"</w:instrText>
+      </w:r>
+      <w:r>
+        <w:rPr>
+          <w:rStyle w:val="InternetLink"/>
+        </w:rPr>
+        <w:fldChar w:fldCharType="separate"/>
+      </w:r>
+      <w:r>
+        <w:rPr>
+          <w:rStyle w:val="InternetLink"/>
+        </w:rPr>
+        <w:t>main class</w:t>
+      </w:r>
+      <w:r>
+        <w:rPr>
+          <w:rStyle w:val="InternetLink"/>
+        </w:rPr>
+        <w:fldChar w:fldCharType="end"/>
+      </w:r>
+      <w:r>
+        <w:rPr/>
+        <w:t>.</w:t>
+      </w:r>
+    </w:p>
+    <w:p>
+      <w:pPr>
+        <w:pStyle w:val="Normal"/>
+        <w:rPr/>
+      </w:pPr>
+      <w:r>
+        <w:rPr/>
+      </w:r>
+    </w:p>
+    <w:p>
+      <w:pPr>
+        <w:pStyle w:val="Normal"/>
+        <w:rPr/>
+      </w:pPr>
+      <w:r>
+        <w:rPr/>
+      </w:r>
+    </w:p>
+    <w:p>
+      <w:pPr>
+        <w:pStyle w:val="Normal"/>
+        <w:rPr/>
+      </w:pPr>
+      <w:r>
+        <w:rPr/>
+      </w:r>
+    </w:p>
+    <w:p>
+      <w:pPr>
+        <w:pStyle w:val="Heading1"/>
+        <w:rPr/>
+      </w:pPr>
+      <w:bookmarkStart w:id="8" w:name="_Toc35542558"/>
+      <w:r>
+        <w:rPr/>
+        <w:t>3  Features</w:t>
+      </w:r>
+      <w:bookmarkEnd w:id="8"/>
+      <w:r>
+        <w:rPr/>
+        <w:t xml:space="preserve"> </w:t>
+      </w:r>
+    </w:p>
+    <w:p>
+      <w:pPr>
+        <w:pStyle w:val="Normal"/>
+        <w:rPr/>
+      </w:pPr>
+      <w:r>
+        <w:rPr/>
+        <w:t>&lt;Here you will talk about features of your software&gt;</w:t>
+      </w:r>
+    </w:p>
+    <w:p>
+      <w:pPr>
+        <w:pStyle w:val="Normal"/>
+        <w:rPr/>
+      </w:pPr>
+      <w:r>
+        <w:rPr/>
+      </w:r>
+    </w:p>
+    <w:p>
+      <w:pPr>
+        <w:pStyle w:val="Normal"/>
+        <w:rPr/>
+      </w:pPr>
+      <w:r>
+        <w:rPr/>
+        <w:tab/>
+        <w:t>As of 3/23/2023 the software contains 4 main features. Users may check their connection to the webserver through a connect button. After initiating connection, the connection status and server version are displayed to the user. If the connection was successful users may select a class from a drop-down menu. After successfully selecting a class users may select a note to view from a list box. Notes are displayed in the format [Date - Author]. After successfully selecting a note from the list box the content of the note is displayed in a multiline text box. Users may also add notes. After successfully selecting a class users may input text into a text box and select the add button to upload their note to the server.</w:t>
+      </w:r>
+    </w:p>
+    <w:p>
+      <w:pPr>
+        <w:pStyle w:val="Normal"/>
+        <w:rPr/>
+      </w:pPr>
+      <w:r>
+        <w:rPr/>
+      </w:r>
+    </w:p>
+    <w:p>
+      <w:pPr>
+        <w:pStyle w:val="Heading2"/>
+        <w:rPr/>
+      </w:pPr>
+      <w:r>
+        <w:rPr/>
+        <w:t>3.1 Connect to Network</w:t>
+      </w:r>
+    </w:p>
+    <w:p>
+      <w:pPr>
+        <w:pStyle w:val="Normal"/>
+        <w:rPr/>
+      </w:pPr>
+      <w:r>
+        <w:rPr/>
+      </w:r>
+    </w:p>
+    <w:p>
+      <w:pPr>
+        <w:pStyle w:val="Normal"/>
+        <w:rPr/>
+      </w:pPr>
+      <w:r>
+        <w:rPr/>
+        <w:tab/>
+        <w:t>Users must check network connection before any of the following features are available. After clicking the connect button a prompt is sent to the server to retrieve the current version. If the server returns a null value, the user is notified of the failed connection status. If the server returns a value, it is displayed to the user as the software version. This must be completed before using any other features.</w:t>
+      </w:r>
+    </w:p>
+    <w:p>
+      <w:pPr>
+        <w:pStyle w:val="Normal"/>
+        <w:rPr/>
+      </w:pPr>
+      <w:r>
+        <w:rPr/>
+      </w:r>
+    </w:p>
+    <w:p>
+      <w:pPr>
+        <w:pStyle w:val="Heading2"/>
+        <w:rPr/>
+      </w:pPr>
+      <w:bookmarkStart w:id="9" w:name="_Toc35542560"/>
+      <w:r>
+        <w:rPr/>
+        <w:t xml:space="preserve">3.2 </w:t>
+      </w:r>
+      <w:bookmarkEnd w:id="9"/>
+      <w:r>
+        <w:rPr/>
+        <w:t>Select Class</w:t>
+      </w:r>
+    </w:p>
+    <w:p>
+      <w:pPr>
+        <w:pStyle w:val="Normal"/>
+        <w:rPr/>
+      </w:pPr>
+      <w:r>
+        <w:rPr/>
+      </w:r>
+    </w:p>
+    <w:p>
+      <w:pPr>
+        <w:pStyle w:val="Normal"/>
+        <w:rPr/>
+      </w:pPr>
+      <w:r>
+        <w:rPr/>
+        <w:tab/>
+        <w:t>Users may select a class from the “class” drop down menu. When a class is selected, a prompt containing the class ID is sent to the server. If the connection is successful, the server returns a list of notes in the form [Date, Author, Note]. The returned value is parsed, and the Date and Author are displayed in a list box in the form [Date - Author].</w:t>
+      </w:r>
+    </w:p>
+    <w:p>
+      <w:pPr>
+        <w:pStyle w:val="Normal"/>
+        <w:rPr/>
+      </w:pPr>
+      <w:r>
+        <w:rPr/>
+      </w:r>
+    </w:p>
+    <w:p>
+      <w:pPr>
+        <w:pStyle w:val="Heading2"/>
+        <w:rPr/>
+      </w:pPr>
+      <w:bookmarkStart w:id="10" w:name="_Toc35542561"/>
+      <w:r>
+        <w:rPr/>
+        <w:t xml:space="preserve">3.3 </w:t>
+      </w:r>
+      <w:bookmarkEnd w:id="10"/>
+      <w:r>
+        <w:rPr/>
+        <w:t>Select and Read Notes</w:t>
+      </w:r>
+    </w:p>
+    <w:p>
+      <w:pPr>
+        <w:pStyle w:val="Normal"/>
+        <w:rPr/>
+      </w:pPr>
+      <w:r>
+        <w:rPr/>
+      </w:r>
+    </w:p>
+    <w:p>
+      <w:pPr>
+        <w:pStyle w:val="Normal"/>
+        <w:rPr/>
+      </w:pPr>
+      <w:r>
+        <w:rPr/>
+        <w:tab/>
+        <w:t>Users may select and read notes displayed in the list box. When a user selects an index in the list box a prompt containing the class ID and index ID is sent to the server. If the connection is successful the server returns a list of notes in the form [Date, Author, Note]. The returned value is parsed, and the content of the note is displayed in a multiline text box.</w:t>
+      </w:r>
+    </w:p>
+    <w:p>
+      <w:pPr>
+        <w:pStyle w:val="Normal"/>
+        <w:rPr/>
+      </w:pPr>
+      <w:r>
+        <w:rPr/>
+      </w:r>
+    </w:p>
+    <w:p>
+      <w:pPr>
+        <w:pStyle w:val="Heading2"/>
+        <w:rPr/>
+      </w:pPr>
+      <w:r>
+        <w:rPr/>
+        <w:t>3.4 Add Notes</w:t>
+      </w:r>
+    </w:p>
+    <w:p>
+      <w:pPr>
+        <w:pStyle w:val="Normal"/>
+        <w:rPr/>
+      </w:pPr>
+      <w:r>
+        <w:rPr/>
+      </w:r>
+    </w:p>
+    <w:p>
+      <w:pPr>
+        <w:pStyle w:val="Normal"/>
+        <w:rPr/>
+      </w:pPr>
+      <w:r>
+        <w:rPr/>
+        <w:tab/>
+        <w:t>Users may input text in two separate textboxes, one corresponding to the author and one corresponding to the note. An add button can be used to upload the text box information to the server. If either box is null, the user is notified that null values were not uploaded to the server. If both boxes contain values then the data is formatted sent to the server, available immediately for use.</w:t>
+      </w:r>
+    </w:p>
+    <w:p>
+      <w:pPr>
+        <w:pStyle w:val="Heading1"/>
+        <w:rPr/>
+      </w:pPr>
+      <w:bookmarkStart w:id="11" w:name="_Toc35542562"/>
+      <w:r>
+        <w:rPr/>
+        <w:t>4  Interface</w:t>
+      </w:r>
+      <w:bookmarkEnd w:id="11"/>
+    </w:p>
+    <w:p>
+      <w:pPr>
+        <w:pStyle w:val="Normal"/>
+        <w:rPr/>
+      </w:pPr>
+      <w:r>
+        <w:rPr/>
+      </w:r>
+    </w:p>
+    <w:p>
+      <w:pPr>
+        <w:pStyle w:val="Heading2"/>
+        <w:rPr/>
+      </w:pPr>
+      <w:bookmarkStart w:id="12" w:name="_Toc35542563"/>
+      <w:r>
+        <w:rPr/>
+        <w:t>4.1 User Interface</w:t>
+      </w:r>
+      <w:bookmarkEnd w:id="12"/>
+    </w:p>
+    <w:p>
+      <w:pPr>
+        <w:pStyle w:val="Normal"/>
+        <w:ind w:firstLine="720"/>
+        <w:rPr/>
+      </w:pPr>
+      <w:r>
+        <w:rPr/>
+      </w:r>
+    </w:p>
+    <w:p>
+      <w:pPr>
+        <w:pStyle w:val="Normal"/>
+        <w:ind w:firstLine="720"/>
+        <w:rPr/>
+      </w:pPr>
+      <w:r>
+        <w:rPr/>
+        <w:t>The main interface of our program was developed using Visual Studio’s WinForms template, which allowed us to use buttons, textboxes, and menu strips to provide a simple and efficient interface which demonstrates the features of our project. In its infancy, our team is also developing a more pleasing interface using Visual Studio’s WPF formatting, which utilizes HTML and CSS to implement neat, user friendly visuals and a pleasing interface. The WPF interface is under development inside of a separate branch of our project and will be worked on and improved in the following weeks.</w:t>
+      </w:r>
+    </w:p>
+    <w:p>
+      <w:pPr>
+        <w:pStyle w:val="Normal"/>
+        <w:rPr/>
+      </w:pPr>
+      <w:r>
+        <w:rPr/>
+      </w:r>
+    </w:p>
+    <w:p>
+      <w:pPr>
+        <w:pStyle w:val="Heading2"/>
+        <w:rPr/>
+      </w:pPr>
+      <w:bookmarkStart w:id="13" w:name="_Toc35542564"/>
+      <w:r>
+        <w:rPr/>
+        <w:t>4.2 Hardware Interface</w:t>
+      </w:r>
+      <w:bookmarkEnd w:id="13"/>
+    </w:p>
+    <w:p>
+      <w:pPr>
+        <w:pStyle w:val="Normal"/>
+        <w:rPr/>
+      </w:pPr>
+      <w:r>
+        <w:rPr/>
+      </w:r>
+    </w:p>
+    <w:p>
+      <w:pPr>
+        <w:pStyle w:val="Normal"/>
+        <w:rPr/>
+      </w:pPr>
+      <w:r>
+        <w:rPr/>
+        <w:t xml:space="preserve">Our program will operate on any typical desktop system that is running Windows OS. It is possible to allow our project to be implemented into other hardware interfaces like smartphones, such as iPhone or Android, but will not be considered for the foreseeable future. </w:t>
+      </w:r>
+    </w:p>
+    <w:p>
+      <w:pPr>
+        <w:pStyle w:val="Normal"/>
+        <w:rPr/>
+      </w:pPr>
+      <w:r>
+        <w:rPr/>
+      </w:r>
+    </w:p>
+    <w:p>
+      <w:pPr>
+        <w:pStyle w:val="Heading2"/>
+        <w:rPr/>
+      </w:pPr>
+      <w:bookmarkStart w:id="14" w:name="_Toc35542565"/>
+      <w:r>
+        <w:rPr/>
+        <w:t>4.3 Software Interface</w:t>
+      </w:r>
+      <w:bookmarkEnd w:id="14"/>
+    </w:p>
+    <w:p>
+      <w:pPr>
+        <w:pStyle w:val="Normal"/>
+        <w:rPr/>
+      </w:pPr>
+      <w:r>
+        <w:rPr/>
+      </w:r>
+    </w:p>
+    <w:p>
+      <w:pPr>
+        <w:pStyle w:val="Normal"/>
+        <w:rPr/>
+      </w:pPr>
+      <w:r>
+        <w:rPr/>
+        <w:t>Unless we make the program executable in our future development, our interface will require the Windows operating system or an emulator of Windows. The interface is found within Visual Studio at the moment, in the form of a WinForms project.</w:t>
+      </w:r>
+    </w:p>
+    <w:p>
+      <w:pPr>
+        <w:pStyle w:val="Normal"/>
+        <w:rPr/>
+      </w:pPr>
+      <w:r>
+        <w:rPr/>
+      </w:r>
+    </w:p>
+    <w:p>
+      <w:pPr>
+        <w:pStyle w:val="Heading1"/>
+        <w:rPr/>
+      </w:pPr>
+      <w:bookmarkStart w:id="15" w:name="_Toc35542566"/>
+      <w:r>
+        <w:rPr/>
+        <w:t xml:space="preserve">5  </w:t>
+      </w:r>
+      <w:bookmarkEnd w:id="15"/>
+      <w:r>
+        <w:rPr/>
+        <w:t>User Document – How To</w:t>
+      </w:r>
+    </w:p>
+    <w:p>
+      <w:pPr>
+        <w:pStyle w:val="Normal"/>
+        <w:rPr/>
+      </w:pPr>
+      <w:r>
+        <w:rPr/>
+        <w:t xml:space="preserve">You can find complete and </w:t>
+      </w:r>
+      <w:r>
+        <w:rPr>
+          <w:b/>
+          <w:bCs/>
+        </w:rPr>
+        <w:t>online</w:t>
+      </w:r>
+      <w:r>
+        <w:rPr>
+          <w:b w:val="false"/>
+          <w:bCs w:val="false"/>
+        </w:rPr>
+        <w:t xml:space="preserve"> instructions for using SNUB </w:t>
+      </w:r>
+      <w:hyperlink r:id="rId2">
         <w:r>
           <w:rPr>
-            <w:rStyle w:val="Hyperlink"/>
-            <w:i/>
-            <w:iCs/>
+            <w:rStyle w:val="InternetLink"/>
+            <w:b w:val="false"/>
+            <w:bCs w:val="false"/>
           </w:rPr>
-          <w:t>serverConnect</w:t>
+          <w:t>here!</w:t>
         </w:r>
       </w:hyperlink>
-      <w:r>
-        <w:t xml:space="preserve">, with methods like </w:t>
-      </w:r>
-      <w:hyperlink r:id="rId10" w:anchor="L31" w:history="1">
-        <w:r>
-          <w:rPr>
-            <w:rStyle w:val="Hyperlink"/>
-            <w:i/>
-            <w:iCs/>
-          </w:rPr>
-          <w:t>getValues</w:t>
-        </w:r>
-      </w:hyperlink>
-      <w:r>
-        <w:t xml:space="preserve"> and </w:t>
-      </w:r>
-      <w:hyperlink r:id="rId11" w:anchor="L51" w:history="1">
-        <w:r>
-          <w:rPr>
-            <w:rStyle w:val="Hyperlink"/>
-            <w:i/>
-            <w:iCs/>
-          </w:rPr>
-          <w:t>getClassNotes</w:t>
-        </w:r>
-      </w:hyperlink>
-      <w:r>
-        <w:t xml:space="preserve">. As well as our </w:t>
-      </w:r>
-      <w:hyperlink r:id="rId12" w:anchor="L12" w:history="1">
-        <w:r>
-          <w:rPr>
-            <w:rStyle w:val="Hyperlink"/>
-          </w:rPr>
-          <w:t>main class</w:t>
-        </w:r>
-      </w:hyperlink>
-      <w:r>
-        <w:t>.</w:t>
-      </w:r>
-    </w:p>
-    <w:p/>
-    <w:p/>
-    <w:p/>
+    </w:p>
     <w:p>
       <w:pPr>
         <w:pStyle w:val="Heading1"/>
-      </w:pPr>
-      <w:bookmarkStart w:id="8" w:name="_Toc35542558"/>
-      <w:r>
-        <w:t>3  Features</w:t>
-      </w:r>
-      <w:bookmarkEnd w:id="8"/>
-      <w:r>
-        <w:t xml:space="preserve"> </w:t>
-      </w:r>
-    </w:p>
-    <w:p>
-      <w:r>
-        <w:t>&lt;Here you will talk about features of your software&gt;</w:t>
-      </w:r>
-    </w:p>
-    <w:p/>
-    <w:p>
-      <w:r>
-        <w:tab/>
-        <w:t>As of 3/23/2023 the software contains 4 main features. Users may check their connection to the webserver through a connect button. After initiating connection, the connection status and server version are displayed to the user. If the connection was successful users may select a class from a drop-down menu. After successfully selecting a class users may select a note to view from a list box. Notes are displayed in the format [Date - Author]. After successfully selecting a note from the list box the content of the note is displayed in a multiline text box. Users may also add notes. After successfully selecting a class users may input text into a text box and select the add button to upload their note to the server.</w:t>
-      </w:r>
-    </w:p>
-    <w:p/>
-    <w:p>
-      <w:pPr>
-        <w:pStyle w:val="Heading2"/>
-      </w:pPr>
-      <w:r>
-        <w:t>3.1 Connect to Network</w:t>
-      </w:r>
-    </w:p>
-    <w:p/>
-    <w:p>
-      <w:r>
-        <w:tab/>
-        <w:t>Users must check network connection before any of the following features are available. After clicking the connect button a prompt is sent to the server to retrieve the current version. If the server returns a null value, the user is notified of the failed connection status. If the server returns a value, it is displayed to the user as the software version. This must be completed before using any other features.</w:t>
-      </w:r>
-    </w:p>
-    <w:p/>
-    <w:p>
-      <w:pPr>
-        <w:pStyle w:val="Heading2"/>
-      </w:pPr>
-      <w:bookmarkStart w:id="9" w:name="_Toc35542560"/>
-      <w:r>
-        <w:t xml:space="preserve">3.2 </w:t>
-      </w:r>
-      <w:bookmarkEnd w:id="9"/>
-      <w:r>
-        <w:t>Select Class</w:t>
-      </w:r>
-    </w:p>
-    <w:p/>
-    <w:p>
-      <w:r>
-        <w:tab/>
-        <w:t>Users may select a class from the “class” drop down menu. When a class is selected, a prompt containing the class ID is sent to the server. If the connection is successful, the server returns a list of notes in the form [Date, Author, Note]. The returned value is parsed, and the Date and Author are displayed in a list box in the form [Date - Author].</w:t>
-      </w:r>
-    </w:p>
-    <w:p/>
-    <w:p>
-      <w:pPr>
-        <w:pStyle w:val="Heading2"/>
-      </w:pPr>
-      <w:bookmarkStart w:id="10" w:name="_Toc35542561"/>
-      <w:r>
-        <w:t xml:space="preserve">3.3 </w:t>
-      </w:r>
-      <w:bookmarkEnd w:id="10"/>
-      <w:r>
-        <w:t>Select and Read Notes</w:t>
-      </w:r>
-    </w:p>
-    <w:p/>
-    <w:p>
-      <w:r>
-        <w:tab/>
-        <w:t>Users may select and read notes displayed in the list box. When a user selects an index in the list box a prompt containing the class ID and index ID is sent to the server. If the connection is successful the server returns a list of notes in the form [Date, Author, Note]. The returned value is parsed, and the content of the note is displayed in a multiline text box.</w:t>
-      </w:r>
-    </w:p>
-    <w:p/>
-    <w:p>
-      <w:pPr>
-        <w:pStyle w:val="Heading2"/>
-      </w:pPr>
-      <w:r>
-        <w:lastRenderedPageBreak/>
-        <w:t>3.4 Add Notes</w:t>
-      </w:r>
-    </w:p>
-    <w:p/>
-    <w:p>
-      <w:r>
-        <w:tab/>
-        <w:t>Users may input text in two separate textboxes, one corresponding to the author and one corresponding to the note. An add button can be used to upload the text box information to the server. If either box is null, the user is notified that null values were not uploaded to the server. If both boxes contain values then the data is formatted sent to the server, available immediately for use.</w:t>
+        <w:rPr/>
+      </w:pPr>
+      <w:r>
+        <w:rPr/>
+        <w:t>6  Conclusions and Lessons Learned</w:t>
+      </w:r>
+    </w:p>
+    <w:p>
+      <w:pPr>
+        <w:pStyle w:val="Normal"/>
+        <w:rPr/>
+      </w:pPr>
+      <w:r>
+        <w:rPr/>
+        <w:t>&lt;What have you learned from this project?  What else can we include?&gt;</w:t>
+      </w:r>
+    </w:p>
+    <w:p>
+      <w:pPr>
+        <w:pStyle w:val="Normal"/>
+        <w:rPr/>
+      </w:pPr>
+      <w:r>
+        <w:rPr/>
       </w:r>
     </w:p>
     <w:p>
       <w:pPr>
         <w:pStyle w:val="Heading1"/>
-      </w:pPr>
-      <w:bookmarkStart w:id="11" w:name="_Toc35542562"/>
-      <w:r>
-        <w:t>4  Interface</w:t>
-      </w:r>
-      <w:bookmarkEnd w:id="11"/>
-    </w:p>
-    <w:p/>
-    <w:p>
-      <w:pPr>
-        <w:pStyle w:val="Heading2"/>
-      </w:pPr>
-      <w:bookmarkStart w:id="12" w:name="_Toc35542563"/>
-      <w:r>
-        <w:t>4.1 User Interface</w:t>
-      </w:r>
-      <w:bookmarkEnd w:id="12"/>
-    </w:p>
-    <w:p>
-      <w:pPr>
-        <w:ind w:firstLine="720"/>
-      </w:pPr>
-    </w:p>
-    <w:p>
-      <w:pPr>
-        <w:ind w:firstLine="720"/>
-      </w:pPr>
-      <w:r>
-        <w:t>The main interface of our program was developed using Visual Studio’s WinForms template, which allowed us to use buttons, textboxes, and menu strips to provide a simple and efficient interface which demonstrates the features of our project. In its infancy, our team is also developing a more pleasing interface using Visual Studio’s WPF formatting, which utilizes HTML and CSS to implement neat, user friendly visuals and a pleasing interface. The WPF interface is under development inside of a separate branch of our project and will be worked on and improved in the following weeks.</w:t>
-      </w:r>
-    </w:p>
-    <w:p/>
-    <w:p>
-      <w:pPr>
-        <w:pStyle w:val="Heading2"/>
-      </w:pPr>
-      <w:bookmarkStart w:id="13" w:name="_Toc35542564"/>
-      <w:r>
-        <w:t>4.2 Hardware Interface</w:t>
-      </w:r>
-      <w:bookmarkEnd w:id="13"/>
-    </w:p>
-    <w:p/>
-    <w:p>
-      <w:r>
-        <w:t xml:space="preserve">Our program will operate on any typical desktop system that is running Windows OS. It is possible to allow our project to be implemented into other hardware interfaces like smartphones, such as iPhone or Android, but will not be considered for the foreseeable future. </w:t>
-      </w:r>
-    </w:p>
-    <w:p/>
-    <w:p>
-      <w:pPr>
-        <w:pStyle w:val="Heading2"/>
-      </w:pPr>
-      <w:bookmarkStart w:id="14" w:name="_Toc35542565"/>
-      <w:r>
-        <w:t>4.3 Software Interface</w:t>
-      </w:r>
-      <w:bookmarkEnd w:id="14"/>
-    </w:p>
-    <w:p/>
-    <w:p>
-      <w:r>
-        <w:t>Unless we make the program executable in our future development, our interface will require the Windows operating system or an emulator of Windows. The interface is found within Visual Studio at the moment, in the form of a WinForms project.</w:t>
-      </w:r>
-    </w:p>
-    <w:p/>
-    <w:p>
-      <w:pPr>
-        <w:pStyle w:val="Heading1"/>
-      </w:pPr>
-      <w:bookmarkStart w:id="15" w:name="_Toc35542566"/>
-      <w:r>
-        <w:t xml:space="preserve">5  </w:t>
-      </w:r>
-      <w:bookmarkEnd w:id="15"/>
-      <w:r>
-        <w:t>User Document – How To</w:t>
-      </w:r>
-    </w:p>
-    <w:p>
-      <w:r>
-        <w:t>&lt;These are essentially help files telling users how to use the software&gt;</w:t>
-      </w:r>
-    </w:p>
-    <w:p>
-      <w:r>
-        <w:t xml:space="preserve">Our team’s project </w:t>
-      </w:r>
-    </w:p>
-    <w:p>
-      <w:pPr>
-        <w:pStyle w:val="Heading1"/>
-      </w:pPr>
-      <w:r>
-        <w:t>6  Conclusions and Lessons Learned</w:t>
-      </w:r>
-    </w:p>
-    <w:p>
-      <w:r>
-        <w:t>&lt;What have you learned from this project?  What else can we include?&gt;</w:t>
-      </w:r>
-    </w:p>
-    <w:p/>
-    <w:p>
-      <w:pPr>
-        <w:pStyle w:val="Heading1"/>
-      </w:pPr>
+        <w:rPr/>
+      </w:pPr>
+      <w:r>
+        <w:rPr/>
+      </w:r>
     </w:p>
     <w:sectPr>
+      <w:type w:val="nextPage"/>
       <w:pgSz w:w="12240" w:h="15840"/>
-      <w:pgMar w:top="1440" w:right="1440" w:bottom="1440" w:left="1440" w:header="0" w:footer="0" w:gutter="0"/>
-      <w:cols w:space="720"/>
-      <w:formProt w:val="0"/>
-      <w:docGrid w:linePitch="360"/>
+      <w:pgMar w:left="1440" w:right="1440" w:gutter="0" w:header="0" w:top="1440" w:footer="0" w:bottom="1440"/>
+      <w:pgNumType w:fmt="decimal"/>
+      <w:formProt w:val="false"/>
+      <w:textDirection w:val="lrTb"/>
+      <w:docGrid w:type="default" w:linePitch="360" w:charSpace="0"/>
     </w:sectPr>
   </w:body>
 </w:document>
 </file>
 
 <file path=word/numbering.xml><?xml version="1.0" encoding="utf-8"?>
-<w:numbering xmlns:wpc="http://schemas.microsoft.com/office/word/2010/wordprocessingCanvas" xmlns:cx="http://schemas.microsoft.com/office/drawing/2014/chartex" xmlns:cx1="http://schemas.microsoft.com/office/drawing/2015/9/8/chartex" xmlns:cx2="http://schemas.microsoft.com/office/drawing/2015/10/21/chartex" xmlns:cx3="http://schemas.microsoft.com/office/drawing/2016/5/9/chartex" xmlns:cx4="http://schemas.microsoft.com/office/drawing/2016/5/10/chartex" xmlns:cx5="http://schemas.microsoft.com/office/drawing/2016/5/11/chartex" xmlns:cx6="http://schemas.microsoft.com/office/drawing/2016/5/12/chartex" xmlns:cx7="http://schemas.microsoft.com/office/drawing/2016/5/13/chartex" xmlns:cx8="http://schemas.microsoft.com/office/drawing/2016/5/14/chartex" xmlns:mc="http://schemas.openxmlformats.org/markup-compatibility/2006" xmlns:aink="http://schemas.microsoft.com/office/drawing/2016/ink" xmlns:am3d="http://schemas.microsoft.com/office/drawing/2017/model3d" xmlns:o="urn:schemas-microsoft-com:office:office" xmlns:oel="http://schemas.microsoft.com/office/2019/extlst" xmlns:r="http://schemas.openxmlformats.org/officeDocument/2006/relationships" xmlns:m="http://schemas.openxmlformats.org/officeDocument/2006/math" xmlns:v="urn:schemas-microsoft-com:vml" xmlns:wp14="http://schemas.microsoft.com/office/word/2010/wordprocessingDrawing" xmlns:wp="http://schemas.openxmlformats.org/drawingml/2006/wordprocessingDrawing" xmlns:w10="urn:schemas-microsoft-com:office:word" xmlns:w="http://schemas.openxmlformats.org/wordprocessingml/2006/main" xmlns:w14="http://schemas.microsoft.com/office/word/2010/wordml" xmlns:w15="http://schemas.microsoft.com/office/word/2012/wordml" xmlns:w16cex="http://schemas.microsoft.com/office/word/2018/wordml/cex" xmlns:w16cid="http://schemas.microsoft.com/office/word/2016/wordml/cid" xmlns:w16="http://schemas.microsoft.com/office/word/2018/wordml" xmlns:w16sdtdh="http://schemas.microsoft.com/office/word/2020/wordml/sdtdatahash" xmlns:w16se="http://schemas.microsoft.com/office/word/2015/wordml/symex" xmlns:wpg="http://schemas.microsoft.com/office/word/2010/wordprocessingGroup" xmlns:wpi="http://schemas.microsoft.com/office/word/2010/wordprocessingInk" xmlns:wne="http://schemas.microsoft.com/office/word/2006/wordml" xmlns:wps="http://schemas.microsoft.com/office/word/2010/wordprocessingShape" mc:Ignorable="w14 w15 w16se w16cid w16 w16cex w16sdtdh wp14">
-  <w:abstractNum w:abstractNumId="0" w15:restartNumberingAfterBreak="0">
-    <w:nsid w:val="183724B3"/>
-    <w:multiLevelType w:val="multilevel"/>
-    <w:tmpl w:val="2C2016D6"/>
+<w:numbering xmlns:w="http://schemas.openxmlformats.org/wordprocessingml/2006/main" xmlns:o="urn:schemas-microsoft-com:office:office" xmlns:r="http://schemas.openxmlformats.org/officeDocument/2006/relationships" xmlns:v="urn:schemas-microsoft-com:vml" xmlns:mc="http://schemas.openxmlformats.org/markup-compatibility/2006" xmlns:w14="http://schemas.microsoft.com/office/word/2010/wordml" mc:Ignorable="w14">
+  <w:abstractNum w:abstractNumId="1">
     <w:lvl w:ilvl="0">
       <w:start w:val="1"/>
       <w:numFmt w:val="bullet"/>
@@ -2354,10 +2980,7 @@
       </w:rPr>
     </w:lvl>
   </w:abstractNum>
-  <w:abstractNum w:abstractNumId="1" w15:restartNumberingAfterBreak="0">
-    <w:nsid w:val="4B704994"/>
-    <w:multiLevelType w:val="multilevel"/>
-    <w:tmpl w:val="F8C2E2B8"/>
+  <w:abstractNum w:abstractNumId="2">
     <w:lvl w:ilvl="0">
       <w:start w:val="1"/>
       <w:numFmt w:val="none"/>
@@ -2368,7 +2991,7 @@
         <w:tabs>
           <w:tab w:val="num" w:pos="0"/>
         </w:tabs>
-        <w:ind w:left="0" w:firstLine="0"/>
+        <w:ind w:left="0" w:hanging="0"/>
       </w:pPr>
     </w:lvl>
     <w:lvl w:ilvl="1">
@@ -2381,7 +3004,7 @@
         <w:tabs>
           <w:tab w:val="num" w:pos="0"/>
         </w:tabs>
-        <w:ind w:left="0" w:firstLine="0"/>
+        <w:ind w:left="0" w:hanging="0"/>
       </w:pPr>
     </w:lvl>
     <w:lvl w:ilvl="2">
@@ -2394,7 +3017,7 @@
         <w:tabs>
           <w:tab w:val="num" w:pos="0"/>
         </w:tabs>
-        <w:ind w:left="0" w:firstLine="0"/>
+        <w:ind w:left="0" w:hanging="0"/>
       </w:pPr>
     </w:lvl>
     <w:lvl w:ilvl="3">
@@ -2407,7 +3030,7 @@
         <w:tabs>
           <w:tab w:val="num" w:pos="0"/>
         </w:tabs>
-        <w:ind w:left="0" w:firstLine="0"/>
+        <w:ind w:left="0" w:hanging="0"/>
       </w:pPr>
     </w:lvl>
     <w:lvl w:ilvl="4">
@@ -2420,7 +3043,7 @@
         <w:tabs>
           <w:tab w:val="num" w:pos="0"/>
         </w:tabs>
-        <w:ind w:left="0" w:firstLine="0"/>
+        <w:ind w:left="0" w:hanging="0"/>
       </w:pPr>
     </w:lvl>
     <w:lvl w:ilvl="5">
@@ -2433,7 +3056,7 @@
         <w:tabs>
           <w:tab w:val="num" w:pos="0"/>
         </w:tabs>
-        <w:ind w:left="0" w:firstLine="0"/>
+        <w:ind w:left="0" w:hanging="0"/>
       </w:pPr>
     </w:lvl>
     <w:lvl w:ilvl="6">
@@ -2446,7 +3069,7 @@
         <w:tabs>
           <w:tab w:val="num" w:pos="0"/>
         </w:tabs>
-        <w:ind w:left="0" w:firstLine="0"/>
+        <w:ind w:left="0" w:hanging="0"/>
       </w:pPr>
     </w:lvl>
     <w:lvl w:ilvl="7">
@@ -2459,7 +3082,7 @@
         <w:tabs>
           <w:tab w:val="num" w:pos="0"/>
         </w:tabs>
-        <w:ind w:left="0" w:firstLine="0"/>
+        <w:ind w:left="0" w:hanging="0"/>
       </w:pPr>
     </w:lvl>
     <w:lvl w:ilvl="8">
@@ -2472,25 +3095,25 @@
         <w:tabs>
           <w:tab w:val="num" w:pos="0"/>
         </w:tabs>
-        <w:ind w:left="0" w:firstLine="0"/>
+        <w:ind w:left="0" w:hanging="0"/>
       </w:pPr>
     </w:lvl>
   </w:abstractNum>
-  <w:num w:numId="1" w16cid:durableId="59907931">
+  <w:num w:numId="1">
     <w:abstractNumId w:val="1"/>
   </w:num>
-  <w:num w:numId="2" w16cid:durableId="589504708">
-    <w:abstractNumId w:val="0"/>
+  <w:num w:numId="2">
+    <w:abstractNumId w:val="2"/>
   </w:num>
 </w:numbering>
 </file>
 
 <file path=word/styles.xml><?xml version="1.0" encoding="utf-8"?>
-<w:styles xmlns:mc="http://schemas.openxmlformats.org/markup-compatibility/2006" xmlns:r="http://schemas.openxmlformats.org/officeDocument/2006/relationships" xmlns:w="http://schemas.openxmlformats.org/wordprocessingml/2006/main" xmlns:w14="http://schemas.microsoft.com/office/word/2010/wordml" xmlns:w15="http://schemas.microsoft.com/office/word/2012/wordml" xmlns:w16cex="http://schemas.microsoft.com/office/word/2018/wordml/cex" xmlns:w16cid="http://schemas.microsoft.com/office/word/2016/wordml/cid" xmlns:w16="http://schemas.microsoft.com/office/word/2018/wordml" xmlns:w16sdtdh="http://schemas.microsoft.com/office/word/2020/wordml/sdtdatahash" xmlns:w16se="http://schemas.microsoft.com/office/word/2015/wordml/symex" mc:Ignorable="w14 w15 w16se w16cid w16 w16cex w16sdtdh">
+<w:styles xmlns:w="http://schemas.openxmlformats.org/wordprocessingml/2006/main" xmlns:w14="http://schemas.microsoft.com/office/word/2010/wordml" xmlns:mc="http://schemas.openxmlformats.org/markup-compatibility/2006" mc:Ignorable="w14">
   <w:docDefaults>
     <w:rPrDefault>
       <w:rPr>
-        <w:rFonts w:asciiTheme="minorHAnsi" w:eastAsiaTheme="minorHAnsi" w:hAnsiTheme="minorHAnsi" w:cstheme="minorBidi"/>
+        <w:rFonts w:ascii="Calibri" w:hAnsi="Calibri" w:eastAsia="Calibri" w:cs="" w:asciiTheme="minorHAnsi" w:cstheme="minorBidi" w:eastAsiaTheme="minorHAnsi" w:hAnsiTheme="minorHAnsi"/>
         <w:sz w:val="24"/>
         <w:szCs w:val="24"/>
         <w:lang w:val="en-US" w:eastAsia="en-US" w:bidi="ar-SA"/>
@@ -2498,21 +3121,21 @@
     </w:rPrDefault>
     <w:pPrDefault>
       <w:pPr>
-        <w:suppressAutoHyphens/>
+        <w:suppressAutoHyphens w:val="true"/>
       </w:pPr>
     </w:pPrDefault>
   </w:docDefaults>
   <w:latentStyles w:defLockedState="0" w:defUIPriority="99" w:defSemiHidden="0" w:defUnhideWhenUsed="0" w:defQFormat="0" w:count="376">
     <w:lsdException w:name="Normal" w:uiPriority="0" w:qFormat="1"/>
     <w:lsdException w:name="heading 1" w:uiPriority="9" w:qFormat="1"/>
-    <w:lsdException w:name="heading 2" w:semiHidden="1" w:uiPriority="9" w:unhideWhenUsed="1" w:qFormat="1"/>
-    <w:lsdException w:name="heading 3" w:semiHidden="1" w:uiPriority="9" w:unhideWhenUsed="1" w:qFormat="1"/>
-    <w:lsdException w:name="heading 4" w:semiHidden="1" w:uiPriority="9" w:unhideWhenUsed="1" w:qFormat="1"/>
-    <w:lsdException w:name="heading 5" w:semiHidden="1" w:uiPriority="9" w:unhideWhenUsed="1" w:qFormat="1"/>
-    <w:lsdException w:name="heading 6" w:semiHidden="1" w:uiPriority="9" w:unhideWhenUsed="1" w:qFormat="1"/>
-    <w:lsdException w:name="heading 7" w:semiHidden="1" w:uiPriority="9" w:unhideWhenUsed="1" w:qFormat="1"/>
-    <w:lsdException w:name="heading 8" w:semiHidden="1" w:uiPriority="9" w:unhideWhenUsed="1" w:qFormat="1"/>
-    <w:lsdException w:name="heading 9" w:semiHidden="1" w:uiPriority="9" w:unhideWhenUsed="1" w:qFormat="1"/>
+    <w:lsdException w:name="heading 2" w:uiPriority="9" w:semiHidden="1" w:unhideWhenUsed="1" w:qFormat="1"/>
+    <w:lsdException w:name="heading 3" w:uiPriority="9" w:semiHidden="1" w:unhideWhenUsed="1" w:qFormat="1"/>
+    <w:lsdException w:name="heading 4" w:uiPriority="9" w:semiHidden="1" w:unhideWhenUsed="1" w:qFormat="1"/>
+    <w:lsdException w:name="heading 5" w:uiPriority="9" w:semiHidden="1" w:unhideWhenUsed="1" w:qFormat="1"/>
+    <w:lsdException w:name="heading 6" w:uiPriority="9" w:semiHidden="1" w:unhideWhenUsed="1" w:qFormat="1"/>
+    <w:lsdException w:name="heading 7" w:uiPriority="9" w:semiHidden="1" w:unhideWhenUsed="1" w:qFormat="1"/>
+    <w:lsdException w:name="heading 8" w:uiPriority="9" w:semiHidden="1" w:unhideWhenUsed="1" w:qFormat="1"/>
+    <w:lsdException w:name="heading 9" w:uiPriority="9" w:semiHidden="1" w:unhideWhenUsed="1" w:qFormat="1"/>
     <w:lsdException w:name="index 1" w:semiHidden="1" w:unhideWhenUsed="1"/>
     <w:lsdException w:name="index 2" w:semiHidden="1" w:unhideWhenUsed="1"/>
     <w:lsdException w:name="index 3" w:semiHidden="1" w:unhideWhenUsed="1"/>
@@ -2522,22 +3145,22 @@
     <w:lsdException w:name="index 7" w:semiHidden="1" w:unhideWhenUsed="1"/>
     <w:lsdException w:name="index 8" w:semiHidden="1" w:unhideWhenUsed="1"/>
     <w:lsdException w:name="index 9" w:semiHidden="1" w:unhideWhenUsed="1"/>
-    <w:lsdException w:name="toc 1" w:semiHidden="1" w:uiPriority="39" w:unhideWhenUsed="1"/>
-    <w:lsdException w:name="toc 2" w:semiHidden="1" w:uiPriority="39" w:unhideWhenUsed="1"/>
-    <w:lsdException w:name="toc 3" w:semiHidden="1" w:uiPriority="39" w:unhideWhenUsed="1"/>
-    <w:lsdException w:name="toc 4" w:semiHidden="1" w:uiPriority="39" w:unhideWhenUsed="1"/>
-    <w:lsdException w:name="toc 5" w:semiHidden="1" w:uiPriority="39" w:unhideWhenUsed="1"/>
-    <w:lsdException w:name="toc 6" w:semiHidden="1" w:uiPriority="39" w:unhideWhenUsed="1"/>
-    <w:lsdException w:name="toc 7" w:semiHidden="1" w:uiPriority="39" w:unhideWhenUsed="1"/>
-    <w:lsdException w:name="toc 8" w:semiHidden="1" w:uiPriority="39" w:unhideWhenUsed="1"/>
-    <w:lsdException w:name="toc 9" w:semiHidden="1" w:uiPriority="39" w:unhideWhenUsed="1"/>
+    <w:lsdException w:name="toc 1" w:uiPriority="39" w:semiHidden="1" w:unhideWhenUsed="1"/>
+    <w:lsdException w:name="toc 2" w:uiPriority="39" w:semiHidden="1" w:unhideWhenUsed="1"/>
+    <w:lsdException w:name="toc 3" w:uiPriority="39" w:semiHidden="1" w:unhideWhenUsed="1"/>
+    <w:lsdException w:name="toc 4" w:uiPriority="39" w:semiHidden="1" w:unhideWhenUsed="1"/>
+    <w:lsdException w:name="toc 5" w:uiPriority="39" w:semiHidden="1" w:unhideWhenUsed="1"/>
+    <w:lsdException w:name="toc 6" w:uiPriority="39" w:semiHidden="1" w:unhideWhenUsed="1"/>
+    <w:lsdException w:name="toc 7" w:uiPriority="39" w:semiHidden="1" w:unhideWhenUsed="1"/>
+    <w:lsdException w:name="toc 8" w:uiPriority="39" w:semiHidden="1" w:unhideWhenUsed="1"/>
+    <w:lsdException w:name="toc 9" w:uiPriority="39" w:semiHidden="1" w:unhideWhenUsed="1"/>
     <w:lsdException w:name="Normal Indent" w:semiHidden="1" w:unhideWhenUsed="1"/>
     <w:lsdException w:name="footnote text" w:semiHidden="1" w:unhideWhenUsed="1"/>
     <w:lsdException w:name="annotation text" w:semiHidden="1" w:unhideWhenUsed="1"/>
     <w:lsdException w:name="header" w:semiHidden="1" w:unhideWhenUsed="1"/>
     <w:lsdException w:name="footer" w:semiHidden="1" w:unhideWhenUsed="1"/>
     <w:lsdException w:name="index heading" w:semiHidden="1" w:unhideWhenUsed="1"/>
-    <w:lsdException w:name="caption" w:semiHidden="1" w:uiPriority="35" w:unhideWhenUsed="1" w:qFormat="1"/>
+    <w:lsdException w:name="caption" w:uiPriority="35" w:semiHidden="1" w:unhideWhenUsed="1" w:qFormat="1"/>
     <w:lsdException w:name="table of figures" w:semiHidden="1" w:unhideWhenUsed="1"/>
     <w:lsdException w:name="envelope address" w:semiHidden="1" w:unhideWhenUsed="1"/>
     <w:lsdException w:name="envelope return" w:semiHidden="1" w:unhideWhenUsed="1"/>
@@ -2568,7 +3191,7 @@
     <w:lsdException w:name="Title" w:uiPriority="10" w:qFormat="1"/>
     <w:lsdException w:name="Closing" w:semiHidden="1" w:unhideWhenUsed="1"/>
     <w:lsdException w:name="Signature" w:semiHidden="1" w:unhideWhenUsed="1"/>
-    <w:lsdException w:name="Default Paragraph Font" w:semiHidden="1" w:uiPriority="1" w:unhideWhenUsed="1"/>
+    <w:lsdException w:name="Default Paragraph Font" w:uiPriority="1" w:semiHidden="1" w:unhideWhenUsed="1"/>
     <w:lsdException w:name="Body Text" w:semiHidden="1" w:unhideWhenUsed="1"/>
     <w:lsdException w:name="Body Text Indent" w:semiHidden="1" w:unhideWhenUsed="1"/>
     <w:lsdException w:name="List Continue" w:semiHidden="1" w:unhideWhenUsed="1"/>
@@ -2768,8 +3391,8 @@
     <w:lsdException w:name="Subtle Reference" w:uiPriority="31" w:qFormat="1"/>
     <w:lsdException w:name="Intense Reference" w:uiPriority="32" w:qFormat="1"/>
     <w:lsdException w:name="Book Title" w:uiPriority="33" w:qFormat="1"/>
-    <w:lsdException w:name="Bibliography" w:semiHidden="1" w:uiPriority="37" w:unhideWhenUsed="1"/>
-    <w:lsdException w:name="TOC Heading" w:semiHidden="1" w:uiPriority="39" w:unhideWhenUsed="1" w:qFormat="1"/>
+    <w:lsdException w:name="Bibliography" w:uiPriority="37" w:semiHidden="1" w:unhideWhenUsed="1"/>
+    <w:lsdException w:name="TOC Heading" w:uiPriority="39" w:semiHidden="1" w:unhideWhenUsed="1" w:qFormat="1"/>
     <w:lsdException w:name="Plain Table 1" w:uiPriority="41"/>
     <w:lsdException w:name="Plain Table 2" w:uiPriority="42"/>
     <w:lsdException w:name="Plain Table 3" w:uiPriority="43"/>
@@ -2878,123 +3501,119 @@
     <w:lsdException w:name="Smart Hyperlink" w:semiHidden="1" w:unhideWhenUsed="1"/>
     <w:lsdException w:name="Smart Link" w:semiHidden="1" w:unhideWhenUsed="1"/>
   </w:latentStyles>
-  <w:style w:type="paragraph" w:default="1" w:styleId="Normal">
+  <w:style w:type="paragraph" w:styleId="Normal" w:default="1">
     <w:name w:val="Normal"/>
     <w:qFormat/>
+    <w:pPr>
+      <w:widowControl/>
+      <w:suppressAutoHyphens w:val="true"/>
+      <w:bidi w:val="0"/>
+      <w:spacing w:before="0" w:after="0"/>
+      <w:jc w:val="left"/>
+    </w:pPr>
+    <w:rPr>
+      <w:rFonts w:ascii="Calibri" w:hAnsi="Calibri" w:eastAsia="Calibri" w:cs="" w:asciiTheme="minorHAnsi" w:cstheme="minorBidi" w:eastAsiaTheme="minorHAnsi" w:hAnsiTheme="minorHAnsi"/>
+      <w:color w:val="auto"/>
+      <w:kern w:val="0"/>
+      <w:sz w:val="24"/>
+      <w:szCs w:val="24"/>
+      <w:lang w:val="en-US" w:eastAsia="en-US" w:bidi="ar-SA"/>
+    </w:rPr>
   </w:style>
   <w:style w:type="paragraph" w:styleId="Heading1">
-    <w:name w:val="heading 1"/>
+    <w:name w:val="Heading 1"/>
     <w:basedOn w:val="Normal"/>
     <w:next w:val="Normal"/>
     <w:link w:val="Heading1Char"/>
     <w:uiPriority w:val="9"/>
     <w:qFormat/>
-    <w:rsid w:val="000D2575"/>
+    <w:rsid w:val="000d2575"/>
     <w:pPr>
-      <w:keepNext/>
+      <w:keepNext w:val="true"/>
       <w:keepLines/>
-      <w:spacing w:before="240"/>
+      <w:spacing w:before="240" w:after="0"/>
       <w:outlineLvl w:val="0"/>
     </w:pPr>
     <w:rPr>
-      <w:rFonts w:asciiTheme="majorHAnsi" w:eastAsiaTheme="majorEastAsia" w:hAnsiTheme="majorHAnsi" w:cstheme="majorBidi"/>
-      <w:color w:val="2F5496" w:themeColor="accent1" w:themeShade="BF"/>
+      <w:rFonts w:ascii="Calibri Light" w:hAnsi="Calibri Light" w:eastAsia="" w:cs="" w:asciiTheme="majorHAnsi" w:cstheme="majorBidi" w:eastAsiaTheme="majorEastAsia" w:hAnsiTheme="majorHAnsi"/>
+      <w:color w:val="2F5496" w:themeColor="accent1" w:themeShade="bf"/>
       <w:sz w:val="32"/>
       <w:szCs w:val="32"/>
     </w:rPr>
   </w:style>
   <w:style w:type="paragraph" w:styleId="Heading2">
-    <w:name w:val="heading 2"/>
+    <w:name w:val="Heading 2"/>
     <w:basedOn w:val="Normal"/>
     <w:next w:val="Normal"/>
     <w:link w:val="Heading2Char"/>
     <w:uiPriority w:val="9"/>
     <w:unhideWhenUsed/>
     <w:qFormat/>
-    <w:rsid w:val="00E50515"/>
+    <w:rsid w:val="00e50515"/>
     <w:pPr>
-      <w:keepNext/>
+      <w:keepNext w:val="true"/>
       <w:keepLines/>
-      <w:spacing w:before="40"/>
+      <w:spacing w:before="40" w:after="0"/>
       <w:outlineLvl w:val="1"/>
     </w:pPr>
     <w:rPr>
-      <w:rFonts w:asciiTheme="majorHAnsi" w:eastAsiaTheme="majorEastAsia" w:hAnsiTheme="majorHAnsi" w:cstheme="majorBidi"/>
-      <w:color w:val="2F5496" w:themeColor="accent1" w:themeShade="BF"/>
+      <w:rFonts w:ascii="Calibri Light" w:hAnsi="Calibri Light" w:eastAsia="" w:cs="" w:asciiTheme="majorHAnsi" w:cstheme="majorBidi" w:eastAsiaTheme="majorEastAsia" w:hAnsiTheme="majorHAnsi"/>
+      <w:color w:val="2F5496" w:themeColor="accent1" w:themeShade="bf"/>
       <w:sz w:val="26"/>
       <w:szCs w:val="26"/>
     </w:rPr>
   </w:style>
   <w:style w:type="paragraph" w:styleId="Heading3">
-    <w:name w:val="heading 3"/>
+    <w:name w:val="Heading 3"/>
     <w:basedOn w:val="Normal"/>
     <w:next w:val="Normal"/>
     <w:link w:val="Heading3Char"/>
     <w:uiPriority w:val="9"/>
     <w:unhideWhenUsed/>
     <w:qFormat/>
-    <w:rsid w:val="00E50515"/>
+    <w:rsid w:val="00e50515"/>
     <w:pPr>
-      <w:keepNext/>
+      <w:keepNext w:val="true"/>
       <w:keepLines/>
-      <w:spacing w:before="40"/>
+      <w:spacing w:before="40" w:after="0"/>
       <w:outlineLvl w:val="2"/>
     </w:pPr>
     <w:rPr>
-      <w:rFonts w:asciiTheme="majorHAnsi" w:eastAsiaTheme="majorEastAsia" w:hAnsiTheme="majorHAnsi" w:cstheme="majorBidi"/>
-      <w:color w:val="1F3763" w:themeColor="accent1" w:themeShade="7F"/>
+      <w:rFonts w:ascii="Calibri Light" w:hAnsi="Calibri Light" w:eastAsia="" w:cs="" w:asciiTheme="majorHAnsi" w:cstheme="majorBidi" w:eastAsiaTheme="majorEastAsia" w:hAnsiTheme="majorHAnsi"/>
+      <w:color w:val="1F3763" w:themeColor="accent1" w:themeShade="7f"/>
     </w:rPr>
   </w:style>
-  <w:style w:type="character" w:default="1" w:styleId="DefaultParagraphFont">
+  <w:style w:type="character" w:styleId="DefaultParagraphFont" w:default="1">
     <w:name w:val="Default Paragraph Font"/>
     <w:uiPriority w:val="1"/>
     <w:semiHidden/>
     <w:unhideWhenUsed/>
+    <w:qFormat/>
+    <w:rPr/>
   </w:style>
-  <w:style w:type="table" w:default="1" w:styleId="TableNormal">
-    <w:name w:val="Normal Table"/>
-    <w:uiPriority w:val="99"/>
-    <w:semiHidden/>
-    <w:unhideWhenUsed/>
-    <w:tblPr>
-      <w:tblInd w:w="0" w:type="dxa"/>
-      <w:tblCellMar>
-        <w:top w:w="0" w:type="dxa"/>
-        <w:left w:w="108" w:type="dxa"/>
-        <w:bottom w:w="0" w:type="dxa"/>
-        <w:right w:w="108" w:type="dxa"/>
-      </w:tblCellMar>
-    </w:tblPr>
-  </w:style>
-  <w:style w:type="numbering" w:default="1" w:styleId="NoList">
-    <w:name w:val="No List"/>
-    <w:uiPriority w:val="99"/>
-    <w:semiHidden/>
-    <w:unhideWhenUsed/>
-  </w:style>
-  <w:style w:type="character" w:customStyle="1" w:styleId="Heading1Char">
+  <w:style w:type="character" w:styleId="Heading1Char" w:customStyle="1">
     <w:name w:val="Heading 1 Char"/>
     <w:basedOn w:val="DefaultParagraphFont"/>
     <w:link w:val="Heading1"/>
     <w:uiPriority w:val="9"/>
     <w:qFormat/>
-    <w:rsid w:val="000D2575"/>
+    <w:rsid w:val="000d2575"/>
     <w:rPr>
-      <w:rFonts w:asciiTheme="majorHAnsi" w:eastAsiaTheme="majorEastAsia" w:hAnsiTheme="majorHAnsi" w:cstheme="majorBidi"/>
-      <w:color w:val="2F5496" w:themeColor="accent1" w:themeShade="BF"/>
+      <w:rFonts w:ascii="Calibri Light" w:hAnsi="Calibri Light" w:eastAsia="" w:cs="" w:asciiTheme="majorHAnsi" w:cstheme="majorBidi" w:eastAsiaTheme="majorEastAsia" w:hAnsiTheme="majorHAnsi"/>
+      <w:color w:val="2F5496" w:themeColor="accent1" w:themeShade="bf"/>
       <w:sz w:val="32"/>
       <w:szCs w:val="32"/>
     </w:rPr>
   </w:style>
-  <w:style w:type="character" w:customStyle="1" w:styleId="TitleChar">
+  <w:style w:type="character" w:styleId="TitleChar" w:customStyle="1">
     <w:name w:val="Title Char"/>
     <w:basedOn w:val="DefaultParagraphFont"/>
     <w:link w:val="Title"/>
     <w:uiPriority w:val="10"/>
     <w:qFormat/>
-    <w:rsid w:val="000D2575"/>
+    <w:rsid w:val="000d2575"/>
     <w:rPr>
-      <w:rFonts w:asciiTheme="majorHAnsi" w:eastAsiaTheme="majorEastAsia" w:hAnsiTheme="majorHAnsi" w:cstheme="majorBidi"/>
+      <w:rFonts w:ascii="Calibri Light" w:hAnsi="Calibri Light" w:eastAsia="" w:cs="" w:asciiTheme="majorHAnsi" w:cstheme="majorBidi" w:eastAsiaTheme="majorEastAsia" w:hAnsiTheme="majorHAnsi"/>
       <w:spacing w:val="-10"/>
       <w:kern w:val="2"/>
       <w:sz w:val="56"/>
@@ -3006,7 +3625,7 @@
     <w:basedOn w:val="DefaultParagraphFont"/>
     <w:uiPriority w:val="32"/>
     <w:qFormat/>
-    <w:rsid w:val="000D2575"/>
+    <w:rsid w:val="000d2575"/>
     <w:rPr>
       <w:b/>
       <w:bCs/>
@@ -3015,96 +3634,126 @@
       <w:spacing w:val="5"/>
     </w:rPr>
   </w:style>
-  <w:style w:type="character" w:customStyle="1" w:styleId="Heading2Char">
+  <w:style w:type="character" w:styleId="Heading2Char" w:customStyle="1">
     <w:name w:val="Heading 2 Char"/>
     <w:basedOn w:val="DefaultParagraphFont"/>
     <w:link w:val="Heading2"/>
     <w:uiPriority w:val="9"/>
     <w:qFormat/>
-    <w:rsid w:val="00E50515"/>
+    <w:rsid w:val="00e50515"/>
     <w:rPr>
-      <w:rFonts w:asciiTheme="majorHAnsi" w:eastAsiaTheme="majorEastAsia" w:hAnsiTheme="majorHAnsi" w:cstheme="majorBidi"/>
-      <w:color w:val="2F5496" w:themeColor="accent1" w:themeShade="BF"/>
+      <w:rFonts w:ascii="Calibri Light" w:hAnsi="Calibri Light" w:eastAsia="" w:cs="" w:asciiTheme="majorHAnsi" w:cstheme="majorBidi" w:eastAsiaTheme="majorEastAsia" w:hAnsiTheme="majorHAnsi"/>
+      <w:color w:val="2F5496" w:themeColor="accent1" w:themeShade="bf"/>
       <w:sz w:val="26"/>
       <w:szCs w:val="26"/>
     </w:rPr>
   </w:style>
-  <w:style w:type="character" w:customStyle="1" w:styleId="Heading3Char">
+  <w:style w:type="character" w:styleId="Heading3Char" w:customStyle="1">
     <w:name w:val="Heading 3 Char"/>
     <w:basedOn w:val="DefaultParagraphFont"/>
     <w:link w:val="Heading3"/>
     <w:uiPriority w:val="9"/>
     <w:qFormat/>
-    <w:rsid w:val="00E50515"/>
+    <w:rsid w:val="00e50515"/>
     <w:rPr>
-      <w:rFonts w:asciiTheme="majorHAnsi" w:eastAsiaTheme="majorEastAsia" w:hAnsiTheme="majorHAnsi" w:cstheme="majorBidi"/>
-      <w:color w:val="1F3763" w:themeColor="accent1" w:themeShade="7F"/>
+      <w:rFonts w:ascii="Calibri Light" w:hAnsi="Calibri Light" w:eastAsia="" w:cs="" w:asciiTheme="majorHAnsi" w:cstheme="majorBidi" w:eastAsiaTheme="majorEastAsia" w:hAnsiTheme="majorHAnsi"/>
+      <w:color w:val="1F3763" w:themeColor="accent1" w:themeShade="7f"/>
     </w:rPr>
   </w:style>
-  <w:style w:type="character" w:styleId="Hyperlink">
+  <w:style w:type="character" w:styleId="InternetLink">
     <w:name w:val="Hyperlink"/>
     <w:basedOn w:val="DefaultParagraphFont"/>
     <w:uiPriority w:val="99"/>
     <w:unhideWhenUsed/>
-    <w:rsid w:val="00E50515"/>
+    <w:rsid w:val="00e50515"/>
     <w:rPr>
       <w:color w:val="0563C1" w:themeColor="hyperlink"/>
       <w:u w:val="single"/>
     </w:rPr>
   </w:style>
-  <w:style w:type="character" w:styleId="FollowedHyperlink">
+  <w:style w:type="character" w:styleId="VisitedInternetLink">
     <w:name w:val="FollowedHyperlink"/>
     <w:basedOn w:val="DefaultParagraphFont"/>
     <w:uiPriority w:val="99"/>
     <w:semiHidden/>
     <w:unhideWhenUsed/>
-    <w:rsid w:val="00413C9A"/>
+    <w:rsid w:val="00413c9a"/>
     <w:rPr>
       <w:color w:val="954F72" w:themeColor="followedHyperlink"/>
       <w:u w:val="single"/>
     </w:rPr>
   </w:style>
-  <w:style w:type="character" w:customStyle="1" w:styleId="IndexLink">
+  <w:style w:type="character" w:styleId="IndexLink" w:customStyle="1">
     <w:name w:val="Index Link"/>
     <w:qFormat/>
+    <w:rPr/>
   </w:style>
-  <w:style w:type="character" w:customStyle="1" w:styleId="Bullets">
+  <w:style w:type="character" w:styleId="Bullets" w:customStyle="1">
     <w:name w:val="Bullets"/>
     <w:qFormat/>
     <w:rPr>
-      <w:rFonts w:ascii="OpenSymbol" w:eastAsia="OpenSymbol" w:hAnsi="OpenSymbol" w:cs="OpenSymbol"/>
+      <w:rFonts w:ascii="OpenSymbol" w:hAnsi="OpenSymbol" w:eastAsia="OpenSymbol" w:cs="OpenSymbol"/>
     </w:rPr>
   </w:style>
-  <w:style w:type="paragraph" w:customStyle="1" w:styleId="Heading">
+  <w:style w:type="paragraph" w:styleId="Heading" w:customStyle="1">
     <w:name w:val="Heading"/>
     <w:basedOn w:val="Normal"/>
-    <w:next w:val="BodyText"/>
+    <w:next w:val="TextBody"/>
     <w:qFormat/>
     <w:pPr>
-      <w:keepNext/>
+      <w:keepNext w:val="true"/>
       <w:spacing w:before="240" w:after="120"/>
     </w:pPr>
     <w:rPr>
-      <w:rFonts w:ascii="Liberation Sans" w:eastAsia="Source Han Sans CN" w:hAnsi="Liberation Sans" w:cs="Droid Sans Devanagari"/>
+      <w:rFonts w:ascii="Liberation Sans" w:hAnsi="Liberation Sans" w:eastAsia="Source Han Sans CN" w:cs="Droid Sans Devanagari"/>
       <w:sz w:val="28"/>
       <w:szCs w:val="28"/>
     </w:rPr>
   </w:style>
-  <w:style w:type="paragraph" w:styleId="BodyText">
+  <w:style w:type="paragraph" w:styleId="TextBody">
     <w:name w:val="Body Text"/>
     <w:basedOn w:val="Normal"/>
     <w:pPr>
-      <w:spacing w:after="140" w:line="276" w:lineRule="auto"/>
+      <w:spacing w:lineRule="auto" w:line="276" w:before="0" w:after="140"/>
     </w:pPr>
+    <w:rPr/>
   </w:style>
   <w:style w:type="paragraph" w:styleId="List">
     <w:name w:val="List"/>
-    <w:basedOn w:val="BodyText"/>
+    <w:basedOn w:val="TextBody"/>
+    <w:pPr/>
     <w:rPr>
       <w:rFonts w:cs="Droid Sans Devanagari"/>
     </w:rPr>
   </w:style>
   <w:style w:type="paragraph" w:styleId="Caption">
+    <w:name w:val="Caption"/>
+    <w:basedOn w:val="Normal"/>
+    <w:qFormat/>
+    <w:pPr>
+      <w:suppressLineNumbers/>
+      <w:spacing w:before="120" w:after="120"/>
+    </w:pPr>
+    <w:rPr>
+      <w:rFonts w:cs="Droid Sans Devanagari"/>
+      <w:i/>
+      <w:iCs/>
+      <w:sz w:val="24"/>
+      <w:szCs w:val="24"/>
+    </w:rPr>
+  </w:style>
+  <w:style w:type="paragraph" w:styleId="Index" w:customStyle="1">
+    <w:name w:val="Index"/>
+    <w:basedOn w:val="Normal"/>
+    <w:qFormat/>
+    <w:pPr>
+      <w:suppressLineNumbers/>
+    </w:pPr>
+    <w:rPr>
+      <w:rFonts w:cs="Droid Sans Devanagari"/>
+    </w:rPr>
+  </w:style>
+  <w:style w:type="paragraph" w:styleId="Caption1">
     <w:name w:val="caption"/>
     <w:basedOn w:val="Normal"/>
     <w:qFormat/>
@@ -3118,22 +3767,26 @@
       <w:iCs/>
     </w:rPr>
   </w:style>
-  <w:style w:type="paragraph" w:customStyle="1" w:styleId="Index">
-    <w:name w:val="Index"/>
-    <w:basedOn w:val="Normal"/>
-    <w:qFormat/>
-    <w:pPr>
-      <w:suppressLineNumbers/>
-    </w:pPr>
-    <w:rPr>
-      <w:rFonts w:cs="Droid Sans Devanagari"/>
-    </w:rPr>
-  </w:style>
   <w:style w:type="paragraph" w:styleId="NoSpacing">
     <w:name w:val="No Spacing"/>
     <w:uiPriority w:val="1"/>
     <w:qFormat/>
-    <w:rsid w:val="000D2575"/>
+    <w:rsid w:val="000d2575"/>
+    <w:pPr>
+      <w:widowControl/>
+      <w:suppressAutoHyphens w:val="true"/>
+      <w:bidi w:val="0"/>
+      <w:spacing w:before="0" w:after="0"/>
+      <w:jc w:val="left"/>
+    </w:pPr>
+    <w:rPr>
+      <w:rFonts w:ascii="Calibri" w:hAnsi="Calibri" w:eastAsia="Calibri" w:cs="" w:asciiTheme="minorHAnsi" w:cstheme="minorBidi" w:eastAsiaTheme="minorHAnsi" w:hAnsiTheme="minorHAnsi"/>
+      <w:color w:val="auto"/>
+      <w:kern w:val="0"/>
+      <w:sz w:val="24"/>
+      <w:szCs w:val="24"/>
+      <w:lang w:val="en-US" w:eastAsia="en-US" w:bidi="ar-SA"/>
+    </w:rPr>
   </w:style>
   <w:style w:type="paragraph" w:styleId="Title">
     <w:name w:val="Title"/>
@@ -3142,32 +3795,42 @@
     <w:link w:val="TitleChar"/>
     <w:uiPriority w:val="10"/>
     <w:qFormat/>
-    <w:rsid w:val="000D2575"/>
+    <w:rsid w:val="000d2575"/>
     <w:pPr>
+      <w:spacing w:before="0" w:after="0"/>
       <w:contextualSpacing/>
     </w:pPr>
     <w:rPr>
-      <w:rFonts w:asciiTheme="majorHAnsi" w:eastAsiaTheme="majorEastAsia" w:hAnsiTheme="majorHAnsi" w:cstheme="majorBidi"/>
+      <w:rFonts w:ascii="Calibri Light" w:hAnsi="Calibri Light" w:eastAsia="" w:cs="" w:asciiTheme="majorHAnsi" w:cstheme="majorBidi" w:eastAsiaTheme="majorEastAsia" w:hAnsiTheme="majorHAnsi"/>
       <w:spacing w:val="-10"/>
       <w:kern w:val="2"/>
       <w:sz w:val="56"/>
       <w:szCs w:val="56"/>
     </w:rPr>
   </w:style>
-  <w:style w:type="paragraph" w:styleId="IndexHeading">
+  <w:style w:type="paragraph" w:styleId="Indexheading">
     <w:name w:val="index heading"/>
     <w:basedOn w:val="Heading"/>
+    <w:qFormat/>
+    <w:pPr/>
+    <w:rPr/>
   </w:style>
-  <w:style w:type="paragraph" w:styleId="TOCHeading">
+  <w:style w:type="paragraph" w:styleId="IndexHeading1">
+    <w:name w:val="Index Heading"/>
+    <w:basedOn w:val="Heading"/>
+    <w:pPr/>
+    <w:rPr/>
+  </w:style>
+  <w:style w:type="paragraph" w:styleId="ContentsHeading">
     <w:name w:val="TOC Heading"/>
     <w:basedOn w:val="Heading1"/>
     <w:next w:val="Normal"/>
     <w:uiPriority w:val="39"/>
     <w:unhideWhenUsed/>
     <w:qFormat/>
-    <w:rsid w:val="00E50515"/>
+    <w:rsid w:val="00e50515"/>
     <w:pPr>
-      <w:spacing w:before="480" w:line="276" w:lineRule="auto"/>
+      <w:spacing w:lineRule="auto" w:line="276" w:before="480" w:after="0"/>
       <w:outlineLvl w:val="9"/>
     </w:pPr>
     <w:rPr>
@@ -3177,186 +3840,207 @@
       <w:szCs w:val="28"/>
     </w:rPr>
   </w:style>
-  <w:style w:type="paragraph" w:styleId="TOC1">
-    <w:name w:val="toc 1"/>
+  <w:style w:type="paragraph" w:styleId="Contents1">
+    <w:name w:val="TOC 1"/>
     <w:basedOn w:val="Normal"/>
     <w:next w:val="Normal"/>
     <w:autoRedefine/>
     <w:uiPriority w:val="39"/>
     <w:unhideWhenUsed/>
-    <w:rsid w:val="00E50515"/>
+    <w:rsid w:val="00e50515"/>
     <w:pPr>
-      <w:spacing w:before="120"/>
+      <w:spacing w:before="120" w:after="0"/>
     </w:pPr>
     <w:rPr>
-      <w:rFonts w:cstheme="minorHAnsi"/>
+      <w:rFonts w:cs="Calibri" w:cstheme="minorHAnsi"/>
       <w:b/>
       <w:bCs/>
       <w:i/>
       <w:iCs/>
     </w:rPr>
   </w:style>
-  <w:style w:type="paragraph" w:styleId="TOC2">
-    <w:name w:val="toc 2"/>
+  <w:style w:type="paragraph" w:styleId="Contents2">
+    <w:name w:val="TOC 2"/>
     <w:basedOn w:val="Normal"/>
     <w:next w:val="Normal"/>
     <w:autoRedefine/>
     <w:uiPriority w:val="39"/>
     <w:unhideWhenUsed/>
-    <w:rsid w:val="00E50515"/>
+    <w:rsid w:val="00e50515"/>
     <w:pPr>
-      <w:spacing w:before="120"/>
-      <w:ind w:left="240"/>
+      <w:spacing w:before="120" w:after="0"/>
+      <w:ind w:left="240" w:hanging="0"/>
     </w:pPr>
     <w:rPr>
-      <w:rFonts w:cstheme="minorHAnsi"/>
+      <w:rFonts w:cs="Calibri" w:cstheme="minorHAnsi"/>
       <w:b/>
       <w:bCs/>
       <w:sz w:val="22"/>
       <w:szCs w:val="22"/>
     </w:rPr>
   </w:style>
-  <w:style w:type="paragraph" w:styleId="TOC3">
-    <w:name w:val="toc 3"/>
+  <w:style w:type="paragraph" w:styleId="Contents3">
+    <w:name w:val="TOC 3"/>
     <w:basedOn w:val="Normal"/>
     <w:next w:val="Normal"/>
     <w:autoRedefine/>
     <w:uiPriority w:val="39"/>
     <w:unhideWhenUsed/>
-    <w:rsid w:val="00E50515"/>
+    <w:rsid w:val="00e50515"/>
     <w:pPr>
-      <w:ind w:left="480"/>
+      <w:ind w:left="480" w:hanging="0"/>
     </w:pPr>
     <w:rPr>
-      <w:rFonts w:cstheme="minorHAnsi"/>
+      <w:rFonts w:cs="Calibri" w:cstheme="minorHAnsi"/>
       <w:sz w:val="20"/>
       <w:szCs w:val="20"/>
     </w:rPr>
   </w:style>
-  <w:style w:type="paragraph" w:styleId="TOC4">
-    <w:name w:val="toc 4"/>
+  <w:style w:type="paragraph" w:styleId="Contents4">
+    <w:name w:val="TOC 4"/>
     <w:basedOn w:val="Normal"/>
     <w:next w:val="Normal"/>
     <w:autoRedefine/>
     <w:uiPriority w:val="39"/>
     <w:semiHidden/>
     <w:unhideWhenUsed/>
-    <w:rsid w:val="00E50515"/>
+    <w:rsid w:val="00e50515"/>
     <w:pPr>
-      <w:ind w:left="720"/>
+      <w:ind w:left="720" w:hanging="0"/>
     </w:pPr>
     <w:rPr>
-      <w:rFonts w:cstheme="minorHAnsi"/>
+      <w:rFonts w:cs="Calibri" w:cstheme="minorHAnsi"/>
       <w:sz w:val="20"/>
       <w:szCs w:val="20"/>
     </w:rPr>
   </w:style>
-  <w:style w:type="paragraph" w:styleId="TOC5">
-    <w:name w:val="toc 5"/>
+  <w:style w:type="paragraph" w:styleId="Contents5">
+    <w:name w:val="TOC 5"/>
     <w:basedOn w:val="Normal"/>
     <w:next w:val="Normal"/>
     <w:autoRedefine/>
     <w:uiPriority w:val="39"/>
     <w:semiHidden/>
     <w:unhideWhenUsed/>
-    <w:rsid w:val="00E50515"/>
+    <w:rsid w:val="00e50515"/>
     <w:pPr>
-      <w:ind w:left="960"/>
+      <w:ind w:left="960" w:hanging="0"/>
     </w:pPr>
     <w:rPr>
-      <w:rFonts w:cstheme="minorHAnsi"/>
+      <w:rFonts w:cs="Calibri" w:cstheme="minorHAnsi"/>
       <w:sz w:val="20"/>
       <w:szCs w:val="20"/>
     </w:rPr>
   </w:style>
-  <w:style w:type="paragraph" w:styleId="TOC6">
-    <w:name w:val="toc 6"/>
+  <w:style w:type="paragraph" w:styleId="Contents6">
+    <w:name w:val="TOC 6"/>
     <w:basedOn w:val="Normal"/>
     <w:next w:val="Normal"/>
     <w:autoRedefine/>
     <w:uiPriority w:val="39"/>
     <w:semiHidden/>
     <w:unhideWhenUsed/>
-    <w:rsid w:val="00E50515"/>
+    <w:rsid w:val="00e50515"/>
     <w:pPr>
-      <w:ind w:left="1200"/>
+      <w:ind w:left="1200" w:hanging="0"/>
     </w:pPr>
     <w:rPr>
-      <w:rFonts w:cstheme="minorHAnsi"/>
+      <w:rFonts w:cs="Calibri" w:cstheme="minorHAnsi"/>
       <w:sz w:val="20"/>
       <w:szCs w:val="20"/>
     </w:rPr>
   </w:style>
-  <w:style w:type="paragraph" w:styleId="TOC7">
-    <w:name w:val="toc 7"/>
+  <w:style w:type="paragraph" w:styleId="Contents7">
+    <w:name w:val="TOC 7"/>
     <w:basedOn w:val="Normal"/>
     <w:next w:val="Normal"/>
     <w:autoRedefine/>
     <w:uiPriority w:val="39"/>
     <w:semiHidden/>
     <w:unhideWhenUsed/>
-    <w:rsid w:val="00E50515"/>
+    <w:rsid w:val="00e50515"/>
     <w:pPr>
-      <w:ind w:left="1440"/>
+      <w:ind w:left="1440" w:hanging="0"/>
     </w:pPr>
     <w:rPr>
-      <w:rFonts w:cstheme="minorHAnsi"/>
+      <w:rFonts w:cs="Calibri" w:cstheme="minorHAnsi"/>
       <w:sz w:val="20"/>
       <w:szCs w:val="20"/>
     </w:rPr>
   </w:style>
-  <w:style w:type="paragraph" w:styleId="TOC8">
-    <w:name w:val="toc 8"/>
+  <w:style w:type="paragraph" w:styleId="Contents8">
+    <w:name w:val="TOC 8"/>
     <w:basedOn w:val="Normal"/>
     <w:next w:val="Normal"/>
     <w:autoRedefine/>
     <w:uiPriority w:val="39"/>
     <w:semiHidden/>
     <w:unhideWhenUsed/>
-    <w:rsid w:val="00E50515"/>
+    <w:rsid w:val="00e50515"/>
     <w:pPr>
-      <w:ind w:left="1680"/>
+      <w:ind w:left="1680" w:hanging="0"/>
     </w:pPr>
     <w:rPr>
-      <w:rFonts w:cstheme="minorHAnsi"/>
+      <w:rFonts w:cs="Calibri" w:cstheme="minorHAnsi"/>
       <w:sz w:val="20"/>
       <w:szCs w:val="20"/>
     </w:rPr>
   </w:style>
-  <w:style w:type="paragraph" w:styleId="TOC9">
-    <w:name w:val="toc 9"/>
+  <w:style w:type="paragraph" w:styleId="Contents9">
+    <w:name w:val="TOC 9"/>
     <w:basedOn w:val="Normal"/>
     <w:next w:val="Normal"/>
     <w:autoRedefine/>
     <w:uiPriority w:val="39"/>
     <w:semiHidden/>
     <w:unhideWhenUsed/>
-    <w:rsid w:val="00E50515"/>
+    <w:rsid w:val="00e50515"/>
     <w:pPr>
-      <w:ind w:left="1920"/>
+      <w:ind w:left="1920" w:hanging="0"/>
     </w:pPr>
     <w:rPr>
-      <w:rFonts w:cstheme="minorHAnsi"/>
+      <w:rFonts w:cs="Calibri" w:cstheme="minorHAnsi"/>
       <w:sz w:val="20"/>
       <w:szCs w:val="20"/>
     </w:rPr>
   </w:style>
-  <w:style w:type="paragraph" w:customStyle="1" w:styleId="TOCEntry">
+  <w:style w:type="paragraph" w:styleId="TOCEntry" w:customStyle="1">
     <w:name w:val="TOCEntry"/>
     <w:basedOn w:val="Normal"/>
     <w:qFormat/>
-    <w:rsid w:val="007C640F"/>
+    <w:rsid w:val="007c640f"/>
     <w:pPr>
-      <w:keepNext/>
+      <w:keepNext w:val="true"/>
       <w:keepLines/>
-      <w:spacing w:before="120" w:after="240" w:line="240" w:lineRule="atLeast"/>
+      <w:spacing w:lineRule="atLeast" w:line="240" w:before="120" w:after="240"/>
     </w:pPr>
     <w:rPr>
-      <w:rFonts w:ascii="Times" w:eastAsia="Times New Roman" w:hAnsi="Times" w:cs="Times New Roman"/>
+      <w:rFonts w:ascii="Times" w:hAnsi="Times" w:eastAsia="Times New Roman" w:cs="Times New Roman"/>
       <w:b/>
       <w:sz w:val="36"/>
       <w:szCs w:val="20"/>
     </w:rPr>
+  </w:style>
+  <w:style w:type="numbering" w:styleId="NoList" w:default="1">
+    <w:name w:val="No List"/>
+    <w:uiPriority w:val="99"/>
+    <w:semiHidden/>
+    <w:unhideWhenUsed/>
+    <w:qFormat/>
+  </w:style>
+  <w:style w:type="table" w:default="1" w:styleId="TableNormal">
+    <w:name w:val="Normal Table"/>
+    <w:uiPriority w:val="99"/>
+    <w:semiHidden/>
+    <w:unhideWhenUsed/>
+    <w:tblPr>
+      <w:tblCellMar>
+        <w:top w:w="0" w:type="dxa"/>
+        <w:left w:w="108" w:type="dxa"/>
+        <w:bottom w:w="0" w:type="dxa"/>
+        <w:right w:w="108" w:type="dxa"/>
+      </w:tblCellMar>
+    </w:tblPr>
   </w:style>
 </w:styles>
 </file>

</xml_diff>